<commit_message>
added new method to Schema
</commit_message>
<xml_diff>
--- a/specs/modules/Schema.docx
+++ b/specs/modules/Schema.docx
@@ -1683,10 +1683,7 @@
         <w:t>based</w:t>
       </w:r>
       <w:r>
-        <w:t xml:space="preserve"> collections that once set cannot be changed. </w:t>
-      </w:r>
-      <w:r>
-        <w:t xml:space="preserve"> If an error occurs, a </w:t>
+        <w:t xml:space="preserve"> collections that once set cannot be changed.  If an error occurs, a </w:t>
       </w:r>
       <w:proofErr w:type="spellStart"/>
       <w:r>
@@ -1728,13 +1725,7 @@
         <w:rPr>
           <w:color w:val="0070C0"/>
         </w:rPr>
-        <w:t>Set</w:t>
-      </w:r>
-      <w:r>
-        <w:rPr>
-          <w:color w:val="0070C0"/>
-        </w:rPr>
-        <w:t>I</w:t>
+        <w:t>SetI</w:t>
       </w:r>
       <w:proofErr w:type="spellEnd"/>
       <w:r>
@@ -1794,16 +1785,7 @@
         <w:t>is</w:t>
       </w:r>
       <w:r>
-        <w:t xml:space="preserve"> method sets a schema for a collection, where the data type is in represented as a </w:t>
-      </w:r>
-      <w:r>
-        <w:t>BSON integer value</w:t>
-      </w:r>
-      <w:r>
-        <w:t xml:space="preserve"> of the data type. </w:t>
-      </w:r>
-      <w:r>
-        <w:t>This method is generally used on table</w:t>
+        <w:t xml:space="preserve"> method sets a schema for a collection, where the data type is in represented as a BSON integer value of the data type. This method is generally used on table</w:t>
       </w:r>
       <w:r>
         <w:t xml:space="preserve"> </w:t>
@@ -1812,10 +1794,7 @@
         <w:t>based</w:t>
       </w:r>
       <w:r>
-        <w:t xml:space="preserve"> collections that once set cannot be changed. </w:t>
-      </w:r>
-      <w:r>
-        <w:t xml:space="preserve">If an error occurs, a </w:t>
+        <w:t xml:space="preserve"> collections that once set cannot be changed. If an error occurs, a </w:t>
       </w:r>
       <w:proofErr w:type="spellStart"/>
       <w:r>
@@ -1857,13 +1836,7 @@
         <w:rPr>
           <w:color w:val="0070C0"/>
         </w:rPr>
-        <w:t>Extend</w:t>
-      </w:r>
-      <w:r>
-        <w:rPr>
-          <w:color w:val="0070C0"/>
-        </w:rPr>
-        <w:t>S</w:t>
+        <w:t>ExtendS</w:t>
       </w:r>
       <w:proofErr w:type="spellEnd"/>
       <w:r>
@@ -1923,19 +1896,7 @@
         <w:t>is</w:t>
       </w:r>
       <w:r>
-        <w:t xml:space="preserve"> method </w:t>
-      </w:r>
-      <w:r>
-        <w:t>extends</w:t>
-      </w:r>
-      <w:r>
-        <w:t xml:space="preserve"> a schema for a collection, where the data type is in represented as a string name of the data type.</w:t>
-      </w:r>
-      <w:r>
-        <w:t xml:space="preserve"> This method is generally used on non-table collections which can be continuously extended. </w:t>
-      </w:r>
-      <w:r>
-        <w:t xml:space="preserve">If an error occurs, a </w:t>
+        <w:t xml:space="preserve"> method extends a schema for a collection, where the data type is in represented as a string name of the data type. This method is generally used on non-table collections which can be continuously extended. If an error occurs, a </w:t>
       </w:r>
       <w:proofErr w:type="spellStart"/>
       <w:r>
@@ -1977,13 +1938,7 @@
         <w:rPr>
           <w:color w:val="0070C0"/>
         </w:rPr>
-        <w:t>Extend</w:t>
-      </w:r>
-      <w:r>
-        <w:rPr>
-          <w:color w:val="0070C0"/>
-        </w:rPr>
-        <w:t>I</w:t>
+        <w:t>ExtendI</w:t>
       </w:r>
       <w:proofErr w:type="spellEnd"/>
       <w:r>
@@ -2043,13 +1998,7 @@
         <w:t>is</w:t>
       </w:r>
       <w:r>
-        <w:t xml:space="preserve"> method </w:t>
-      </w:r>
-      <w:r>
-        <w:t>extends</w:t>
-      </w:r>
-      <w:r>
-        <w:t xml:space="preserve"> a schema for a collection, where the data type is in represented as a BSON integer value of the data type. This method is generally used on non-table collections which can be continuously extended. If an error occurs, a </w:t>
+        <w:t xml:space="preserve"> method extends a schema for a collection, where the data type is in represented as a BSON integer value of the data type. This method is generally used on non-table collections which can be continuously extended. If an error occurs, a </w:t>
       </w:r>
       <w:proofErr w:type="spellStart"/>
       <w:r>
@@ -2252,17 +2201,151 @@
       </w:r>
     </w:p>
     <w:p>
+      <w:pPr>
+        <w:pStyle w:val="Heading2"/>
+        <w:numPr>
+          <w:ilvl w:val="1"/>
+          <w:numId w:val="18"/>
+        </w:numPr>
+      </w:pPr>
+      <w:r>
+        <w:t>Static Methods</w:t>
+      </w:r>
+    </w:p>
+    <w:p/>
+    <w:p>
+      <w:r>
+        <w:t>The interface has the following static methods</w:t>
+      </w:r>
+      <w:proofErr w:type="gramStart"/>
+      <w:r>
+        <w:t>:</w:t>
+      </w:r>
+      <w:proofErr w:type="gramEnd"/>
       <w:r>
         <w:br/>
       </w:r>
-    </w:p>
-    <w:p>
-      <w:pPr>
-        <w:pStyle w:val="Heading1"/>
-      </w:pPr>
       <w:r>
         <w:br/>
       </w:r>
+      <w:r>
+        <w:rPr>
+          <w:color w:val="0070C0"/>
+        </w:rPr>
+        <w:t xml:space="preserve">public static </w:t>
+      </w:r>
+      <w:proofErr w:type="spellStart"/>
+      <w:r>
+        <w:rPr>
+          <w:color w:val="0070C0"/>
+        </w:rPr>
+        <w:t>ArrayList</w:t>
+      </w:r>
+      <w:proofErr w:type="spellEnd"/>
+      <w:r>
+        <w:rPr>
+          <w:color w:val="0070C0"/>
+        </w:rPr>
+        <w:t>&lt;Pair&lt;</w:t>
+      </w:r>
+      <w:proofErr w:type="spellStart"/>
+      <w:r>
+        <w:rPr>
+          <w:color w:val="0070C0"/>
+        </w:rPr>
+        <w:t>String,Integer</w:t>
+      </w:r>
+      <w:proofErr w:type="spellEnd"/>
+      <w:r>
+        <w:rPr>
+          <w:color w:val="0070C0"/>
+        </w:rPr>
+        <w:t xml:space="preserve">&gt;&gt; </w:t>
+      </w:r>
+      <w:proofErr w:type="spellStart"/>
+      <w:r>
+        <w:rPr>
+          <w:color w:val="0070C0"/>
+        </w:rPr>
+        <w:t>SchemaFromString</w:t>
+      </w:r>
+      <w:proofErr w:type="spellEnd"/>
+      <w:r>
+        <w:rPr>
+          <w:color w:val="0070C0"/>
+        </w:rPr>
+        <w:t xml:space="preserve">( String schema ) throws </w:t>
+      </w:r>
+      <w:proofErr w:type="spellStart"/>
+      <w:r>
+        <w:rPr>
+          <w:color w:val="0070C0"/>
+        </w:rPr>
+        <w:t>DataException</w:t>
+      </w:r>
+      <w:proofErr w:type="spellEnd"/>
+      <w:r>
+        <w:rPr>
+          <w:color w:val="0070C0"/>
+        </w:rPr>
+        <w:t>;</w:t>
+      </w:r>
+      <w:r>
+        <w:br/>
+      </w:r>
+      <w:r>
+        <w:br/>
+        <w:t>This method converts a schema in string representation into the internal representation. The string representation must be in the form, where field is the field name and type is a supported data type (e.g., string, date):</w:t>
+      </w:r>
+    </w:p>
+    <w:p>
+      <w:r>
+        <w:tab/>
+      </w:r>
+      <w:proofErr w:type="spellStart"/>
+      <w:proofErr w:type="gramStart"/>
+      <w:r>
+        <w:t>field:</w:t>
+      </w:r>
+      <w:proofErr w:type="gramEnd"/>
+      <w:r>
+        <w:t>type,field:type</w:t>
+      </w:r>
+      <w:proofErr w:type="spellEnd"/>
+      <w:r>
+        <w:t>,….</w:t>
+      </w:r>
+    </w:p>
+    <w:p>
+      <w:r>
+        <w:t xml:space="preserve">If an error occurs a </w:t>
+      </w:r>
+      <w:proofErr w:type="spellStart"/>
+      <w:r>
+        <w:t>DataException</w:t>
+      </w:r>
+      <w:proofErr w:type="spellEnd"/>
+      <w:r>
+        <w:t xml:space="preserve"> is thrown. This method is generally used for converting a schema description that comes from a command line or web service interface that is in a string format into the internal format before being used as an argument to a </w:t>
+      </w:r>
+      <w:proofErr w:type="spellStart"/>
+      <w:r>
+        <w:t>SetI</w:t>
+      </w:r>
+      <w:proofErr w:type="spellEnd"/>
+      <w:r>
+        <w:t xml:space="preserve">() or </w:t>
+      </w:r>
+      <w:proofErr w:type="spellStart"/>
+      <w:r>
+        <w:t>ExtendI</w:t>
+      </w:r>
+      <w:proofErr w:type="spellEnd"/>
+      <w:r>
+        <w:t>() method.</w:t>
+      </w:r>
+      <w:bookmarkStart w:id="0" w:name="_GoBack"/>
+      <w:bookmarkEnd w:id="0"/>
     </w:p>
     <w:p>
       <w:pPr>
@@ -3077,13 +3160,7 @@
     <w:p>
       <w:r>
         <w:lastRenderedPageBreak/>
-        <w:t>Th</w:t>
-      </w:r>
-      <w:r>
-        <w:t>is</w:t>
-      </w:r>
-      <w:r>
-        <w:t xml:space="preserve"> method sets a schema for a collection, where the data type is in represented as a string name of the data type.</w:t>
+        <w:t>This method sets a schema for a collection, where the data type is in represented as a string name of the data type.</w:t>
       </w:r>
       <w:r>
         <w:t xml:space="preserve"> </w:t>
@@ -3095,10 +3172,7 @@
         <w:t xml:space="preserve"> </w:t>
       </w:r>
       <w:r>
-        <w:t>based</w:t>
-      </w:r>
-      <w:r>
-        <w:t xml:space="preserve"> collections that once set cannot be changed.  If an error occurs</w:t>
+        <w:t>based collections that once set cannot be changed.  If an error occurs</w:t>
       </w:r>
       <w:r>
         <w:t xml:space="preserve"> (e.g., duplicate key, invalid type)</w:t>
@@ -3200,28 +3274,16 @@
     </w:p>
     <w:p>
       <w:r>
-        <w:t>Th</w:t>
-      </w:r>
-      <w:r>
-        <w:t>is</w:t>
-      </w:r>
-      <w:r>
-        <w:t xml:space="preserve"> method sets a schema for a collection, where the data type is in represented as a BSON integer value of the data type. This method is used on table</w:t>
-      </w:r>
-      <w:r>
-        <w:t xml:space="preserve"> </w:t>
-      </w:r>
-      <w:r>
-        <w:t>based</w:t>
-      </w:r>
-      <w:r>
-        <w:t xml:space="preserve"> collections that once set cannot be changed. If an error occurs</w:t>
-      </w:r>
-      <w:r>
-        <w:t xml:space="preserve"> </w:t>
-      </w:r>
-      <w:r>
-        <w:t>(e.g., duplicate key, invalid type)</w:t>
+        <w:t>This method sets a schema for a collection, where the data type is in represented as a BSON integer value of the data type. This method is used on table</w:t>
+      </w:r>
+      <w:r>
+        <w:t xml:space="preserve"> </w:t>
+      </w:r>
+      <w:r>
+        <w:t>based collections that once set cannot be changed. If an error occurs</w:t>
+      </w:r>
+      <w:r>
+        <w:t xml:space="preserve"> (e.g., duplicate key, invalid type)</w:t>
       </w:r>
       <w:proofErr w:type="gramStart"/>
       <w:r>
@@ -3688,72 +3750,21 @@
     </w:p>
     <w:p>
       <w:r>
-        <w:t>This implementation</w:t>
-      </w:r>
-      <w:r>
-        <w:t xml:space="preserve"> extends</w:t>
-      </w:r>
-      <w:r>
-        <w:t xml:space="preserve"> the “</w:t>
-      </w:r>
-      <w:proofErr w:type="spellStart"/>
-      <w:r>
-        <w:t>Schema</w:t>
-      </w:r>
-      <w:r>
-        <w:t>Table</w:t>
-      </w:r>
-      <w:proofErr w:type="spellEnd"/>
-      <w:r>
-        <w:t xml:space="preserve">” </w:t>
-      </w:r>
-      <w:r>
-        <w:t>implementation</w:t>
-      </w:r>
-      <w:r>
-        <w:t>.  They are implemented in the file Schema</w:t>
-      </w:r>
-      <w:r>
-        <w:t>Dynamic</w:t>
-      </w:r>
-      <w:r>
-        <w:t>.java.</w:t>
-      </w:r>
-      <w:r>
-        <w:t xml:space="preserve"> </w:t>
-      </w:r>
-      <w:r>
-        <w:t xml:space="preserve">This implementation implements the methods and interfaces for a </w:t>
-      </w:r>
-      <w:r>
-        <w:t>non-</w:t>
-      </w:r>
-      <w:r>
-        <w:t xml:space="preserve">table based schema, which </w:t>
-      </w:r>
-      <w:r>
-        <w:t>can be continuously extended</w:t>
-      </w:r>
-      <w:r>
-        <w:t xml:space="preserve">. This is typically used for collections that used a </w:t>
-      </w:r>
-      <w:r>
-        <w:t>dynamic schema</w:t>
-      </w:r>
-      <w:r>
-        <w:t xml:space="preserve"> store (</w:t>
-      </w:r>
-      <w:r>
-        <w:t>e.g</w:t>
-      </w:r>
-      <w:r>
-        <w:t xml:space="preserve">., </w:t>
-      </w:r>
-      <w:r>
-        <w:t>CSV</w:t>
-      </w:r>
-      <w:r>
-        <w:t>).</w:t>
+        <w:t>This implementation extends the “</w:t>
+      </w:r>
+      <w:proofErr w:type="spellStart"/>
+      <w:r>
+        <w:t>SchemaTable</w:t>
+      </w:r>
+      <w:proofErr w:type="spellEnd"/>
+      <w:r>
+        <w:t>” implementation.  They are implemented in the file SchemaDynamic.java.</w:t>
+      </w:r>
+      <w:r>
+        <w:t xml:space="preserve"> </w:t>
+      </w:r>
+      <w:r>
+        <w:t>This implementation implements the methods and interfaces for a non-table based schema, which can be continuously extended. This is typically used for collections that used a dynamic schema store (e.g., CSV).</w:t>
       </w:r>
     </w:p>
     <w:p>
@@ -3761,10 +3772,7 @@
         <w:pStyle w:val="Heading2"/>
       </w:pPr>
       <w:r>
-        <w:t>3</w:t>
-      </w:r>
-      <w:r>
-        <w:t xml:space="preserve">.2 </w:t>
+        <w:t xml:space="preserve">3.2 </w:t>
       </w:r>
       <w:r>
         <w:tab/>
@@ -3884,10 +3892,7 @@
         <w:t>This method extends a schema for a collection, where the data type is in represented as a string name of the data type. This method is used on non-table collections which can be continuously extended. If an error occurs</w:t>
       </w:r>
       <w:r>
-        <w:t xml:space="preserve"> </w:t>
-      </w:r>
-      <w:r>
-        <w:t>(e.g., duplicate key, invalid type)</w:t>
+        <w:t xml:space="preserve"> (e.g., duplicate key, invalid type)</w:t>
       </w:r>
       <w:proofErr w:type="gramStart"/>
       <w:r>
@@ -3997,12 +4002,7 @@
         <w:t>This method extends a schema for a collection, where the data type is in represented as a BSON integer value of the data type. This method is used on non-table collections which can be continuously extended. If an error occurs</w:t>
       </w:r>
       <w:r>
-        <w:t xml:space="preserve"> </w:t>
-      </w:r>
-      <w:bookmarkStart w:id="0" w:name="_GoBack"/>
-      <w:bookmarkEnd w:id="0"/>
-      <w:r>
-        <w:t xml:space="preserve">(e.g., duplicate key, invalid type), </w:t>
+        <w:t xml:space="preserve"> (e.g., duplicate key, invalid type), </w:t>
       </w:r>
       <w:r>
         <w:t xml:space="preserve"> a </w:t>
@@ -4464,6 +4464,119 @@
     </w:lvl>
   </w:abstractNum>
   <w:abstractNum w:abstractNumId="4">
+    <w:nsid w:val="30E15F12"/>
+    <w:multiLevelType w:val="multilevel"/>
+    <w:tmpl w:val="FFAC01DE"/>
+    <w:lvl w:ilvl="0">
+      <w:start w:val="1"/>
+      <w:numFmt w:val="decimal"/>
+      <w:lvlText w:val="%1"/>
+      <w:lvlJc w:val="left"/>
+      <w:pPr>
+        <w:ind w:left="360" w:hanging="360"/>
+      </w:pPr>
+      <w:rPr>
+        <w:rFonts w:hint="default"/>
+      </w:rPr>
+    </w:lvl>
+    <w:lvl w:ilvl="1">
+      <w:start w:val="3"/>
+      <w:numFmt w:val="decimal"/>
+      <w:lvlText w:val="%1.%2"/>
+      <w:lvlJc w:val="left"/>
+      <w:pPr>
+        <w:ind w:left="720" w:hanging="720"/>
+      </w:pPr>
+      <w:rPr>
+        <w:rFonts w:hint="default"/>
+      </w:rPr>
+    </w:lvl>
+    <w:lvl w:ilvl="2">
+      <w:start w:val="1"/>
+      <w:numFmt w:val="decimal"/>
+      <w:lvlText w:val="%1.%2.%3"/>
+      <w:lvlJc w:val="left"/>
+      <w:pPr>
+        <w:ind w:left="720" w:hanging="720"/>
+      </w:pPr>
+      <w:rPr>
+        <w:rFonts w:hint="default"/>
+      </w:rPr>
+    </w:lvl>
+    <w:lvl w:ilvl="3">
+      <w:start w:val="1"/>
+      <w:numFmt w:val="decimal"/>
+      <w:lvlText w:val="%1.%2.%3.%4"/>
+      <w:lvlJc w:val="left"/>
+      <w:pPr>
+        <w:ind w:left="1080" w:hanging="1080"/>
+      </w:pPr>
+      <w:rPr>
+        <w:rFonts w:hint="default"/>
+      </w:rPr>
+    </w:lvl>
+    <w:lvl w:ilvl="4">
+      <w:start w:val="1"/>
+      <w:numFmt w:val="decimal"/>
+      <w:lvlText w:val="%1.%2.%3.%4.%5"/>
+      <w:lvlJc w:val="left"/>
+      <w:pPr>
+        <w:ind w:left="1080" w:hanging="1080"/>
+      </w:pPr>
+      <w:rPr>
+        <w:rFonts w:hint="default"/>
+      </w:rPr>
+    </w:lvl>
+    <w:lvl w:ilvl="5">
+      <w:start w:val="1"/>
+      <w:numFmt w:val="decimal"/>
+      <w:lvlText w:val="%1.%2.%3.%4.%5.%6"/>
+      <w:lvlJc w:val="left"/>
+      <w:pPr>
+        <w:ind w:left="1440" w:hanging="1440"/>
+      </w:pPr>
+      <w:rPr>
+        <w:rFonts w:hint="default"/>
+      </w:rPr>
+    </w:lvl>
+    <w:lvl w:ilvl="6">
+      <w:start w:val="1"/>
+      <w:numFmt w:val="decimal"/>
+      <w:lvlText w:val="%1.%2.%3.%4.%5.%6.%7"/>
+      <w:lvlJc w:val="left"/>
+      <w:pPr>
+        <w:ind w:left="1800" w:hanging="1800"/>
+      </w:pPr>
+      <w:rPr>
+        <w:rFonts w:hint="default"/>
+      </w:rPr>
+    </w:lvl>
+    <w:lvl w:ilvl="7">
+      <w:start w:val="1"/>
+      <w:numFmt w:val="decimal"/>
+      <w:lvlText w:val="%1.%2.%3.%4.%5.%6.%7.%8"/>
+      <w:lvlJc w:val="left"/>
+      <w:pPr>
+        <w:ind w:left="1800" w:hanging="1800"/>
+      </w:pPr>
+      <w:rPr>
+        <w:rFonts w:hint="default"/>
+      </w:rPr>
+    </w:lvl>
+    <w:lvl w:ilvl="8">
+      <w:start w:val="1"/>
+      <w:numFmt w:val="decimal"/>
+      <w:lvlText w:val="%1.%2.%3.%4.%5.%6.%7.%8.%9"/>
+      <w:lvlJc w:val="left"/>
+      <w:pPr>
+        <w:ind w:left="2160" w:hanging="2160"/>
+      </w:pPr>
+      <w:rPr>
+        <w:rFonts w:hint="default"/>
+      </w:rPr>
+    </w:lvl>
+  </w:abstractNum>
+  <w:abstractNum w:abstractNumId="5">
     <w:nsid w:val="378817CB"/>
     <w:multiLevelType w:val="multilevel"/>
     <w:tmpl w:val="03E25B54"/>
@@ -4576,7 +4689,7 @@
       </w:rPr>
     </w:lvl>
   </w:abstractNum>
-  <w:abstractNum w:abstractNumId="5">
+  <w:abstractNum w:abstractNumId="6">
     <w:nsid w:val="392A3CE4"/>
     <w:multiLevelType w:val="hybridMultilevel"/>
     <w:tmpl w:val="5D8C1B08"/>
@@ -4688,7 +4801,7 @@
       </w:rPr>
     </w:lvl>
   </w:abstractNum>
-  <w:abstractNum w:abstractNumId="6">
+  <w:abstractNum w:abstractNumId="7">
     <w:nsid w:val="462A0492"/>
     <w:multiLevelType w:val="multilevel"/>
     <w:tmpl w:val="005E5CDE"/>
@@ -4801,7 +4914,7 @@
       </w:rPr>
     </w:lvl>
   </w:abstractNum>
-  <w:abstractNum w:abstractNumId="7">
+  <w:abstractNum w:abstractNumId="8">
     <w:nsid w:val="511C5288"/>
     <w:multiLevelType w:val="multilevel"/>
     <w:tmpl w:val="C18A4D48"/>
@@ -4914,7 +5027,7 @@
       </w:rPr>
     </w:lvl>
   </w:abstractNum>
-  <w:abstractNum w:abstractNumId="8">
+  <w:abstractNum w:abstractNumId="9">
     <w:nsid w:val="550C07BF"/>
     <w:multiLevelType w:val="multilevel"/>
     <w:tmpl w:val="BB2ABC30"/>
@@ -5027,7 +5140,7 @@
       </w:rPr>
     </w:lvl>
   </w:abstractNum>
-  <w:abstractNum w:abstractNumId="9">
+  <w:abstractNum w:abstractNumId="10">
     <w:nsid w:val="5F9D6317"/>
     <w:multiLevelType w:val="hybridMultilevel"/>
     <w:tmpl w:val="87900844"/>
@@ -5139,7 +5252,7 @@
       </w:rPr>
     </w:lvl>
   </w:abstractNum>
-  <w:abstractNum w:abstractNumId="10">
+  <w:abstractNum w:abstractNumId="11">
     <w:nsid w:val="60100B6D"/>
     <w:multiLevelType w:val="hybridMultilevel"/>
     <w:tmpl w:val="D49AB898"/>
@@ -5251,7 +5364,7 @@
       </w:rPr>
     </w:lvl>
   </w:abstractNum>
-  <w:abstractNum w:abstractNumId="11">
+  <w:abstractNum w:abstractNumId="12">
     <w:nsid w:val="60795198"/>
     <w:multiLevelType w:val="multilevel"/>
     <w:tmpl w:val="1514175E"/>
@@ -5364,7 +5477,7 @@
       </w:rPr>
     </w:lvl>
   </w:abstractNum>
-  <w:abstractNum w:abstractNumId="12">
+  <w:abstractNum w:abstractNumId="13">
     <w:nsid w:val="643A50A9"/>
     <w:multiLevelType w:val="hybridMultilevel"/>
     <w:tmpl w:val="354ADACC"/>
@@ -5476,7 +5589,7 @@
       </w:rPr>
     </w:lvl>
   </w:abstractNum>
-  <w:abstractNum w:abstractNumId="13">
+  <w:abstractNum w:abstractNumId="14">
     <w:nsid w:val="6A8F3F58"/>
     <w:multiLevelType w:val="hybridMultilevel"/>
     <w:tmpl w:val="BFA6DBF6"/>
@@ -5588,7 +5701,7 @@
       </w:rPr>
     </w:lvl>
   </w:abstractNum>
-  <w:abstractNum w:abstractNumId="14">
+  <w:abstractNum w:abstractNumId="15">
     <w:nsid w:val="6D16468B"/>
     <w:multiLevelType w:val="multilevel"/>
     <w:tmpl w:val="0C768F28"/>
@@ -5701,7 +5814,7 @@
       </w:rPr>
     </w:lvl>
   </w:abstractNum>
-  <w:abstractNum w:abstractNumId="15">
+  <w:abstractNum w:abstractNumId="16">
     <w:nsid w:val="72C66B38"/>
     <w:multiLevelType w:val="multilevel"/>
     <w:tmpl w:val="0E88CCF8"/>
@@ -5814,7 +5927,7 @@
       </w:rPr>
     </w:lvl>
   </w:abstractNum>
-  <w:abstractNum w:abstractNumId="16">
+  <w:abstractNum w:abstractNumId="17">
     <w:nsid w:val="79ED4C12"/>
     <w:multiLevelType w:val="multilevel"/>
     <w:tmpl w:val="F9B4FB20"/>
@@ -5928,55 +6041,58 @@
     </w:lvl>
   </w:abstractNum>
   <w:num w:numId="1">
-    <w:abstractNumId w:val="7"/>
+    <w:abstractNumId w:val="8"/>
   </w:num>
   <w:num w:numId="2">
-    <w:abstractNumId w:val="4"/>
+    <w:abstractNumId w:val="5"/>
   </w:num>
   <w:num w:numId="3">
     <w:abstractNumId w:val="2"/>
   </w:num>
   <w:num w:numId="4">
-    <w:abstractNumId w:val="16"/>
+    <w:abstractNumId w:val="17"/>
   </w:num>
   <w:num w:numId="5">
     <w:abstractNumId w:val="3"/>
   </w:num>
   <w:num w:numId="6">
-    <w:abstractNumId w:val="15"/>
+    <w:abstractNumId w:val="16"/>
   </w:num>
   <w:num w:numId="7">
     <w:abstractNumId w:val="1"/>
   </w:num>
   <w:num w:numId="8">
+    <w:abstractNumId w:val="11"/>
+  </w:num>
+  <w:num w:numId="9">
+    <w:abstractNumId w:val="13"/>
+  </w:num>
+  <w:num w:numId="10">
     <w:abstractNumId w:val="10"/>
   </w:num>
-  <w:num w:numId="9">
+  <w:num w:numId="11">
+    <w:abstractNumId w:val="14"/>
+  </w:num>
+  <w:num w:numId="12">
+    <w:abstractNumId w:val="7"/>
+  </w:num>
+  <w:num w:numId="13">
+    <w:abstractNumId w:val="15"/>
+  </w:num>
+  <w:num w:numId="14">
+    <w:abstractNumId w:val="6"/>
+  </w:num>
+  <w:num w:numId="15">
     <w:abstractNumId w:val="12"/>
   </w:num>
-  <w:num w:numId="10">
+  <w:num w:numId="16">
     <w:abstractNumId w:val="9"/>
-  </w:num>
-  <w:num w:numId="11">
-    <w:abstractNumId w:val="13"/>
-  </w:num>
-  <w:num w:numId="12">
-    <w:abstractNumId w:val="6"/>
-  </w:num>
-  <w:num w:numId="13">
-    <w:abstractNumId w:val="14"/>
-  </w:num>
-  <w:num w:numId="14">
-    <w:abstractNumId w:val="5"/>
-  </w:num>
-  <w:num w:numId="15">
-    <w:abstractNumId w:val="11"/>
-  </w:num>
-  <w:num w:numId="16">
-    <w:abstractNumId w:val="8"/>
   </w:num>
   <w:num w:numId="17">
     <w:abstractNumId w:val="0"/>
+  </w:num>
+  <w:num w:numId="18">
+    <w:abstractNumId w:val="4"/>
   </w:num>
 </w:numbering>
 </file>

</xml_diff>

<commit_message>
updates for dropping Schema methods using String representation of data type
</commit_message>
<xml_diff>
--- a/specs/modules/Schema.docx
+++ b/specs/modules/Schema.docx
@@ -81,12 +81,18 @@
         <w:rPr>
           <w:b/>
         </w:rPr>
-        <w:t>11</w:t>
+        <w:t>1</w:t>
       </w:r>
       <w:r>
         <w:rPr>
           <w:b/>
         </w:rPr>
+        <w:t>4</w:t>
+      </w:r>
+      <w:r>
+        <w:rPr>
+          <w:b/>
+        </w:rPr>
         <w:t>, 2016</w:t>
       </w:r>
     </w:p>
@@ -106,6 +112,8 @@
       <w:r>
         <w:t xml:space="preserve"> </w:t>
       </w:r>
+      <w:bookmarkStart w:id="0" w:name="_GoBack"/>
+      <w:bookmarkEnd w:id="0"/>
     </w:p>
     <w:p>
       <w:r>
@@ -1440,7 +1448,7 @@
           <w:b/>
           <w:i/>
         </w:rPr>
-        <w:t>Accessors (Getter/Setter)</w:t>
+        <w:t>Schema</w:t>
       </w:r>
     </w:p>
     <w:p>
@@ -1467,47 +1475,99 @@
         <w:rPr>
           <w:color w:val="0070C0"/>
         </w:rPr>
-        <w:t>void</w:t>
-      </w:r>
-      <w:r>
-        <w:rPr>
-          <w:color w:val="0070C0"/>
-        </w:rPr>
-        <w:t xml:space="preserve"> </w:t>
-      </w:r>
-      <w:r>
-        <w:rPr>
-          <w:color w:val="0070C0"/>
-        </w:rPr>
-        <w:t xml:space="preserve">Collection( String </w:t>
-      </w:r>
-      <w:proofErr w:type="spellStart"/>
-      <w:r>
-        <w:rPr>
-          <w:color w:val="0070C0"/>
-        </w:rPr>
-        <w:t>collectionName</w:t>
-      </w:r>
-      <w:proofErr w:type="spellEnd"/>
-      <w:r>
-        <w:rPr>
-          <w:color w:val="0070C0"/>
-        </w:rPr>
-        <w:t xml:space="preserve"> );</w:t>
-      </w:r>
-    </w:p>
-    <w:p>
-      <w:r>
-        <w:t xml:space="preserve">This </w:t>
-      </w:r>
-      <w:r>
-        <w:t>s</w:t>
-      </w:r>
-      <w:r>
-        <w:t xml:space="preserve">etter method </w:t>
-      </w:r>
-      <w:r>
-        <w:t>sets the name of the collection for which the schema is applied to.</w:t>
+        <w:t>void Set</w:t>
+      </w:r>
+      <w:r>
+        <w:rPr>
+          <w:color w:val="0070C0"/>
+        </w:rPr>
+        <w:t xml:space="preserve">( </w:t>
+      </w:r>
+      <w:proofErr w:type="spellStart"/>
+      <w:r>
+        <w:rPr>
+          <w:color w:val="0070C0"/>
+        </w:rPr>
+        <w:t>ArrayList</w:t>
+      </w:r>
+      <w:proofErr w:type="spellEnd"/>
+      <w:r>
+        <w:rPr>
+          <w:color w:val="0070C0"/>
+        </w:rPr>
+        <w:t>&lt;</w:t>
+      </w:r>
+      <w:r>
+        <w:rPr>
+          <w:color w:val="0070C0"/>
+        </w:rPr>
+        <w:t xml:space="preserve"> String&gt;</w:t>
+      </w:r>
+      <w:r>
+        <w:rPr>
+          <w:color w:val="0070C0"/>
+        </w:rPr>
+        <w:t xml:space="preserve">) throws </w:t>
+      </w:r>
+      <w:proofErr w:type="spellStart"/>
+      <w:r>
+        <w:rPr>
+          <w:color w:val="0070C0"/>
+        </w:rPr>
+        <w:t>DataException</w:t>
+      </w:r>
+      <w:proofErr w:type="spellEnd"/>
+      <w:r>
+        <w:rPr>
+          <w:color w:val="0070C0"/>
+        </w:rPr>
+        <w:t>;</w:t>
+      </w:r>
+    </w:p>
+    <w:p>
+      <w:r>
+        <w:t>Th</w:t>
+      </w:r>
+      <w:r>
+        <w:t>is</w:t>
+      </w:r>
+      <w:r>
+        <w:t xml:space="preserve"> </w:t>
+      </w:r>
+      <w:r>
+        <w:t xml:space="preserve">method </w:t>
+      </w:r>
+      <w:r>
+        <w:t>sets a schema for a collection, where the data type</w:t>
+      </w:r>
+      <w:r>
+        <w:t xml:space="preserve"> defaults to string</w:t>
+      </w:r>
+      <w:r>
+        <w:t>.</w:t>
+      </w:r>
+      <w:r>
+        <w:t xml:space="preserve"> </w:t>
+      </w:r>
+      <w:r>
+        <w:t>This method is generally used on table</w:t>
+      </w:r>
+      <w:r>
+        <w:t xml:space="preserve"> </w:t>
+      </w:r>
+      <w:r>
+        <w:t>based</w:t>
+      </w:r>
+      <w:r>
+        <w:t xml:space="preserve"> collections that once set cannot be changed.  If an error occurs, a </w:t>
+      </w:r>
+      <w:proofErr w:type="spellStart"/>
+      <w:r>
+        <w:t>DataException</w:t>
+      </w:r>
+      <w:proofErr w:type="spellEnd"/>
+      <w:r>
+        <w:t xml:space="preserve"> is thrown.</w:t>
       </w:r>
     </w:p>
     <w:p>
@@ -1528,47 +1588,97 @@
         <w:rPr>
           <w:color w:val="0070C0"/>
         </w:rPr>
-        <w:t xml:space="preserve"> String </w:t>
-      </w:r>
-      <w:proofErr w:type="spellStart"/>
-      <w:r>
-        <w:rPr>
-          <w:color w:val="0070C0"/>
-        </w:rPr>
-        <w:t>CollectionName</w:t>
-      </w:r>
-      <w:proofErr w:type="spellEnd"/>
-      <w:r>
-        <w:rPr>
-          <w:color w:val="0070C0"/>
-        </w:rPr>
-        <w:t>();</w:t>
-      </w:r>
-    </w:p>
-    <w:p>
-      <w:r>
-        <w:t xml:space="preserve">This getter method returns the </w:t>
-      </w:r>
-      <w:r>
-        <w:t>name of the collection that the schema was applied to.</w:t>
-      </w:r>
-      <w:r>
-        <w:tab/>
-      </w:r>
-    </w:p>
-    <w:p>
-      <w:pPr>
-        <w:rPr>
-          <w:b/>
-          <w:i/>
-        </w:rPr>
-      </w:pPr>
-      <w:r>
-        <w:rPr>
-          <w:b/>
-          <w:i/>
-        </w:rPr>
-        <w:t>Schema</w:t>
+        <w:t xml:space="preserve"> </w:t>
+      </w:r>
+      <w:r>
+        <w:rPr>
+          <w:color w:val="0070C0"/>
+        </w:rPr>
+        <w:t xml:space="preserve">void </w:t>
+      </w:r>
+      <w:proofErr w:type="spellStart"/>
+      <w:r>
+        <w:rPr>
+          <w:color w:val="0070C0"/>
+        </w:rPr>
+        <w:t>SetI</w:t>
+      </w:r>
+      <w:proofErr w:type="spellEnd"/>
+      <w:r>
+        <w:rPr>
+          <w:color w:val="0070C0"/>
+        </w:rPr>
+        <w:t xml:space="preserve">( </w:t>
+      </w:r>
+      <w:proofErr w:type="spellStart"/>
+      <w:r>
+        <w:rPr>
+          <w:color w:val="0070C0"/>
+        </w:rPr>
+        <w:t>ArrayList</w:t>
+      </w:r>
+      <w:proofErr w:type="spellEnd"/>
+      <w:r>
+        <w:rPr>
+          <w:color w:val="0070C0"/>
+        </w:rPr>
+        <w:t>&lt;Pair&lt;</w:t>
+      </w:r>
+      <w:proofErr w:type="spellStart"/>
+      <w:r>
+        <w:rPr>
+          <w:color w:val="0070C0"/>
+        </w:rPr>
+        <w:t>String,String</w:t>
+      </w:r>
+      <w:proofErr w:type="spellEnd"/>
+      <w:r>
+        <w:rPr>
+          <w:color w:val="0070C0"/>
+        </w:rPr>
+        <w:t xml:space="preserve">&gt;&gt;) throws </w:t>
+      </w:r>
+      <w:proofErr w:type="spellStart"/>
+      <w:r>
+        <w:rPr>
+          <w:color w:val="0070C0"/>
+        </w:rPr>
+        <w:t>DataException</w:t>
+      </w:r>
+      <w:proofErr w:type="spellEnd"/>
+      <w:r>
+        <w:rPr>
+          <w:color w:val="0070C0"/>
+        </w:rPr>
+        <w:t>;</w:t>
+      </w:r>
+    </w:p>
+    <w:p>
+      <w:r>
+        <w:t>Th</w:t>
+      </w:r>
+      <w:r>
+        <w:t>is</w:t>
+      </w:r>
+      <w:r>
+        <w:t xml:space="preserve"> method sets a schema for a collection, where the data type is in represented as a BSON integer value of the data type. This method is generally used on table</w:t>
+      </w:r>
+      <w:r>
+        <w:t xml:space="preserve"> </w:t>
+      </w:r>
+      <w:r>
+        <w:t>based</w:t>
+      </w:r>
+      <w:r>
+        <w:t xml:space="preserve"> collections that once set cannot be changed. If an error occurs, a </w:t>
+      </w:r>
+      <w:proofErr w:type="spellStart"/>
+      <w:r>
+        <w:t>DataException</w:t>
+      </w:r>
+      <w:proofErr w:type="spellEnd"/>
+      <w:r>
+        <w:t xml:space="preserve"> is thrown.</w:t>
       </w:r>
     </w:p>
     <w:p>
@@ -1595,6 +1705,112 @@
         <w:rPr>
           <w:color w:val="0070C0"/>
         </w:rPr>
+        <w:t>void Extend</w:t>
+      </w:r>
+      <w:r>
+        <w:rPr>
+          <w:color w:val="0070C0"/>
+        </w:rPr>
+        <w:t xml:space="preserve">( </w:t>
+      </w:r>
+      <w:proofErr w:type="spellStart"/>
+      <w:r>
+        <w:rPr>
+          <w:color w:val="0070C0"/>
+        </w:rPr>
+        <w:t>ArrayList</w:t>
+      </w:r>
+      <w:proofErr w:type="spellEnd"/>
+      <w:r>
+        <w:rPr>
+          <w:color w:val="0070C0"/>
+        </w:rPr>
+        <w:t>&lt;</w:t>
+      </w:r>
+      <w:r>
+        <w:rPr>
+          <w:color w:val="0070C0"/>
+        </w:rPr>
+        <w:t xml:space="preserve"> </w:t>
+      </w:r>
+      <w:proofErr w:type="spellStart"/>
+      <w:r>
+        <w:rPr>
+          <w:color w:val="0070C0"/>
+        </w:rPr>
+        <w:t>String,String</w:t>
+      </w:r>
+      <w:proofErr w:type="spellEnd"/>
+      <w:r>
+        <w:rPr>
+          <w:color w:val="0070C0"/>
+        </w:rPr>
+        <w:t xml:space="preserve">&gt;) throws </w:t>
+      </w:r>
+      <w:proofErr w:type="spellStart"/>
+      <w:r>
+        <w:rPr>
+          <w:color w:val="0070C0"/>
+        </w:rPr>
+        <w:t>DataException</w:t>
+      </w:r>
+      <w:proofErr w:type="spellEnd"/>
+      <w:r>
+        <w:rPr>
+          <w:color w:val="0070C0"/>
+        </w:rPr>
+        <w:t>;</w:t>
+      </w:r>
+    </w:p>
+    <w:p>
+      <w:r>
+        <w:t>Th</w:t>
+      </w:r>
+      <w:r>
+        <w:t>is</w:t>
+      </w:r>
+      <w:r>
+        <w:t xml:space="preserve"> method extends a schema for a collection, where the data type </w:t>
+      </w:r>
+      <w:r>
+        <w:t>defaults to string</w:t>
+      </w:r>
+      <w:r>
+        <w:t xml:space="preserve">. This method is generally used on non-table collections which can be continuously extended. If an error occurs, a </w:t>
+      </w:r>
+      <w:proofErr w:type="spellStart"/>
+      <w:r>
+        <w:t>DataException</w:t>
+      </w:r>
+      <w:proofErr w:type="spellEnd"/>
+      <w:r>
+        <w:t xml:space="preserve"> is thrown.</w:t>
+      </w:r>
+    </w:p>
+    <w:p>
+      <w:pPr>
+        <w:rPr>
+          <w:color w:val="0070C0"/>
+        </w:rPr>
+      </w:pPr>
+      <w:proofErr w:type="gramStart"/>
+      <w:r>
+        <w:rPr>
+          <w:color w:val="0070C0"/>
+        </w:rPr>
+        <w:t>public</w:t>
+      </w:r>
+      <w:proofErr w:type="gramEnd"/>
+      <w:r>
+        <w:rPr>
+          <w:color w:val="0070C0"/>
+        </w:rPr>
+        <w:t xml:space="preserve"> </w:t>
+      </w:r>
+      <w:r>
+        <w:rPr>
+          <w:color w:val="0070C0"/>
+        </w:rPr>
         <w:t xml:space="preserve">void </w:t>
       </w:r>
       <w:proofErr w:type="spellStart"/>
@@ -1602,7 +1818,7 @@
         <w:rPr>
           <w:color w:val="0070C0"/>
         </w:rPr>
-        <w:t>SetS</w:t>
+        <w:t>ExtendI</w:t>
       </w:r>
       <w:proofErr w:type="spellEnd"/>
       <w:r>
@@ -1662,28 +1878,7 @@
         <w:t>is</w:t>
       </w:r>
       <w:r>
-        <w:t xml:space="preserve"> </w:t>
-      </w:r>
-      <w:r>
-        <w:t xml:space="preserve">method </w:t>
-      </w:r>
-      <w:r>
-        <w:t>sets a schema for a collection, where the data type is in represented as a string name of the data type.</w:t>
-      </w:r>
-      <w:r>
-        <w:t xml:space="preserve"> </w:t>
-      </w:r>
-      <w:r>
-        <w:t>This method is generally used on table</w:t>
-      </w:r>
-      <w:r>
-        <w:t xml:space="preserve"> </w:t>
-      </w:r>
-      <w:r>
-        <w:t>based</w:t>
-      </w:r>
-      <w:r>
-        <w:t xml:space="preserve"> collections that once set cannot be changed.  If an error occurs, a </w:t>
+        <w:t xml:space="preserve"> method extends a schema for a collection, where the data type is in represented as a BSON integer value of the data type. This method is generally used on non-table collections which can be continuously extended. If an error occurs, a </w:t>
       </w:r>
       <w:proofErr w:type="spellStart"/>
       <w:r>
@@ -1714,95 +1909,52 @@
         </w:rPr>
         <w:t xml:space="preserve"> </w:t>
       </w:r>
-      <w:r>
-        <w:rPr>
-          <w:color w:val="0070C0"/>
-        </w:rPr>
-        <w:t xml:space="preserve">void </w:t>
-      </w:r>
-      <w:proofErr w:type="spellStart"/>
-      <w:r>
-        <w:rPr>
-          <w:color w:val="0070C0"/>
-        </w:rPr>
-        <w:t>SetI</w:t>
-      </w:r>
-      <w:proofErr w:type="spellEnd"/>
-      <w:r>
-        <w:rPr>
-          <w:color w:val="0070C0"/>
-        </w:rPr>
-        <w:t xml:space="preserve">( </w:t>
-      </w:r>
-      <w:proofErr w:type="spellStart"/>
-      <w:r>
-        <w:rPr>
-          <w:color w:val="0070C0"/>
-        </w:rPr>
-        <w:t>ArrayList</w:t>
-      </w:r>
-      <w:proofErr w:type="spellEnd"/>
-      <w:r>
-        <w:rPr>
-          <w:color w:val="0070C0"/>
-        </w:rPr>
-        <w:t>&lt;Pair&lt;</w:t>
-      </w:r>
-      <w:proofErr w:type="spellStart"/>
-      <w:r>
-        <w:rPr>
-          <w:color w:val="0070C0"/>
-        </w:rPr>
-        <w:t>String,String</w:t>
-      </w:r>
-      <w:proofErr w:type="spellEnd"/>
-      <w:r>
-        <w:rPr>
-          <w:color w:val="0070C0"/>
-        </w:rPr>
-        <w:t xml:space="preserve">&gt;&gt;) throws </w:t>
-      </w:r>
-      <w:proofErr w:type="spellStart"/>
-      <w:r>
-        <w:rPr>
-          <w:color w:val="0070C0"/>
-        </w:rPr>
-        <w:t>DataException</w:t>
-      </w:r>
-      <w:proofErr w:type="spellEnd"/>
-      <w:r>
-        <w:rPr>
-          <w:color w:val="0070C0"/>
-        </w:rPr>
-        <w:t>;</w:t>
-      </w:r>
-    </w:p>
-    <w:p>
-      <w:r>
-        <w:t>Th</w:t>
-      </w:r>
-      <w:r>
-        <w:t>is</w:t>
-      </w:r>
-      <w:r>
-        <w:t xml:space="preserve"> method sets a schema for a collection, where the data type is in represented as a BSON integer value of the data type. This method is generally used on table</w:t>
-      </w:r>
-      <w:r>
-        <w:t xml:space="preserve"> </w:t>
-      </w:r>
-      <w:r>
-        <w:t>based</w:t>
-      </w:r>
-      <w:r>
-        <w:t xml:space="preserve"> collections that once set cannot be changed. If an error occurs, a </w:t>
-      </w:r>
-      <w:proofErr w:type="spellStart"/>
-      <w:r>
-        <w:t>DataException</w:t>
-      </w:r>
-      <w:proofErr w:type="spellEnd"/>
-      <w:r>
-        <w:t xml:space="preserve"> is thrown.</w:t>
+      <w:proofErr w:type="spellStart"/>
+      <w:r>
+        <w:rPr>
+          <w:color w:val="0070C0"/>
+        </w:rPr>
+        <w:t>boolean</w:t>
+      </w:r>
+      <w:proofErr w:type="spellEnd"/>
+      <w:r>
+        <w:rPr>
+          <w:color w:val="0070C0"/>
+        </w:rPr>
+        <w:t xml:space="preserve"> </w:t>
+      </w:r>
+      <w:proofErr w:type="spellStart"/>
+      <w:r>
+        <w:rPr>
+          <w:color w:val="0070C0"/>
+        </w:rPr>
+        <w:t>IsDefined</w:t>
+      </w:r>
+      <w:proofErr w:type="spellEnd"/>
+      <w:r>
+        <w:rPr>
+          <w:color w:val="0070C0"/>
+        </w:rPr>
+        <w:t>( String key );</w:t>
+      </w:r>
+    </w:p>
+    <w:p>
+      <w:pPr>
+        <w:rPr>
+          <w:color w:val="000000" w:themeColor="text1"/>
+        </w:rPr>
+      </w:pPr>
+      <w:r>
+        <w:rPr>
+          <w:color w:val="000000" w:themeColor="text1"/>
+        </w:rPr>
+        <w:t>This method</w:t>
+      </w:r>
+      <w:r>
+        <w:rPr>
+          <w:color w:val="000000" w:themeColor="text1"/>
+        </w:rPr>
+        <w:t xml:space="preserve"> is used to check if the specified key is defined in the schema for the associated collection.</w:t>
       </w:r>
     </w:p>
     <w:p>
@@ -1825,86 +1977,46 @@
         </w:rPr>
         <w:t xml:space="preserve"> </w:t>
       </w:r>
-      <w:r>
-        <w:rPr>
-          <w:color w:val="0070C0"/>
-        </w:rPr>
-        <w:t xml:space="preserve">void </w:t>
-      </w:r>
-      <w:proofErr w:type="spellStart"/>
-      <w:r>
-        <w:rPr>
-          <w:color w:val="0070C0"/>
-        </w:rPr>
-        <w:t>ExtendS</w:t>
-      </w:r>
-      <w:proofErr w:type="spellEnd"/>
-      <w:r>
-        <w:rPr>
-          <w:color w:val="0070C0"/>
-        </w:rPr>
-        <w:t xml:space="preserve">( </w:t>
-      </w:r>
-      <w:proofErr w:type="spellStart"/>
-      <w:r>
-        <w:rPr>
-          <w:color w:val="0070C0"/>
-        </w:rPr>
-        <w:t>ArrayList</w:t>
-      </w:r>
-      <w:proofErr w:type="spellEnd"/>
-      <w:r>
-        <w:rPr>
-          <w:color w:val="0070C0"/>
-        </w:rPr>
-        <w:t>&lt;Pair&lt;</w:t>
-      </w:r>
-      <w:proofErr w:type="spellStart"/>
-      <w:r>
-        <w:rPr>
-          <w:color w:val="0070C0"/>
-        </w:rPr>
-        <w:t>String,String</w:t>
-      </w:r>
-      <w:proofErr w:type="spellEnd"/>
-      <w:r>
-        <w:rPr>
-          <w:color w:val="0070C0"/>
-        </w:rPr>
-        <w:t xml:space="preserve">&gt;&gt;) throws </w:t>
-      </w:r>
-      <w:proofErr w:type="spellStart"/>
-      <w:r>
-        <w:rPr>
-          <w:color w:val="0070C0"/>
-        </w:rPr>
-        <w:t>DataException</w:t>
-      </w:r>
-      <w:proofErr w:type="spellEnd"/>
-      <w:r>
-        <w:rPr>
-          <w:color w:val="0070C0"/>
-        </w:rPr>
-        <w:t>;</w:t>
-      </w:r>
-    </w:p>
-    <w:p>
-      <w:r>
-        <w:t>Th</w:t>
-      </w:r>
-      <w:r>
-        <w:t>is</w:t>
-      </w:r>
-      <w:r>
-        <w:t xml:space="preserve"> method extends a schema for a collection, where the data type is in represented as a string name of the data type. This method is generally used on non-table collections which can be continuously extended. If an error occurs, a </w:t>
-      </w:r>
-      <w:proofErr w:type="spellStart"/>
-      <w:r>
-        <w:t>DataException</w:t>
-      </w:r>
-      <w:proofErr w:type="spellEnd"/>
-      <w:r>
-        <w:t xml:space="preserve"> is thrown.</w:t>
+      <w:proofErr w:type="spellStart"/>
+      <w:r>
+        <w:rPr>
+          <w:color w:val="0070C0"/>
+        </w:rPr>
+        <w:t>boolean</w:t>
+      </w:r>
+      <w:proofErr w:type="spellEnd"/>
+      <w:r>
+        <w:rPr>
+          <w:color w:val="0070C0"/>
+        </w:rPr>
+        <w:t xml:space="preserve"> </w:t>
+      </w:r>
+      <w:proofErr w:type="spellStart"/>
+      <w:r>
+        <w:rPr>
+          <w:color w:val="0070C0"/>
+        </w:rPr>
+        <w:t>IsValid</w:t>
+      </w:r>
+      <w:proofErr w:type="spellEnd"/>
+      <w:r>
+        <w:rPr>
+          <w:color w:val="0070C0"/>
+        </w:rPr>
+        <w:t>( String key, Integer type );</w:t>
+      </w:r>
+    </w:p>
+    <w:p>
+      <w:pPr>
+        <w:rPr>
+          <w:color w:val="000000" w:themeColor="text1"/>
+        </w:rPr>
+      </w:pPr>
+      <w:r>
+        <w:rPr>
+          <w:color w:val="000000" w:themeColor="text1"/>
+        </w:rPr>
+        <w:t>This method is used to check if the specified type is valid for the corresponding key in the schema for the associated collection.</w:t>
       </w:r>
     </w:p>
     <w:p>
@@ -1925,266 +2037,34 @@
         <w:rPr>
           <w:color w:val="0070C0"/>
         </w:rPr>
-        <w:t xml:space="preserve"> </w:t>
-      </w:r>
-      <w:r>
-        <w:rPr>
-          <w:color w:val="0070C0"/>
-        </w:rPr>
-        <w:t xml:space="preserve">void </w:t>
-      </w:r>
-      <w:proofErr w:type="spellStart"/>
-      <w:r>
-        <w:rPr>
-          <w:color w:val="0070C0"/>
-        </w:rPr>
-        <w:t>ExtendI</w:t>
-      </w:r>
-      <w:proofErr w:type="spellEnd"/>
-      <w:r>
-        <w:rPr>
-          <w:color w:val="0070C0"/>
-        </w:rPr>
-        <w:t xml:space="preserve">( </w:t>
-      </w:r>
-      <w:proofErr w:type="spellStart"/>
-      <w:r>
-        <w:rPr>
-          <w:color w:val="0070C0"/>
-        </w:rPr>
-        <w:t>ArrayList</w:t>
-      </w:r>
-      <w:proofErr w:type="spellEnd"/>
-      <w:r>
-        <w:rPr>
-          <w:color w:val="0070C0"/>
-        </w:rPr>
-        <w:t>&lt;Pair&lt;</w:t>
-      </w:r>
-      <w:proofErr w:type="spellStart"/>
-      <w:r>
-        <w:rPr>
-          <w:color w:val="0070C0"/>
-        </w:rPr>
-        <w:t>String,String</w:t>
-      </w:r>
-      <w:proofErr w:type="spellEnd"/>
-      <w:r>
-        <w:rPr>
-          <w:color w:val="0070C0"/>
-        </w:rPr>
-        <w:t xml:space="preserve">&gt;&gt;) throws </w:t>
-      </w:r>
-      <w:proofErr w:type="spellStart"/>
-      <w:r>
-        <w:rPr>
-          <w:color w:val="0070C0"/>
-        </w:rPr>
-        <w:t>DataException</w:t>
-      </w:r>
-      <w:proofErr w:type="spellEnd"/>
-      <w:r>
-        <w:rPr>
-          <w:color w:val="0070C0"/>
-        </w:rPr>
-        <w:t>;</w:t>
-      </w:r>
-    </w:p>
-    <w:p>
-      <w:r>
-        <w:t>Th</w:t>
-      </w:r>
-      <w:r>
-        <w:t>is</w:t>
-      </w:r>
-      <w:r>
-        <w:t xml:space="preserve"> method extends a schema for a collection, where the data type is in represented as a BSON integer value of the data type. This method is generally used on non-table collections which can be continuously extended. If an error occurs, a </w:t>
-      </w:r>
-      <w:proofErr w:type="spellStart"/>
-      <w:r>
-        <w:t>DataException</w:t>
-      </w:r>
-      <w:proofErr w:type="spellEnd"/>
-      <w:r>
-        <w:t xml:space="preserve"> is thrown.</w:t>
-      </w:r>
-    </w:p>
-    <w:p>
-      <w:pPr>
-        <w:rPr>
-          <w:color w:val="0070C0"/>
-        </w:rPr>
-      </w:pPr>
-      <w:proofErr w:type="gramStart"/>
-      <w:r>
-        <w:rPr>
-          <w:color w:val="0070C0"/>
+        <w:t xml:space="preserve"> integer </w:t>
+      </w:r>
+      <w:proofErr w:type="spellStart"/>
+      <w:r>
+        <w:rPr>
+          <w:color w:val="0070C0"/>
+        </w:rPr>
+        <w:t>ColumnPos</w:t>
+      </w:r>
+      <w:proofErr w:type="spellEnd"/>
+      <w:r>
+        <w:rPr>
+          <w:color w:val="0070C0"/>
+        </w:rPr>
+        <w:t>( String key );</w:t>
+      </w:r>
+    </w:p>
+    <w:p>
+      <w:pPr>
+        <w:rPr>
+          <w:color w:val="000000" w:themeColor="text1"/>
+        </w:rPr>
+      </w:pPr>
+      <w:r>
+        <w:rPr>
+          <w:color w:val="000000" w:themeColor="text1"/>
         </w:rPr>
         <w:lastRenderedPageBreak/>
-        <w:t>public</w:t>
-      </w:r>
-      <w:proofErr w:type="gramEnd"/>
-      <w:r>
-        <w:rPr>
-          <w:color w:val="0070C0"/>
-        </w:rPr>
-        <w:t xml:space="preserve"> </w:t>
-      </w:r>
-      <w:proofErr w:type="spellStart"/>
-      <w:r>
-        <w:rPr>
-          <w:color w:val="0070C0"/>
-        </w:rPr>
-        <w:t>boolean</w:t>
-      </w:r>
-      <w:proofErr w:type="spellEnd"/>
-      <w:r>
-        <w:rPr>
-          <w:color w:val="0070C0"/>
-        </w:rPr>
-        <w:t xml:space="preserve"> </w:t>
-      </w:r>
-      <w:proofErr w:type="spellStart"/>
-      <w:r>
-        <w:rPr>
-          <w:color w:val="0070C0"/>
-        </w:rPr>
-        <w:t>IsDefined</w:t>
-      </w:r>
-      <w:proofErr w:type="spellEnd"/>
-      <w:r>
-        <w:rPr>
-          <w:color w:val="0070C0"/>
-        </w:rPr>
-        <w:t>( String key );</w:t>
-      </w:r>
-    </w:p>
-    <w:p>
-      <w:pPr>
-        <w:rPr>
-          <w:color w:val="000000" w:themeColor="text1"/>
-        </w:rPr>
-      </w:pPr>
-      <w:r>
-        <w:rPr>
-          <w:color w:val="000000" w:themeColor="text1"/>
-        </w:rPr>
-        <w:t>This method</w:t>
-      </w:r>
-      <w:r>
-        <w:rPr>
-          <w:color w:val="000000" w:themeColor="text1"/>
-        </w:rPr>
-        <w:t xml:space="preserve"> is used to check if the specified key is defined in the schema for the associated collection.</w:t>
-      </w:r>
-    </w:p>
-    <w:p>
-      <w:pPr>
-        <w:rPr>
-          <w:color w:val="0070C0"/>
-        </w:rPr>
-      </w:pPr>
-      <w:proofErr w:type="gramStart"/>
-      <w:r>
-        <w:rPr>
-          <w:color w:val="0070C0"/>
-        </w:rPr>
-        <w:t>public</w:t>
-      </w:r>
-      <w:proofErr w:type="gramEnd"/>
-      <w:r>
-        <w:rPr>
-          <w:color w:val="0070C0"/>
-        </w:rPr>
-        <w:t xml:space="preserve"> </w:t>
-      </w:r>
-      <w:proofErr w:type="spellStart"/>
-      <w:r>
-        <w:rPr>
-          <w:color w:val="0070C0"/>
-        </w:rPr>
-        <w:t>boolean</w:t>
-      </w:r>
-      <w:proofErr w:type="spellEnd"/>
-      <w:r>
-        <w:rPr>
-          <w:color w:val="0070C0"/>
-        </w:rPr>
-        <w:t xml:space="preserve"> </w:t>
-      </w:r>
-      <w:proofErr w:type="spellStart"/>
-      <w:r>
-        <w:rPr>
-          <w:color w:val="0070C0"/>
-        </w:rPr>
-        <w:t>IsValid</w:t>
-      </w:r>
-      <w:proofErr w:type="spellEnd"/>
-      <w:r>
-        <w:rPr>
-          <w:color w:val="0070C0"/>
-        </w:rPr>
-        <w:t>( String key, Integer type );</w:t>
-      </w:r>
-    </w:p>
-    <w:p>
-      <w:pPr>
-        <w:rPr>
-          <w:color w:val="000000" w:themeColor="text1"/>
-        </w:rPr>
-      </w:pPr>
-      <w:r>
-        <w:rPr>
-          <w:color w:val="000000" w:themeColor="text1"/>
-        </w:rPr>
-        <w:t>This method is used to check if the specified type is valid for the corresponding key in the schema for the associated collection.</w:t>
-      </w:r>
-    </w:p>
-    <w:p>
-      <w:pPr>
-        <w:rPr>
-          <w:color w:val="0070C0"/>
-        </w:rPr>
-      </w:pPr>
-      <w:proofErr w:type="gramStart"/>
-      <w:r>
-        <w:rPr>
-          <w:color w:val="0070C0"/>
-        </w:rPr>
-        <w:t>public</w:t>
-      </w:r>
-      <w:proofErr w:type="gramEnd"/>
-      <w:r>
-        <w:rPr>
-          <w:color w:val="0070C0"/>
-        </w:rPr>
-        <w:t xml:space="preserve"> integer </w:t>
-      </w:r>
-      <w:proofErr w:type="spellStart"/>
-      <w:r>
-        <w:rPr>
-          <w:color w:val="0070C0"/>
-        </w:rPr>
-        <w:t>ColumnPos</w:t>
-      </w:r>
-      <w:proofErr w:type="spellEnd"/>
-      <w:r>
-        <w:rPr>
-          <w:color w:val="0070C0"/>
-        </w:rPr>
-        <w:t>( String key );</w:t>
-      </w:r>
-    </w:p>
-    <w:p>
-      <w:pPr>
-        <w:rPr>
-          <w:color w:val="000000" w:themeColor="text1"/>
-        </w:rPr>
-      </w:pPr>
-      <w:r>
-        <w:rPr>
-          <w:color w:val="000000" w:themeColor="text1"/>
-        </w:rPr>
         <w:t xml:space="preserve">This method is used to return the column position (ordinal ordering starting at one) </w:t>
       </w:r>
       <w:r>
@@ -2344,8 +2224,6 @@
       <w:r>
         <w:t>() method.</w:t>
       </w:r>
-      <w:bookmarkStart w:id="0" w:name="_GoBack"/>
-      <w:bookmarkEnd w:id="0"/>
     </w:p>
     <w:p>
       <w:pPr>
@@ -2505,307 +2383,74 @@
         <w:t xml:space="preserve">) by this </w:t>
       </w:r>
       <w:r>
-        <w:t>class or a derived class:</w:t>
-      </w:r>
-    </w:p>
-    <w:p>
-      <w:pPr>
-        <w:pStyle w:val="Heading2"/>
-        <w:rPr>
-          <w:rFonts w:asciiTheme="minorHAnsi" w:eastAsiaTheme="minorHAnsi" w:hAnsiTheme="minorHAnsi" w:cstheme="minorBidi"/>
-          <w:b w:val="0"/>
-          <w:bCs w:val="0"/>
-          <w:color w:val="0070C0"/>
-          <w:sz w:val="22"/>
-          <w:szCs w:val="22"/>
-        </w:rPr>
-      </w:pPr>
+        <w:t>class or a derived class</w:t>
+      </w:r>
       <w:proofErr w:type="gramStart"/>
       <w:r>
-        <w:rPr>
-          <w:rFonts w:asciiTheme="minorHAnsi" w:eastAsiaTheme="minorHAnsi" w:hAnsiTheme="minorHAnsi" w:cstheme="minorBidi"/>
-          <w:b w:val="0"/>
-          <w:bCs w:val="0"/>
-          <w:color w:val="0070C0"/>
-          <w:sz w:val="22"/>
-          <w:szCs w:val="22"/>
-        </w:rPr>
-        <w:t>private</w:t>
+        <w:t>:</w:t>
       </w:r>
       <w:proofErr w:type="gramEnd"/>
       <w:r>
         <w:rPr>
-          <w:rFonts w:asciiTheme="minorHAnsi" w:eastAsiaTheme="minorHAnsi" w:hAnsiTheme="minorHAnsi" w:cstheme="minorBidi"/>
-          <w:b w:val="0"/>
-          <w:bCs w:val="0"/>
-          <w:color w:val="0070C0"/>
-          <w:sz w:val="22"/>
-          <w:szCs w:val="22"/>
-        </w:rPr>
-        <w:t xml:space="preserve"> </w:t>
-      </w:r>
-      <w:r>
-        <w:rPr>
-          <w:rFonts w:asciiTheme="minorHAnsi" w:eastAsiaTheme="minorHAnsi" w:hAnsiTheme="minorHAnsi" w:cstheme="minorBidi"/>
-          <w:b w:val="0"/>
-          <w:bCs w:val="0"/>
-          <w:color w:val="0070C0"/>
-          <w:sz w:val="22"/>
-          <w:szCs w:val="22"/>
-        </w:rPr>
-        <w:t xml:space="preserve">     </w:t>
-      </w:r>
-      <w:r>
-        <w:rPr>
-          <w:rFonts w:asciiTheme="minorHAnsi" w:eastAsiaTheme="minorHAnsi" w:hAnsiTheme="minorHAnsi" w:cstheme="minorBidi"/>
-          <w:b w:val="0"/>
-          <w:bCs w:val="0"/>
-          <w:color w:val="0070C0"/>
-          <w:sz w:val="22"/>
-          <w:szCs w:val="22"/>
-        </w:rPr>
-        <w:t xml:space="preserve">String </w:t>
-      </w:r>
-      <w:r>
-        <w:rPr>
-          <w:rFonts w:asciiTheme="minorHAnsi" w:eastAsiaTheme="minorHAnsi" w:hAnsiTheme="minorHAnsi" w:cstheme="minorBidi"/>
-          <w:b w:val="0"/>
-          <w:bCs w:val="0"/>
-          <w:color w:val="0070C0"/>
-          <w:sz w:val="22"/>
-          <w:szCs w:val="22"/>
-        </w:rPr>
-        <w:tab/>
-      </w:r>
-      <w:r>
-        <w:rPr>
-          <w:rFonts w:asciiTheme="minorHAnsi" w:eastAsiaTheme="minorHAnsi" w:hAnsiTheme="minorHAnsi" w:cstheme="minorBidi"/>
-          <w:b w:val="0"/>
-          <w:bCs w:val="0"/>
-          <w:color w:val="0070C0"/>
-          <w:sz w:val="22"/>
-          <w:szCs w:val="22"/>
-        </w:rPr>
-        <w:tab/>
-      </w:r>
-      <w:r>
-        <w:rPr>
-          <w:rFonts w:asciiTheme="minorHAnsi" w:eastAsiaTheme="minorHAnsi" w:hAnsiTheme="minorHAnsi" w:cstheme="minorBidi"/>
-          <w:b w:val="0"/>
-          <w:bCs w:val="0"/>
-          <w:color w:val="0070C0"/>
-          <w:sz w:val="22"/>
-          <w:szCs w:val="22"/>
-        </w:rPr>
-        <w:tab/>
-        <w:t xml:space="preserve">    </w:t>
-      </w:r>
-      <w:proofErr w:type="spellStart"/>
-      <w:r>
-        <w:rPr>
-          <w:rFonts w:asciiTheme="minorHAnsi" w:eastAsiaTheme="minorHAnsi" w:hAnsiTheme="minorHAnsi" w:cstheme="minorBidi"/>
-          <w:b w:val="0"/>
-          <w:bCs w:val="0"/>
-          <w:color w:val="0070C0"/>
-          <w:sz w:val="22"/>
-          <w:szCs w:val="22"/>
-        </w:rPr>
-        <w:t>col</w:t>
-      </w:r>
-      <w:r>
-        <w:rPr>
-          <w:rFonts w:asciiTheme="minorHAnsi" w:eastAsiaTheme="minorHAnsi" w:hAnsiTheme="minorHAnsi" w:cstheme="minorBidi"/>
-          <w:b w:val="0"/>
-          <w:bCs w:val="0"/>
-          <w:color w:val="0070C0"/>
-          <w:sz w:val="22"/>
-          <w:szCs w:val="22"/>
-        </w:rPr>
-        <w:t>lectionName</w:t>
-      </w:r>
-      <w:proofErr w:type="spellEnd"/>
-      <w:r>
-        <w:rPr>
-          <w:rFonts w:asciiTheme="minorHAnsi" w:eastAsiaTheme="minorHAnsi" w:hAnsiTheme="minorHAnsi" w:cstheme="minorBidi"/>
-          <w:b w:val="0"/>
-          <w:bCs w:val="0"/>
-          <w:color w:val="0070C0"/>
-          <w:sz w:val="22"/>
-          <w:szCs w:val="22"/>
-        </w:rPr>
-        <w:t>;</w:t>
-      </w:r>
-      <w:r>
-        <w:rPr>
-          <w:rFonts w:asciiTheme="minorHAnsi" w:eastAsiaTheme="minorHAnsi" w:hAnsiTheme="minorHAnsi" w:cstheme="minorBidi"/>
-          <w:b w:val="0"/>
-          <w:bCs w:val="0"/>
-          <w:color w:val="0070C0"/>
-          <w:sz w:val="22"/>
-          <w:szCs w:val="22"/>
-        </w:rPr>
-        <w:tab/>
-        <w:t>// collection name</w:t>
-      </w:r>
-    </w:p>
-    <w:p>
-      <w:pPr>
-        <w:pStyle w:val="Heading2"/>
-        <w:rPr>
-          <w:rFonts w:asciiTheme="minorHAnsi" w:eastAsiaTheme="minorHAnsi" w:hAnsiTheme="minorHAnsi" w:cstheme="minorBidi"/>
-          <w:b w:val="0"/>
-          <w:bCs w:val="0"/>
-          <w:color w:val="0070C0"/>
-          <w:sz w:val="22"/>
-          <w:szCs w:val="22"/>
-        </w:rPr>
-      </w:pPr>
-      <w:r>
-        <w:rPr>
-          <w:rFonts w:asciiTheme="minorHAnsi" w:eastAsiaTheme="minorHAnsi" w:hAnsiTheme="minorHAnsi" w:cstheme="minorBidi"/>
-          <w:b w:val="0"/>
-          <w:bCs w:val="0"/>
-          <w:color w:val="000000" w:themeColor="text1"/>
-          <w:sz w:val="22"/>
-          <w:szCs w:val="22"/>
-        </w:rPr>
-        <w:t>This field</w:t>
-      </w:r>
-      <w:r>
-        <w:rPr>
-          <w:rFonts w:asciiTheme="minorHAnsi" w:eastAsiaTheme="minorHAnsi" w:hAnsiTheme="minorHAnsi" w:cstheme="minorBidi"/>
-          <w:b w:val="0"/>
-          <w:bCs w:val="0"/>
-          <w:color w:val="000000" w:themeColor="text1"/>
-          <w:sz w:val="22"/>
-          <w:szCs w:val="22"/>
-        </w:rPr>
-        <w:t xml:space="preserve"> is the name of the collection that the schema is set to.</w:t>
-      </w:r>
-      <w:r>
-        <w:rPr>
-          <w:rFonts w:asciiTheme="minorHAnsi" w:eastAsiaTheme="minorHAnsi" w:hAnsiTheme="minorHAnsi" w:cstheme="minorBidi"/>
-          <w:b w:val="0"/>
-          <w:bCs w:val="0"/>
-          <w:color w:val="0070C0"/>
-          <w:sz w:val="22"/>
-          <w:szCs w:val="22"/>
+          <w:color w:val="0070C0"/>
         </w:rPr>
         <w:br/>
       </w:r>
       <w:r>
         <w:rPr>
-          <w:rFonts w:asciiTheme="minorHAnsi" w:eastAsiaTheme="minorHAnsi" w:hAnsiTheme="minorHAnsi" w:cstheme="minorBidi"/>
-          <w:b w:val="0"/>
-          <w:bCs w:val="0"/>
-          <w:color w:val="0070C0"/>
-          <w:sz w:val="22"/>
-          <w:szCs w:val="22"/>
+          <w:color w:val="0070C0"/>
         </w:rPr>
         <w:br/>
       </w:r>
-      <w:proofErr w:type="gramStart"/>
-      <w:r>
-        <w:rPr>
-          <w:rFonts w:asciiTheme="minorHAnsi" w:eastAsiaTheme="minorHAnsi" w:hAnsiTheme="minorHAnsi" w:cstheme="minorBidi"/>
-          <w:b w:val="0"/>
-          <w:bCs w:val="0"/>
-          <w:color w:val="0070C0"/>
-          <w:sz w:val="22"/>
-          <w:szCs w:val="22"/>
-        </w:rPr>
-        <w:t>protected</w:t>
-      </w:r>
-      <w:proofErr w:type="gramEnd"/>
-      <w:r>
-        <w:rPr>
-          <w:rFonts w:asciiTheme="minorHAnsi" w:eastAsiaTheme="minorHAnsi" w:hAnsiTheme="minorHAnsi" w:cstheme="minorBidi"/>
-          <w:b w:val="0"/>
-          <w:bCs w:val="0"/>
-          <w:color w:val="0070C0"/>
-          <w:sz w:val="22"/>
-          <w:szCs w:val="22"/>
-        </w:rPr>
-        <w:t xml:space="preserve"> </w:t>
-      </w:r>
-      <w:proofErr w:type="spellStart"/>
-      <w:r>
-        <w:rPr>
-          <w:rFonts w:asciiTheme="minorHAnsi" w:eastAsiaTheme="minorHAnsi" w:hAnsiTheme="minorHAnsi" w:cstheme="minorBidi"/>
-          <w:b w:val="0"/>
-          <w:bCs w:val="0"/>
-          <w:color w:val="0070C0"/>
-          <w:sz w:val="22"/>
-          <w:szCs w:val="22"/>
+      <w:r>
+        <w:rPr>
+          <w:color w:val="0070C0"/>
+        </w:rPr>
+        <w:t xml:space="preserve">protected </w:t>
+      </w:r>
+      <w:proofErr w:type="spellStart"/>
+      <w:r>
+        <w:rPr>
+          <w:color w:val="0070C0"/>
         </w:rPr>
         <w:t>ArrayList</w:t>
       </w:r>
       <w:proofErr w:type="spellEnd"/>
       <w:r>
         <w:rPr>
-          <w:rFonts w:asciiTheme="minorHAnsi" w:eastAsiaTheme="minorHAnsi" w:hAnsiTheme="minorHAnsi" w:cstheme="minorBidi"/>
-          <w:b w:val="0"/>
-          <w:bCs w:val="0"/>
-          <w:color w:val="0070C0"/>
-          <w:sz w:val="22"/>
-          <w:szCs w:val="22"/>
+          <w:color w:val="0070C0"/>
         </w:rPr>
         <w:t>&lt;Pair&lt;</w:t>
       </w:r>
       <w:proofErr w:type="spellStart"/>
       <w:r>
         <w:rPr>
-          <w:rFonts w:asciiTheme="minorHAnsi" w:eastAsiaTheme="minorHAnsi" w:hAnsiTheme="minorHAnsi" w:cstheme="minorBidi"/>
-          <w:b w:val="0"/>
-          <w:bCs w:val="0"/>
-          <w:color w:val="0070C0"/>
-          <w:sz w:val="22"/>
-          <w:szCs w:val="22"/>
+          <w:color w:val="0070C0"/>
         </w:rPr>
         <w:t>String,Integer</w:t>
       </w:r>
       <w:proofErr w:type="spellEnd"/>
       <w:r>
         <w:rPr>
-          <w:rFonts w:asciiTheme="minorHAnsi" w:eastAsiaTheme="minorHAnsi" w:hAnsiTheme="minorHAnsi" w:cstheme="minorBidi"/>
-          <w:b w:val="0"/>
-          <w:bCs w:val="0"/>
-          <w:color w:val="0070C0"/>
-          <w:sz w:val="22"/>
-          <w:szCs w:val="22"/>
+          <w:color w:val="0070C0"/>
         </w:rPr>
         <w:t>&gt;&gt; keys;</w:t>
       </w:r>
       <w:r>
         <w:rPr>
-          <w:rFonts w:asciiTheme="minorHAnsi" w:eastAsiaTheme="minorHAnsi" w:hAnsiTheme="minorHAnsi" w:cstheme="minorBidi"/>
-          <w:b w:val="0"/>
-          <w:bCs w:val="0"/>
-          <w:color w:val="0070C0"/>
-          <w:sz w:val="22"/>
-          <w:szCs w:val="22"/>
-        </w:rPr>
-        <w:tab/>
-      </w:r>
-      <w:r>
-        <w:rPr>
-          <w:rFonts w:asciiTheme="minorHAnsi" w:eastAsiaTheme="minorHAnsi" w:hAnsiTheme="minorHAnsi" w:cstheme="minorBidi"/>
-          <w:b w:val="0"/>
-          <w:bCs w:val="0"/>
-          <w:color w:val="0070C0"/>
-          <w:sz w:val="22"/>
-          <w:szCs w:val="22"/>
-        </w:rPr>
-        <w:tab/>
-      </w:r>
-      <w:r>
-        <w:rPr>
-          <w:rFonts w:asciiTheme="minorHAnsi" w:eastAsiaTheme="minorHAnsi" w:hAnsiTheme="minorHAnsi" w:cstheme="minorBidi"/>
-          <w:b w:val="0"/>
-          <w:bCs w:val="0"/>
-          <w:color w:val="0070C0"/>
-          <w:sz w:val="22"/>
-          <w:szCs w:val="22"/>
+          <w:color w:val="0070C0"/>
+        </w:rPr>
+        <w:tab/>
+      </w:r>
+      <w:r>
+        <w:rPr>
+          <w:color w:val="0070C0"/>
+        </w:rPr>
+        <w:tab/>
+      </w:r>
+      <w:r>
+        <w:rPr>
+          <w:color w:val="0070C0"/>
         </w:rPr>
         <w:tab/>
         <w:t>// keys in schema</w:t>
@@ -2905,16 +2550,8 @@
         <w:rPr>
           <w:color w:val="0070C0"/>
         </w:rPr>
-        <w:t xml:space="preserve">( String </w:t>
-      </w:r>
-      <w:proofErr w:type="spellStart"/>
-      <w:r>
-        <w:rPr>
-          <w:color w:val="0070C0"/>
-        </w:rPr>
-        <w:t>collectionName</w:t>
-      </w:r>
-      <w:proofErr w:type="spellEnd"/>
+        <w:t>(</w:t>
+      </w:r>
       <w:r>
         <w:rPr>
           <w:color w:val="0070C0"/>
@@ -2934,128 +2571,14 @@
           <w:color w:val="000000" w:themeColor="text1"/>
         </w:rPr>
       </w:pPr>
+      <w:proofErr w:type="gramStart"/>
       <w:r>
         <w:rPr>
           <w:color w:val="000000" w:themeColor="text1"/>
         </w:rPr>
-        <w:t>This constructor instantiates the schema object and sets the name of the associated collection.</w:t>
-      </w:r>
-    </w:p>
-    <w:p>
-      <w:pPr>
-        <w:rPr>
-          <w:b/>
-          <w:i/>
-        </w:rPr>
-      </w:pPr>
-      <w:r>
-        <w:rPr>
-          <w:b/>
-          <w:i/>
-        </w:rPr>
-        <w:t>Accessors (Getter/Setter)</w:t>
-      </w:r>
-    </w:p>
-    <w:p>
-      <w:pPr>
-        <w:rPr>
-          <w:color w:val="0070C0"/>
-        </w:rPr>
-      </w:pPr>
-      <w:proofErr w:type="gramStart"/>
-      <w:r>
-        <w:rPr>
-          <w:color w:val="0070C0"/>
-        </w:rPr>
-        <w:t>public</w:t>
+        <w:t>This constructor instantiates the schema object.</w:t>
       </w:r>
       <w:proofErr w:type="gramEnd"/>
-      <w:r>
-        <w:rPr>
-          <w:color w:val="0070C0"/>
-        </w:rPr>
-        <w:t xml:space="preserve"> </w:t>
-      </w:r>
-      <w:r>
-        <w:rPr>
-          <w:color w:val="0070C0"/>
-        </w:rPr>
-        <w:t>void</w:t>
-      </w:r>
-      <w:r>
-        <w:rPr>
-          <w:color w:val="0070C0"/>
-        </w:rPr>
-        <w:t xml:space="preserve"> </w:t>
-      </w:r>
-      <w:r>
-        <w:rPr>
-          <w:color w:val="0070C0"/>
-        </w:rPr>
-        <w:t xml:space="preserve">Collection( String </w:t>
-      </w:r>
-      <w:proofErr w:type="spellStart"/>
-      <w:r>
-        <w:rPr>
-          <w:color w:val="0070C0"/>
-        </w:rPr>
-        <w:t>collectionName</w:t>
-      </w:r>
-      <w:proofErr w:type="spellEnd"/>
-      <w:r>
-        <w:rPr>
-          <w:color w:val="0070C0"/>
-        </w:rPr>
-        <w:t xml:space="preserve"> );</w:t>
-      </w:r>
-    </w:p>
-    <w:p>
-      <w:r>
-        <w:t>This setter method sets the name of the collection for which the schema is applied to.</w:t>
-      </w:r>
-    </w:p>
-    <w:p>
-      <w:pPr>
-        <w:rPr>
-          <w:color w:val="0070C0"/>
-        </w:rPr>
-      </w:pPr>
-      <w:proofErr w:type="gramStart"/>
-      <w:r>
-        <w:rPr>
-          <w:color w:val="0070C0"/>
-        </w:rPr>
-        <w:t>public</w:t>
-      </w:r>
-      <w:proofErr w:type="gramEnd"/>
-      <w:r>
-        <w:rPr>
-          <w:color w:val="0070C0"/>
-        </w:rPr>
-        <w:t xml:space="preserve"> String </w:t>
-      </w:r>
-      <w:proofErr w:type="spellStart"/>
-      <w:r>
-        <w:rPr>
-          <w:color w:val="0070C0"/>
-        </w:rPr>
-        <w:t>CollectionName</w:t>
-      </w:r>
-      <w:proofErr w:type="spellEnd"/>
-      <w:r>
-        <w:rPr>
-          <w:color w:val="0070C0"/>
-        </w:rPr>
-        <w:t>();</w:t>
-      </w:r>
-    </w:p>
-    <w:p>
-      <w:r>
-        <w:t>This getter method returns the name of the collection that the schema was applied to.</w:t>
-      </w:r>
-      <w:r>
-        <w:tab/>
-      </w:r>
     </w:p>
     <w:p>
       <w:pPr>
@@ -3098,6 +2621,104 @@
         <w:rPr>
           <w:color w:val="0070C0"/>
         </w:rPr>
+        <w:t xml:space="preserve">void Set( </w:t>
+      </w:r>
+      <w:proofErr w:type="spellStart"/>
+      <w:r>
+        <w:rPr>
+          <w:color w:val="0070C0"/>
+        </w:rPr>
+        <w:t>ArrayList</w:t>
+      </w:r>
+      <w:proofErr w:type="spellEnd"/>
+      <w:r>
+        <w:rPr>
+          <w:color w:val="0070C0"/>
+        </w:rPr>
+        <w:t>&lt;String</w:t>
+      </w:r>
+      <w:r>
+        <w:rPr>
+          <w:color w:val="0070C0"/>
+        </w:rPr>
+        <w:t xml:space="preserve">&gt;) throws </w:t>
+      </w:r>
+      <w:proofErr w:type="spellStart"/>
+      <w:r>
+        <w:rPr>
+          <w:color w:val="0070C0"/>
+        </w:rPr>
+        <w:t>DataException</w:t>
+      </w:r>
+      <w:proofErr w:type="spellEnd"/>
+      <w:r>
+        <w:rPr>
+          <w:color w:val="0070C0"/>
+        </w:rPr>
+        <w:t>;</w:t>
+      </w:r>
+    </w:p>
+    <w:p>
+      <w:r>
+        <w:t xml:space="preserve">This method sets a schema for a collection, where the data </w:t>
+      </w:r>
+      <w:r>
+        <w:t>defaults to string</w:t>
+      </w:r>
+      <w:r>
+        <w:t>.</w:t>
+      </w:r>
+      <w:r>
+        <w:t xml:space="preserve"> </w:t>
+      </w:r>
+      <w:r>
+        <w:t>This method is used on table</w:t>
+      </w:r>
+      <w:r>
+        <w:t xml:space="preserve"> </w:t>
+      </w:r>
+      <w:r>
+        <w:t>based collections that once set cannot be changed.  If an error occurs</w:t>
+      </w:r>
+      <w:r>
+        <w:t xml:space="preserve"> (e.g., duplicate key, invalid type)</w:t>
+      </w:r>
+      <w:r>
+        <w:t xml:space="preserve">, a </w:t>
+      </w:r>
+      <w:proofErr w:type="spellStart"/>
+      <w:r>
+        <w:t>DataException</w:t>
+      </w:r>
+      <w:proofErr w:type="spellEnd"/>
+      <w:r>
+        <w:t xml:space="preserve"> is thrown.</w:t>
+      </w:r>
+    </w:p>
+    <w:p>
+      <w:pPr>
+        <w:rPr>
+          <w:color w:val="0070C0"/>
+        </w:rPr>
+      </w:pPr>
+      <w:proofErr w:type="gramStart"/>
+      <w:r>
+        <w:rPr>
+          <w:color w:val="0070C0"/>
+        </w:rPr>
+        <w:t>public</w:t>
+      </w:r>
+      <w:proofErr w:type="gramEnd"/>
+      <w:r>
+        <w:rPr>
+          <w:color w:val="0070C0"/>
+        </w:rPr>
+        <w:t xml:space="preserve"> </w:t>
+      </w:r>
+      <w:r>
+        <w:rPr>
+          <w:color w:val="0070C0"/>
+        </w:rPr>
         <w:t xml:space="preserve">void </w:t>
       </w:r>
       <w:proofErr w:type="spellStart"/>
@@ -3105,7 +2726,7 @@
         <w:rPr>
           <w:color w:val="0070C0"/>
         </w:rPr>
-        <w:t>SetS</w:t>
+        <w:t>SetI</w:t>
       </w:r>
       <w:proofErr w:type="spellEnd"/>
       <w:r>
@@ -3159,262 +2780,138 @@
     </w:p>
     <w:p>
       <w:r>
+        <w:t>This method sets a schema for a collection, where the data type is in represented as a BSON integer value of the data type. This method is used on table</w:t>
+      </w:r>
+      <w:r>
+        <w:t xml:space="preserve"> </w:t>
+      </w:r>
+      <w:r>
+        <w:t>based collections that once set cannot be changed. If an error occurs</w:t>
+      </w:r>
+      <w:r>
+        <w:t xml:space="preserve"> (e.g., duplicate key, invalid type)</w:t>
+      </w:r>
+      <w:proofErr w:type="gramStart"/>
+      <w:r>
+        <w:t xml:space="preserve">, </w:t>
+      </w:r>
+      <w:r>
+        <w:t xml:space="preserve"> a</w:t>
+      </w:r>
+      <w:proofErr w:type="gramEnd"/>
+      <w:r>
+        <w:t xml:space="preserve"> </w:t>
+      </w:r>
+      <w:proofErr w:type="spellStart"/>
+      <w:r>
+        <w:t>DataException</w:t>
+      </w:r>
+      <w:proofErr w:type="spellEnd"/>
+      <w:r>
+        <w:t xml:space="preserve"> is thrown.</w:t>
+      </w:r>
+    </w:p>
+    <w:p>
+      <w:pPr>
+        <w:rPr>
+          <w:color w:val="0070C0"/>
+        </w:rPr>
+      </w:pPr>
+      <w:proofErr w:type="gramStart"/>
+      <w:r>
+        <w:rPr>
+          <w:color w:val="0070C0"/>
+        </w:rPr>
+        <w:t>public</w:t>
+      </w:r>
+      <w:proofErr w:type="gramEnd"/>
+      <w:r>
+        <w:rPr>
+          <w:color w:val="0070C0"/>
+        </w:rPr>
+        <w:t xml:space="preserve"> </w:t>
+      </w:r>
+      <w:r>
+        <w:rPr>
+          <w:color w:val="0070C0"/>
+        </w:rPr>
+        <w:t>void Extend</w:t>
+      </w:r>
+      <w:r>
+        <w:rPr>
+          <w:color w:val="0070C0"/>
+        </w:rPr>
+        <w:t xml:space="preserve">( </w:t>
+      </w:r>
+      <w:proofErr w:type="spellStart"/>
+      <w:r>
+        <w:rPr>
+          <w:color w:val="0070C0"/>
+        </w:rPr>
+        <w:t>ArrayList</w:t>
+      </w:r>
+      <w:proofErr w:type="spellEnd"/>
+      <w:r>
+        <w:rPr>
+          <w:color w:val="0070C0"/>
+        </w:rPr>
+        <w:t>&lt;</w:t>
+      </w:r>
+      <w:r>
+        <w:rPr>
+          <w:color w:val="0070C0"/>
+        </w:rPr>
+        <w:t>String</w:t>
+      </w:r>
+      <w:r>
+        <w:rPr>
+          <w:color w:val="0070C0"/>
+        </w:rPr>
+        <w:t xml:space="preserve">&gt;) throws </w:t>
+      </w:r>
+      <w:proofErr w:type="spellStart"/>
+      <w:r>
+        <w:rPr>
+          <w:color w:val="0070C0"/>
+        </w:rPr>
+        <w:t>DataException</w:t>
+      </w:r>
+      <w:proofErr w:type="spellEnd"/>
+      <w:r>
+        <w:rPr>
+          <w:color w:val="0070C0"/>
+        </w:rPr>
+        <w:t>;</w:t>
+      </w:r>
+    </w:p>
+    <w:p>
+      <w:r>
+        <w:t xml:space="preserve">This </w:t>
+      </w:r>
+      <w:r>
+        <w:t xml:space="preserve">method is not supported. If it is called, a </w:t>
+      </w:r>
+      <w:proofErr w:type="spellStart"/>
+      <w:r>
+        <w:t>DataException</w:t>
+      </w:r>
+      <w:proofErr w:type="spellEnd"/>
+      <w:r>
+        <w:t xml:space="preserve"> is thrown.</w:t>
+      </w:r>
+    </w:p>
+    <w:p>
+      <w:pPr>
+        <w:rPr>
+          <w:color w:val="0070C0"/>
+        </w:rPr>
+      </w:pPr>
+      <w:proofErr w:type="gramStart"/>
+      <w:r>
+        <w:rPr>
+          <w:color w:val="0070C0"/>
+        </w:rPr>
         <w:lastRenderedPageBreak/>
-        <w:t>This method sets a schema for a collection, where the data type is in represented as a string name of the data type.</w:t>
-      </w:r>
-      <w:r>
-        <w:t xml:space="preserve"> </w:t>
-      </w:r>
-      <w:r>
-        <w:t>This method is used on table</w:t>
-      </w:r>
-      <w:r>
-        <w:t xml:space="preserve"> </w:t>
-      </w:r>
-      <w:r>
-        <w:t>based collections that once set cannot be changed.  If an error occurs</w:t>
-      </w:r>
-      <w:r>
-        <w:t xml:space="preserve"> (e.g., duplicate key, invalid type)</w:t>
-      </w:r>
-      <w:r>
-        <w:t xml:space="preserve">, a </w:t>
-      </w:r>
-      <w:proofErr w:type="spellStart"/>
-      <w:r>
-        <w:t>DataException</w:t>
-      </w:r>
-      <w:proofErr w:type="spellEnd"/>
-      <w:r>
-        <w:t xml:space="preserve"> is thrown.</w:t>
-      </w:r>
-    </w:p>
-    <w:p>
-      <w:pPr>
-        <w:rPr>
-          <w:color w:val="0070C0"/>
-        </w:rPr>
-      </w:pPr>
-      <w:proofErr w:type="gramStart"/>
-      <w:r>
-        <w:rPr>
-          <w:color w:val="0070C0"/>
-        </w:rPr>
-        <w:t>public</w:t>
-      </w:r>
-      <w:proofErr w:type="gramEnd"/>
-      <w:r>
-        <w:rPr>
-          <w:color w:val="0070C0"/>
-        </w:rPr>
-        <w:t xml:space="preserve"> </w:t>
-      </w:r>
-      <w:r>
-        <w:rPr>
-          <w:color w:val="0070C0"/>
-        </w:rPr>
-        <w:t xml:space="preserve">void </w:t>
-      </w:r>
-      <w:proofErr w:type="spellStart"/>
-      <w:r>
-        <w:rPr>
-          <w:color w:val="0070C0"/>
-        </w:rPr>
-        <w:t>SetI</w:t>
-      </w:r>
-      <w:proofErr w:type="spellEnd"/>
-      <w:r>
-        <w:rPr>
-          <w:color w:val="0070C0"/>
-        </w:rPr>
-        <w:t xml:space="preserve">( </w:t>
-      </w:r>
-      <w:proofErr w:type="spellStart"/>
-      <w:r>
-        <w:rPr>
-          <w:color w:val="0070C0"/>
-        </w:rPr>
-        <w:t>ArrayList</w:t>
-      </w:r>
-      <w:proofErr w:type="spellEnd"/>
-      <w:r>
-        <w:rPr>
-          <w:color w:val="0070C0"/>
-        </w:rPr>
-        <w:t>&lt;Pair&lt;</w:t>
-      </w:r>
-      <w:proofErr w:type="spellStart"/>
-      <w:r>
-        <w:rPr>
-          <w:color w:val="0070C0"/>
-        </w:rPr>
-        <w:t>String,String</w:t>
-      </w:r>
-      <w:proofErr w:type="spellEnd"/>
-      <w:r>
-        <w:rPr>
-          <w:color w:val="0070C0"/>
-        </w:rPr>
-        <w:t xml:space="preserve">&gt;&gt;) throws </w:t>
-      </w:r>
-      <w:proofErr w:type="spellStart"/>
-      <w:r>
-        <w:rPr>
-          <w:color w:val="0070C0"/>
-        </w:rPr>
-        <w:t>DataException</w:t>
-      </w:r>
-      <w:proofErr w:type="spellEnd"/>
-      <w:r>
-        <w:rPr>
-          <w:color w:val="0070C0"/>
-        </w:rPr>
-        <w:t>;</w:t>
-      </w:r>
-    </w:p>
-    <w:p>
-      <w:r>
-        <w:t>This method sets a schema for a collection, where the data type is in represented as a BSON integer value of the data type. This method is used on table</w:t>
-      </w:r>
-      <w:r>
-        <w:t xml:space="preserve"> </w:t>
-      </w:r>
-      <w:r>
-        <w:t>based collections that once set cannot be changed. If an error occurs</w:t>
-      </w:r>
-      <w:r>
-        <w:t xml:space="preserve"> (e.g., duplicate key, invalid type)</w:t>
-      </w:r>
-      <w:proofErr w:type="gramStart"/>
-      <w:r>
-        <w:t xml:space="preserve">, </w:t>
-      </w:r>
-      <w:r>
-        <w:t xml:space="preserve"> a</w:t>
-      </w:r>
-      <w:proofErr w:type="gramEnd"/>
-      <w:r>
-        <w:t xml:space="preserve"> </w:t>
-      </w:r>
-      <w:proofErr w:type="spellStart"/>
-      <w:r>
-        <w:t>DataException</w:t>
-      </w:r>
-      <w:proofErr w:type="spellEnd"/>
-      <w:r>
-        <w:t xml:space="preserve"> is thrown.</w:t>
-      </w:r>
-    </w:p>
-    <w:p>
-      <w:pPr>
-        <w:rPr>
-          <w:color w:val="0070C0"/>
-        </w:rPr>
-      </w:pPr>
-      <w:proofErr w:type="gramStart"/>
-      <w:r>
-        <w:rPr>
-          <w:color w:val="0070C0"/>
-        </w:rPr>
-        <w:t>public</w:t>
-      </w:r>
-      <w:proofErr w:type="gramEnd"/>
-      <w:r>
-        <w:rPr>
-          <w:color w:val="0070C0"/>
-        </w:rPr>
-        <w:t xml:space="preserve"> </w:t>
-      </w:r>
-      <w:r>
-        <w:rPr>
-          <w:color w:val="0070C0"/>
-        </w:rPr>
-        <w:t xml:space="preserve">void </w:t>
-      </w:r>
-      <w:proofErr w:type="spellStart"/>
-      <w:r>
-        <w:rPr>
-          <w:color w:val="0070C0"/>
-        </w:rPr>
-        <w:t>ExtendS</w:t>
-      </w:r>
-      <w:proofErr w:type="spellEnd"/>
-      <w:r>
-        <w:rPr>
-          <w:color w:val="0070C0"/>
-        </w:rPr>
-        <w:t xml:space="preserve">( </w:t>
-      </w:r>
-      <w:proofErr w:type="spellStart"/>
-      <w:r>
-        <w:rPr>
-          <w:color w:val="0070C0"/>
-        </w:rPr>
-        <w:t>ArrayList</w:t>
-      </w:r>
-      <w:proofErr w:type="spellEnd"/>
-      <w:r>
-        <w:rPr>
-          <w:color w:val="0070C0"/>
-        </w:rPr>
-        <w:t>&lt;Pair&lt;</w:t>
-      </w:r>
-      <w:proofErr w:type="spellStart"/>
-      <w:r>
-        <w:rPr>
-          <w:color w:val="0070C0"/>
-        </w:rPr>
-        <w:t>String,String</w:t>
-      </w:r>
-      <w:proofErr w:type="spellEnd"/>
-      <w:r>
-        <w:rPr>
-          <w:color w:val="0070C0"/>
-        </w:rPr>
-        <w:t xml:space="preserve">&gt;&gt;) throws </w:t>
-      </w:r>
-      <w:proofErr w:type="spellStart"/>
-      <w:r>
-        <w:rPr>
-          <w:color w:val="0070C0"/>
-        </w:rPr>
-        <w:t>DataException</w:t>
-      </w:r>
-      <w:proofErr w:type="spellEnd"/>
-      <w:r>
-        <w:rPr>
-          <w:color w:val="0070C0"/>
-        </w:rPr>
-        <w:t>;</w:t>
-      </w:r>
-    </w:p>
-    <w:p>
-      <w:r>
-        <w:t xml:space="preserve">This </w:t>
-      </w:r>
-      <w:r>
-        <w:t xml:space="preserve">method is not supported. If it is called, a </w:t>
-      </w:r>
-      <w:proofErr w:type="spellStart"/>
-      <w:r>
-        <w:t>DataException</w:t>
-      </w:r>
-      <w:proofErr w:type="spellEnd"/>
-      <w:r>
-        <w:t xml:space="preserve"> is thrown.</w:t>
-      </w:r>
-    </w:p>
-    <w:p>
-      <w:pPr>
-        <w:rPr>
-          <w:color w:val="0070C0"/>
-        </w:rPr>
-      </w:pPr>
-      <w:proofErr w:type="gramStart"/>
-      <w:r>
-        <w:rPr>
-          <w:color w:val="0070C0"/>
-        </w:rPr>
         <w:t>public</w:t>
       </w:r>
       <w:proofErr w:type="gramEnd"/>
@@ -3828,21 +3325,7 @@
         <w:rPr>
           <w:color w:val="0070C0"/>
         </w:rPr>
-        <w:t xml:space="preserve">void </w:t>
-      </w:r>
-      <w:proofErr w:type="spellStart"/>
-      <w:r>
-        <w:rPr>
-          <w:color w:val="0070C0"/>
-        </w:rPr>
-        <w:t>ExtendS</w:t>
-      </w:r>
-      <w:proofErr w:type="spellEnd"/>
-      <w:r>
-        <w:rPr>
-          <w:color w:val="0070C0"/>
-        </w:rPr>
-        <w:t xml:space="preserve">( </w:t>
+        <w:t xml:space="preserve">void Extend( </w:t>
       </w:r>
       <w:proofErr w:type="spellStart"/>
       <w:r>
@@ -3856,21 +3339,13 @@
         <w:rPr>
           <w:color w:val="0070C0"/>
         </w:rPr>
-        <w:t>&lt;Pair&lt;</w:t>
-      </w:r>
-      <w:proofErr w:type="spellStart"/>
-      <w:r>
-        <w:rPr>
-          <w:color w:val="0070C0"/>
-        </w:rPr>
-        <w:t>String,String</w:t>
-      </w:r>
-      <w:proofErr w:type="spellEnd"/>
-      <w:r>
-        <w:rPr>
-          <w:color w:val="0070C0"/>
-        </w:rPr>
-        <w:t xml:space="preserve">&gt;&gt;) throws </w:t>
+        <w:t>&lt;String</w:t>
+      </w:r>
+      <w:r>
+        <w:rPr>
+          <w:color w:val="0070C0"/>
+        </w:rPr>
+        <w:t xml:space="preserve">&gt;) throws </w:t>
       </w:r>
       <w:proofErr w:type="spellStart"/>
       <w:r>
@@ -3889,7 +3364,13 @@
     </w:p>
     <w:p>
       <w:r>
-        <w:t>This method extends a schema for a collection, where the data type is in represented as a string name of the data type. This method is used on non-table collections which can be continuously extended. If an error occurs</w:t>
+        <w:t xml:space="preserve">This method extends a schema for a collection, where the data </w:t>
+      </w:r>
+      <w:r>
+        <w:t>defaults to string</w:t>
+      </w:r>
+      <w:r>
+        <w:t>. This method is used on non-table collections which can be continuously extended. If an error occurs</w:t>
       </w:r>
       <w:r>
         <w:t xml:space="preserve"> (e.g., duplicate key, invalid type)</w:t>

</xml_diff>

<commit_message>
added support to obtain column name information from schema
</commit_message>
<xml_diff>
--- a/specs/modules/Schema.docx
+++ b/specs/modules/Schema.docx
@@ -87,7 +87,7 @@
         <w:rPr>
           <w:b/>
         </w:rPr>
-        <w:t>4</w:t>
+        <w:t>6</w:t>
       </w:r>
       <w:r>
         <w:rPr>
@@ -112,8 +112,6 @@
       <w:r>
         <w:t xml:space="preserve"> </w:t>
       </w:r>
-      <w:bookmarkStart w:id="0" w:name="_GoBack"/>
-      <w:bookmarkEnd w:id="0"/>
     </w:p>
     <w:p>
       <w:r>
@@ -2082,6 +2080,218 @@
     </w:p>
     <w:p>
       <w:pPr>
+        <w:rPr>
+          <w:color w:val="0070C0"/>
+        </w:rPr>
+      </w:pPr>
+      <w:proofErr w:type="gramStart"/>
+      <w:r>
+        <w:rPr>
+          <w:color w:val="0070C0"/>
+        </w:rPr>
+        <w:t>public</w:t>
+      </w:r>
+      <w:proofErr w:type="gramEnd"/>
+      <w:r>
+        <w:rPr>
+          <w:color w:val="0070C0"/>
+        </w:rPr>
+        <w:t xml:space="preserve"> integer </w:t>
+      </w:r>
+      <w:proofErr w:type="spellStart"/>
+      <w:r>
+        <w:rPr>
+          <w:color w:val="0070C0"/>
+        </w:rPr>
+        <w:t>NCols</w:t>
+      </w:r>
+      <w:proofErr w:type="spellEnd"/>
+      <w:r>
+        <w:rPr>
+          <w:color w:val="0070C0"/>
+        </w:rPr>
+        <w:t>();</w:t>
+      </w:r>
+    </w:p>
+    <w:p>
+      <w:pPr>
+        <w:rPr>
+          <w:color w:val="0070C0"/>
+        </w:rPr>
+      </w:pPr>
+      <w:r>
+        <w:rPr>
+          <w:color w:val="000000" w:themeColor="text1"/>
+        </w:rPr>
+        <w:t>This method is</w:t>
+      </w:r>
+      <w:r>
+        <w:rPr>
+          <w:color w:val="000000" w:themeColor="text1"/>
+        </w:rPr>
+        <w:t xml:space="preserve"> used to return the number of columns for a table based schema.</w:t>
+      </w:r>
+    </w:p>
+    <w:p>
+      <w:pPr>
+        <w:rPr>
+          <w:color w:val="0070C0"/>
+        </w:rPr>
+      </w:pPr>
+      <w:proofErr w:type="gramStart"/>
+      <w:r>
+        <w:rPr>
+          <w:color w:val="0070C0"/>
+        </w:rPr>
+        <w:t>public</w:t>
+      </w:r>
+      <w:proofErr w:type="gramEnd"/>
+      <w:r>
+        <w:rPr>
+          <w:color w:val="0070C0"/>
+        </w:rPr>
+        <w:t xml:space="preserve"> </w:t>
+      </w:r>
+      <w:proofErr w:type="spellStart"/>
+      <w:r>
+        <w:rPr>
+          <w:color w:val="0070C0"/>
+        </w:rPr>
+        <w:t>ArrayList</w:t>
+      </w:r>
+      <w:proofErr w:type="spellEnd"/>
+      <w:r>
+        <w:rPr>
+          <w:color w:val="0070C0"/>
+        </w:rPr>
+        <w:t>&lt;String&gt; Columns();</w:t>
+      </w:r>
+      <w:r>
+        <w:rPr>
+          <w:color w:val="0070C0"/>
+        </w:rPr>
+        <w:tab/>
+      </w:r>
+    </w:p>
+    <w:p>
+      <w:pPr>
+        <w:rPr>
+          <w:color w:val="0070C0"/>
+        </w:rPr>
+      </w:pPr>
+      <w:r>
+        <w:rPr>
+          <w:color w:val="000000" w:themeColor="text1"/>
+        </w:rPr>
+        <w:t>This method is</w:t>
+      </w:r>
+      <w:r>
+        <w:rPr>
+          <w:color w:val="000000" w:themeColor="text1"/>
+        </w:rPr>
+        <w:t xml:space="preserve"> used to return the </w:t>
+      </w:r>
+      <w:r>
+        <w:rPr>
+          <w:color w:val="000000" w:themeColor="text1"/>
+        </w:rPr>
+        <w:t>column names and orde</w:t>
+      </w:r>
+      <w:r>
+        <w:rPr>
+          <w:color w:val="000000" w:themeColor="text1"/>
+        </w:rPr>
+        <w:t xml:space="preserve">r </w:t>
+      </w:r>
+      <w:r>
+        <w:rPr>
+          <w:color w:val="000000" w:themeColor="text1"/>
+        </w:rPr>
+        <w:t xml:space="preserve">for </w:t>
+      </w:r>
+      <w:r>
+        <w:rPr>
+          <w:color w:val="000000" w:themeColor="text1"/>
+        </w:rPr>
+        <w:t>a table based schema.</w:t>
+      </w:r>
+    </w:p>
+    <w:p>
+      <w:pPr>
+        <w:rPr>
+          <w:color w:val="0070C0"/>
+        </w:rPr>
+      </w:pPr>
+      <w:proofErr w:type="gramStart"/>
+      <w:r>
+        <w:rPr>
+          <w:color w:val="0070C0"/>
+        </w:rPr>
+        <w:t>public</w:t>
+      </w:r>
+      <w:proofErr w:type="gramEnd"/>
+      <w:r>
+        <w:rPr>
+          <w:color w:val="0070C0"/>
+        </w:rPr>
+        <w:t xml:space="preserve"> Integer </w:t>
+      </w:r>
+      <w:proofErr w:type="spellStart"/>
+      <w:r>
+        <w:rPr>
+          <w:color w:val="0070C0"/>
+        </w:rPr>
+        <w:t>GetType</w:t>
+      </w:r>
+      <w:proofErr w:type="spellEnd"/>
+      <w:r>
+        <w:rPr>
+          <w:color w:val="0070C0"/>
+        </w:rPr>
+        <w:t xml:space="preserve">(Integer </w:t>
+      </w:r>
+      <w:proofErr w:type="spellStart"/>
+      <w:r>
+        <w:rPr>
+          <w:color w:val="0070C0"/>
+        </w:rPr>
+        <w:t>pos</w:t>
+      </w:r>
+      <w:proofErr w:type="spellEnd"/>
+      <w:r>
+        <w:rPr>
+          <w:color w:val="0070C0"/>
+        </w:rPr>
+        <w:t>);</w:t>
+      </w:r>
+    </w:p>
+    <w:p>
+      <w:pPr>
+        <w:rPr>
+          <w:color w:val="0070C0"/>
+        </w:rPr>
+      </w:pPr>
+      <w:r>
+        <w:rPr>
+          <w:color w:val="000000" w:themeColor="text1"/>
+        </w:rPr>
+        <w:t>This method is</w:t>
+      </w:r>
+      <w:r>
+        <w:rPr>
+          <w:color w:val="000000" w:themeColor="text1"/>
+        </w:rPr>
+        <w:t xml:space="preserve"> used to return the </w:t>
+      </w:r>
+      <w:r>
+        <w:rPr>
+          <w:color w:val="000000" w:themeColor="text1"/>
+        </w:rPr>
+        <w:t>BSON data type value for a column at the specified position for a table based schema.</w:t>
+      </w:r>
+    </w:p>
+    <w:p>
+      <w:pPr>
         <w:pStyle w:val="Heading2"/>
         <w:numPr>
           <w:ilvl w:val="1"/>
@@ -2091,8 +2301,10 @@
       <w:r>
         <w:t>Static Methods</w:t>
       </w:r>
-    </w:p>
-    <w:p/>
+      <w:r>
+        <w:br/>
+      </w:r>
+    </w:p>
     <w:p>
       <w:r>
         <w:t>The interface has the following static methods</w:t>
@@ -3197,6 +3409,190 @@
           <w:color w:val="000000" w:themeColor="text1"/>
         </w:rPr>
         <w:t xml:space="preserve"> table based schema.</w:t>
+      </w:r>
+      <w:bookmarkStart w:id="0" w:name="_GoBack"/>
+      <w:bookmarkEnd w:id="0"/>
+    </w:p>
+    <w:p>
+      <w:pPr>
+        <w:rPr>
+          <w:color w:val="0070C0"/>
+        </w:rPr>
+      </w:pPr>
+      <w:proofErr w:type="gramStart"/>
+      <w:r>
+        <w:rPr>
+          <w:color w:val="0070C0"/>
+        </w:rPr>
+        <w:t>public</w:t>
+      </w:r>
+      <w:proofErr w:type="gramEnd"/>
+      <w:r>
+        <w:rPr>
+          <w:color w:val="0070C0"/>
+        </w:rPr>
+        <w:t xml:space="preserve"> integer </w:t>
+      </w:r>
+      <w:proofErr w:type="spellStart"/>
+      <w:r>
+        <w:rPr>
+          <w:color w:val="0070C0"/>
+        </w:rPr>
+        <w:t>NCols</w:t>
+      </w:r>
+      <w:proofErr w:type="spellEnd"/>
+      <w:r>
+        <w:rPr>
+          <w:color w:val="0070C0"/>
+        </w:rPr>
+        <w:t>();</w:t>
+      </w:r>
+    </w:p>
+    <w:p>
+      <w:pPr>
+        <w:rPr>
+          <w:color w:val="0070C0"/>
+        </w:rPr>
+      </w:pPr>
+      <w:r>
+        <w:rPr>
+          <w:color w:val="000000" w:themeColor="text1"/>
+        </w:rPr>
+        <w:t>This method is</w:t>
+      </w:r>
+      <w:r>
+        <w:rPr>
+          <w:color w:val="000000" w:themeColor="text1"/>
+        </w:rPr>
+        <w:t xml:space="preserve"> used to return the number of columns for a table based schema.</w:t>
+      </w:r>
+    </w:p>
+    <w:p>
+      <w:pPr>
+        <w:rPr>
+          <w:color w:val="0070C0"/>
+        </w:rPr>
+      </w:pPr>
+      <w:proofErr w:type="gramStart"/>
+      <w:r>
+        <w:rPr>
+          <w:color w:val="0070C0"/>
+        </w:rPr>
+        <w:t>public</w:t>
+      </w:r>
+      <w:proofErr w:type="gramEnd"/>
+      <w:r>
+        <w:rPr>
+          <w:color w:val="0070C0"/>
+        </w:rPr>
+        <w:t xml:space="preserve"> </w:t>
+      </w:r>
+      <w:proofErr w:type="spellStart"/>
+      <w:r>
+        <w:rPr>
+          <w:color w:val="0070C0"/>
+        </w:rPr>
+        <w:t>ArrayList</w:t>
+      </w:r>
+      <w:proofErr w:type="spellEnd"/>
+      <w:r>
+        <w:rPr>
+          <w:color w:val="0070C0"/>
+        </w:rPr>
+        <w:t>&lt;String&gt; Columns();</w:t>
+      </w:r>
+      <w:r>
+        <w:rPr>
+          <w:color w:val="0070C0"/>
+        </w:rPr>
+        <w:tab/>
+      </w:r>
+    </w:p>
+    <w:p>
+      <w:pPr>
+        <w:rPr>
+          <w:color w:val="0070C0"/>
+        </w:rPr>
+      </w:pPr>
+      <w:r>
+        <w:rPr>
+          <w:color w:val="000000" w:themeColor="text1"/>
+        </w:rPr>
+        <w:t>This method is</w:t>
+      </w:r>
+      <w:r>
+        <w:rPr>
+          <w:color w:val="000000" w:themeColor="text1"/>
+        </w:rPr>
+        <w:t xml:space="preserve"> used to return the column names and order for a table based schema.</w:t>
+      </w:r>
+    </w:p>
+    <w:p>
+      <w:pPr>
+        <w:rPr>
+          <w:color w:val="0070C0"/>
+        </w:rPr>
+      </w:pPr>
+      <w:proofErr w:type="gramStart"/>
+      <w:r>
+        <w:rPr>
+          <w:color w:val="0070C0"/>
+        </w:rPr>
+        <w:t>public</w:t>
+      </w:r>
+      <w:proofErr w:type="gramEnd"/>
+      <w:r>
+        <w:rPr>
+          <w:color w:val="0070C0"/>
+        </w:rPr>
+        <w:t xml:space="preserve"> Integer </w:t>
+      </w:r>
+      <w:proofErr w:type="spellStart"/>
+      <w:r>
+        <w:rPr>
+          <w:color w:val="0070C0"/>
+        </w:rPr>
+        <w:t>GetType</w:t>
+      </w:r>
+      <w:proofErr w:type="spellEnd"/>
+      <w:r>
+        <w:rPr>
+          <w:color w:val="0070C0"/>
+        </w:rPr>
+        <w:t xml:space="preserve">(Integer </w:t>
+      </w:r>
+      <w:proofErr w:type="spellStart"/>
+      <w:r>
+        <w:rPr>
+          <w:color w:val="0070C0"/>
+        </w:rPr>
+        <w:t>pos</w:t>
+      </w:r>
+      <w:proofErr w:type="spellEnd"/>
+      <w:r>
+        <w:rPr>
+          <w:color w:val="0070C0"/>
+        </w:rPr>
+        <w:t>);</w:t>
+      </w:r>
+    </w:p>
+    <w:p>
+      <w:pPr>
+        <w:rPr>
+          <w:color w:val="0070C0"/>
+        </w:rPr>
+      </w:pPr>
+      <w:r>
+        <w:rPr>
+          <w:color w:val="000000" w:themeColor="text1"/>
+        </w:rPr>
+        <w:t>This method is</w:t>
+      </w:r>
+      <w:r>
+        <w:rPr>
+          <w:color w:val="000000" w:themeColor="text1"/>
+        </w:rPr>
+        <w:t xml:space="preserve"> used to return the BSON data type value for a column at the specified position for a table based schema.</w:t>
       </w:r>
     </w:p>
     <w:p>

</xml_diff>

<commit_message>
add support for linked CSV
</commit_message>
<xml_diff>
--- a/specs/modules/Schema.docx
+++ b/specs/modules/Schema.docx
@@ -1907,6 +1907,104 @@
         </w:rPr>
         <w:t xml:space="preserve"> </w:t>
       </w:r>
+      <w:r>
+        <w:rPr>
+          <w:color w:val="0070C0"/>
+        </w:rPr>
+        <w:t xml:space="preserve">void </w:t>
+      </w:r>
+      <w:r>
+        <w:rPr>
+          <w:color w:val="0070C0"/>
+        </w:rPr>
+        <w:t>Type</w:t>
+      </w:r>
+      <w:r>
+        <w:rPr>
+          <w:color w:val="0070C0"/>
+        </w:rPr>
+        <w:t xml:space="preserve">( </w:t>
+      </w:r>
+      <w:proofErr w:type="spellStart"/>
+      <w:r>
+        <w:rPr>
+          <w:color w:val="0070C0"/>
+        </w:rPr>
+        <w:t>ArrayList</w:t>
+      </w:r>
+      <w:proofErr w:type="spellEnd"/>
+      <w:r>
+        <w:rPr>
+          <w:color w:val="0070C0"/>
+        </w:rPr>
+        <w:t>&lt;</w:t>
+      </w:r>
+      <w:r>
+        <w:rPr>
+          <w:color w:val="0070C0"/>
+        </w:rPr>
+        <w:t xml:space="preserve"> String</w:t>
+      </w:r>
+      <w:r>
+        <w:rPr>
+          <w:color w:val="0070C0"/>
+        </w:rPr>
+        <w:t xml:space="preserve">&gt;) throws </w:t>
+      </w:r>
+      <w:proofErr w:type="spellStart"/>
+      <w:r>
+        <w:rPr>
+          <w:color w:val="0070C0"/>
+        </w:rPr>
+        <w:t>DataException</w:t>
+      </w:r>
+      <w:proofErr w:type="spellEnd"/>
+      <w:r>
+        <w:rPr>
+          <w:color w:val="0070C0"/>
+        </w:rPr>
+        <w:t>;</w:t>
+      </w:r>
+    </w:p>
+    <w:p>
+      <w:r>
+        <w:t>This method updates the data types, where the data types are in string representation, of an existing schema.</w:t>
+      </w:r>
+      <w:r>
+        <w:t xml:space="preserve">  This method is generally used on a semantically linked data. </w:t>
+      </w:r>
+      <w:r>
+        <w:t xml:space="preserve">If an error occurs, a </w:t>
+      </w:r>
+      <w:proofErr w:type="spellStart"/>
+      <w:r>
+        <w:t>DataException</w:t>
+      </w:r>
+      <w:proofErr w:type="spellEnd"/>
+      <w:r>
+        <w:t xml:space="preserve"> is thrown.</w:t>
+      </w:r>
+    </w:p>
+    <w:p>
+      <w:pPr>
+        <w:rPr>
+          <w:color w:val="0070C0"/>
+        </w:rPr>
+      </w:pPr>
+      <w:proofErr w:type="gramStart"/>
+      <w:r>
+        <w:rPr>
+          <w:color w:val="0070C0"/>
+        </w:rPr>
+        <w:t>public</w:t>
+      </w:r>
+      <w:proofErr w:type="gramEnd"/>
+      <w:r>
+        <w:rPr>
+          <w:color w:val="0070C0"/>
+        </w:rPr>
+        <w:t xml:space="preserve"> </w:t>
+      </w:r>
       <w:proofErr w:type="spellStart"/>
       <w:r>
         <w:rPr>
@@ -1966,6 +2064,7 @@
         <w:rPr>
           <w:color w:val="0070C0"/>
         </w:rPr>
+        <w:lastRenderedPageBreak/>
         <w:t>public</w:t>
       </w:r>
       <w:proofErr w:type="gramEnd"/>
@@ -2062,7 +2161,6 @@
         <w:rPr>
           <w:color w:val="000000" w:themeColor="text1"/>
         </w:rPr>
-        <w:lastRenderedPageBreak/>
         <w:t xml:space="preserve">This method is used to return the column position (ordinal ordering starting at one) </w:t>
       </w:r>
       <w:r>
@@ -2189,105 +2287,75 @@
         <w:rPr>
           <w:color w:val="000000" w:themeColor="text1"/>
         </w:rPr>
-        <w:t xml:space="preserve"> used to return the </w:t>
-      </w:r>
+        <w:t xml:space="preserve"> used to return the column names and order for a table based schema.</w:t>
+      </w:r>
+    </w:p>
+    <w:p>
+      <w:pPr>
+        <w:rPr>
+          <w:color w:val="0070C0"/>
+        </w:rPr>
+      </w:pPr>
+      <w:proofErr w:type="gramStart"/>
+      <w:r>
+        <w:rPr>
+          <w:color w:val="0070C0"/>
+        </w:rPr>
+        <w:t>public</w:t>
+      </w:r>
+      <w:proofErr w:type="gramEnd"/>
+      <w:r>
+        <w:rPr>
+          <w:color w:val="0070C0"/>
+        </w:rPr>
+        <w:t xml:space="preserve"> Integer </w:t>
+      </w:r>
+      <w:proofErr w:type="spellStart"/>
+      <w:r>
+        <w:rPr>
+          <w:color w:val="0070C0"/>
+        </w:rPr>
+        <w:t>GetType</w:t>
+      </w:r>
+      <w:proofErr w:type="spellEnd"/>
+      <w:r>
+        <w:rPr>
+          <w:color w:val="0070C0"/>
+        </w:rPr>
+        <w:t xml:space="preserve">(Integer </w:t>
+      </w:r>
+      <w:proofErr w:type="spellStart"/>
+      <w:r>
+        <w:rPr>
+          <w:color w:val="0070C0"/>
+        </w:rPr>
+        <w:t>pos</w:t>
+      </w:r>
+      <w:proofErr w:type="spellEnd"/>
+      <w:r>
+        <w:rPr>
+          <w:color w:val="0070C0"/>
+        </w:rPr>
+        <w:t>);</w:t>
+      </w:r>
+    </w:p>
+    <w:p>
+      <w:pPr>
+        <w:rPr>
+          <w:color w:val="0070C0"/>
+        </w:rPr>
+      </w:pPr>
       <w:r>
         <w:rPr>
           <w:color w:val="000000" w:themeColor="text1"/>
         </w:rPr>
-        <w:t>column names and orde</w:t>
+        <w:t>This method is</w:t>
       </w:r>
       <w:r>
         <w:rPr>
           <w:color w:val="000000" w:themeColor="text1"/>
         </w:rPr>
-        <w:t xml:space="preserve">r </w:t>
-      </w:r>
-      <w:r>
-        <w:rPr>
-          <w:color w:val="000000" w:themeColor="text1"/>
-        </w:rPr>
-        <w:t xml:space="preserve">for </w:t>
-      </w:r>
-      <w:r>
-        <w:rPr>
-          <w:color w:val="000000" w:themeColor="text1"/>
-        </w:rPr>
-        <w:t>a table based schema.</w:t>
-      </w:r>
-    </w:p>
-    <w:p>
-      <w:pPr>
-        <w:rPr>
-          <w:color w:val="0070C0"/>
-        </w:rPr>
-      </w:pPr>
-      <w:proofErr w:type="gramStart"/>
-      <w:r>
-        <w:rPr>
-          <w:color w:val="0070C0"/>
-        </w:rPr>
-        <w:t>public</w:t>
-      </w:r>
-      <w:proofErr w:type="gramEnd"/>
-      <w:r>
-        <w:rPr>
-          <w:color w:val="0070C0"/>
-        </w:rPr>
-        <w:t xml:space="preserve"> Integer </w:t>
-      </w:r>
-      <w:proofErr w:type="spellStart"/>
-      <w:r>
-        <w:rPr>
-          <w:color w:val="0070C0"/>
-        </w:rPr>
-        <w:t>GetType</w:t>
-      </w:r>
-      <w:proofErr w:type="spellEnd"/>
-      <w:r>
-        <w:rPr>
-          <w:color w:val="0070C0"/>
-        </w:rPr>
-        <w:t xml:space="preserve">(Integer </w:t>
-      </w:r>
-      <w:proofErr w:type="spellStart"/>
-      <w:r>
-        <w:rPr>
-          <w:color w:val="0070C0"/>
-        </w:rPr>
-        <w:t>pos</w:t>
-      </w:r>
-      <w:proofErr w:type="spellEnd"/>
-      <w:r>
-        <w:rPr>
-          <w:color w:val="0070C0"/>
-        </w:rPr>
-        <w:t>);</w:t>
-      </w:r>
-    </w:p>
-    <w:p>
-      <w:pPr>
-        <w:rPr>
-          <w:color w:val="0070C0"/>
-        </w:rPr>
-      </w:pPr>
-      <w:r>
-        <w:rPr>
-          <w:color w:val="000000" w:themeColor="text1"/>
-        </w:rPr>
-        <w:t>This method is</w:t>
-      </w:r>
-      <w:r>
-        <w:rPr>
-          <w:color w:val="000000" w:themeColor="text1"/>
-        </w:rPr>
-        <w:t xml:space="preserve"> used to return the </w:t>
-      </w:r>
-      <w:r>
-        <w:rPr>
-          <w:color w:val="000000" w:themeColor="text1"/>
-        </w:rPr>
-        <w:t>BSON data type value for a column at the specified position for a table based schema.</w:t>
+        <w:t xml:space="preserve"> used to return the BSON data type value for a column at the specified position for a table based schema.</w:t>
       </w:r>
     </w:p>
     <w:p>
@@ -3229,189 +3297,257 @@
         </w:rPr>
         <w:t xml:space="preserve"> </w:t>
       </w:r>
-      <w:proofErr w:type="spellStart"/>
-      <w:r>
-        <w:rPr>
-          <w:color w:val="0070C0"/>
-        </w:rPr>
-        <w:t>boolean</w:t>
-      </w:r>
-      <w:proofErr w:type="spellEnd"/>
-      <w:r>
-        <w:rPr>
-          <w:color w:val="0070C0"/>
-        </w:rPr>
-        <w:t xml:space="preserve"> </w:t>
-      </w:r>
-      <w:proofErr w:type="spellStart"/>
-      <w:r>
-        <w:rPr>
-          <w:color w:val="0070C0"/>
-        </w:rPr>
-        <w:t>IsDefined</w:t>
-      </w:r>
-      <w:proofErr w:type="spellEnd"/>
-      <w:r>
-        <w:rPr>
-          <w:color w:val="0070C0"/>
-        </w:rPr>
-        <w:t>( String key );</w:t>
-      </w:r>
-    </w:p>
-    <w:p>
-      <w:pPr>
-        <w:rPr>
-          <w:color w:val="000000" w:themeColor="text1"/>
-        </w:rPr>
-      </w:pPr>
-      <w:r>
-        <w:rPr>
-          <w:color w:val="000000" w:themeColor="text1"/>
-        </w:rPr>
-        <w:t>This method</w:t>
-      </w:r>
-      <w:r>
-        <w:rPr>
-          <w:color w:val="000000" w:themeColor="text1"/>
-        </w:rPr>
-        <w:t xml:space="preserve"> is used to check if the specified key is defined in the schema for the associated collection.</w:t>
-      </w:r>
-    </w:p>
-    <w:p>
-      <w:pPr>
-        <w:rPr>
-          <w:color w:val="0070C0"/>
-        </w:rPr>
-      </w:pPr>
-      <w:proofErr w:type="gramStart"/>
-      <w:r>
-        <w:rPr>
-          <w:color w:val="0070C0"/>
-        </w:rPr>
-        <w:t>public</w:t>
-      </w:r>
-      <w:proofErr w:type="gramEnd"/>
-      <w:r>
-        <w:rPr>
-          <w:color w:val="0070C0"/>
-        </w:rPr>
-        <w:t xml:space="preserve"> </w:t>
-      </w:r>
-      <w:proofErr w:type="spellStart"/>
-      <w:r>
-        <w:rPr>
-          <w:color w:val="0070C0"/>
-        </w:rPr>
-        <w:t>boolean</w:t>
-      </w:r>
-      <w:proofErr w:type="spellEnd"/>
-      <w:r>
-        <w:rPr>
-          <w:color w:val="0070C0"/>
-        </w:rPr>
-        <w:t xml:space="preserve"> </w:t>
-      </w:r>
-      <w:proofErr w:type="spellStart"/>
-      <w:r>
-        <w:rPr>
-          <w:color w:val="0070C0"/>
-        </w:rPr>
-        <w:t>IsValid</w:t>
-      </w:r>
-      <w:proofErr w:type="spellEnd"/>
-      <w:r>
-        <w:rPr>
-          <w:color w:val="0070C0"/>
-        </w:rPr>
-        <w:t>( String key, Integer type );</w:t>
-      </w:r>
-    </w:p>
-    <w:p>
-      <w:pPr>
-        <w:rPr>
-          <w:color w:val="000000" w:themeColor="text1"/>
-        </w:rPr>
-      </w:pPr>
-      <w:r>
-        <w:rPr>
-          <w:color w:val="000000" w:themeColor="text1"/>
-        </w:rPr>
-        <w:t>This method is used to check if the specified type is valid for the corresponding key in the schema for the associated collection.</w:t>
-      </w:r>
-    </w:p>
-    <w:p>
-      <w:pPr>
-        <w:rPr>
-          <w:color w:val="0070C0"/>
-        </w:rPr>
-      </w:pPr>
-      <w:proofErr w:type="gramStart"/>
-      <w:r>
-        <w:rPr>
-          <w:color w:val="0070C0"/>
-        </w:rPr>
-        <w:t>public</w:t>
-      </w:r>
-      <w:proofErr w:type="gramEnd"/>
-      <w:r>
-        <w:rPr>
-          <w:color w:val="0070C0"/>
-        </w:rPr>
-        <w:t xml:space="preserve"> integer </w:t>
-      </w:r>
-      <w:proofErr w:type="spellStart"/>
-      <w:r>
-        <w:rPr>
-          <w:color w:val="0070C0"/>
-        </w:rPr>
-        <w:t>ColumnPos</w:t>
-      </w:r>
-      <w:proofErr w:type="spellEnd"/>
-      <w:r>
-        <w:rPr>
-          <w:color w:val="0070C0"/>
-        </w:rPr>
-        <w:t>( String key );</w:t>
-      </w:r>
-    </w:p>
-    <w:p>
-      <w:pPr>
-        <w:rPr>
-          <w:color w:val="000000" w:themeColor="text1"/>
-        </w:rPr>
-      </w:pPr>
-      <w:r>
-        <w:rPr>
-          <w:color w:val="000000" w:themeColor="text1"/>
-        </w:rPr>
-        <w:t>This method is used to return the column position (ordinal ordering starting at one)</w:t>
-      </w:r>
-      <w:r>
-        <w:rPr>
-          <w:color w:val="000000" w:themeColor="text1"/>
-        </w:rPr>
-        <w:t xml:space="preserve"> of the key</w:t>
-      </w:r>
-      <w:r>
-        <w:rPr>
-          <w:color w:val="000000" w:themeColor="text1"/>
-        </w:rPr>
-        <w:t xml:space="preserve"> for </w:t>
-      </w:r>
-      <w:r>
-        <w:rPr>
-          <w:color w:val="000000" w:themeColor="text1"/>
-        </w:rPr>
-        <w:t>the</w:t>
-      </w:r>
-      <w:r>
-        <w:rPr>
-          <w:color w:val="000000" w:themeColor="text1"/>
-        </w:rPr>
-        <w:t xml:space="preserve"> table based schema.</w:t>
+      <w:r>
+        <w:rPr>
+          <w:color w:val="0070C0"/>
+        </w:rPr>
+        <w:t xml:space="preserve">void Type( </w:t>
+      </w:r>
+      <w:proofErr w:type="spellStart"/>
+      <w:r>
+        <w:rPr>
+          <w:color w:val="0070C0"/>
+        </w:rPr>
+        <w:t>ArrayList</w:t>
+      </w:r>
+      <w:proofErr w:type="spellEnd"/>
+      <w:r>
+        <w:rPr>
+          <w:color w:val="0070C0"/>
+        </w:rPr>
+        <w:t xml:space="preserve">&lt; String&gt;) throws </w:t>
+      </w:r>
+      <w:proofErr w:type="spellStart"/>
+      <w:r>
+        <w:rPr>
+          <w:color w:val="0070C0"/>
+        </w:rPr>
+        <w:t>DataException</w:t>
+      </w:r>
+      <w:proofErr w:type="spellEnd"/>
+      <w:r>
+        <w:rPr>
+          <w:color w:val="0070C0"/>
+        </w:rPr>
+        <w:t>;</w:t>
+      </w:r>
+    </w:p>
+    <w:p>
+      <w:r>
+        <w:t xml:space="preserve">This method updates the data types, where the data types are in string representation, of an existing schema.  This method is generally used on a semantically linked data. If an error occurs, a </w:t>
+      </w:r>
+      <w:proofErr w:type="spellStart"/>
+      <w:r>
+        <w:t>DataException</w:t>
+      </w:r>
+      <w:proofErr w:type="spellEnd"/>
+      <w:r>
+        <w:t xml:space="preserve"> is thrown.</w:t>
       </w:r>
       <w:bookmarkStart w:id="0" w:name="_GoBack"/>
       <w:bookmarkEnd w:id="0"/>
+    </w:p>
+    <w:p>
+      <w:pPr>
+        <w:rPr>
+          <w:color w:val="0070C0"/>
+        </w:rPr>
+      </w:pPr>
+      <w:proofErr w:type="gramStart"/>
+      <w:r>
+        <w:rPr>
+          <w:color w:val="0070C0"/>
+        </w:rPr>
+        <w:t>public</w:t>
+      </w:r>
+      <w:proofErr w:type="gramEnd"/>
+      <w:r>
+        <w:rPr>
+          <w:color w:val="0070C0"/>
+        </w:rPr>
+        <w:t xml:space="preserve"> </w:t>
+      </w:r>
+      <w:proofErr w:type="spellStart"/>
+      <w:r>
+        <w:rPr>
+          <w:color w:val="0070C0"/>
+        </w:rPr>
+        <w:t>boolean</w:t>
+      </w:r>
+      <w:proofErr w:type="spellEnd"/>
+      <w:r>
+        <w:rPr>
+          <w:color w:val="0070C0"/>
+        </w:rPr>
+        <w:t xml:space="preserve"> </w:t>
+      </w:r>
+      <w:proofErr w:type="spellStart"/>
+      <w:r>
+        <w:rPr>
+          <w:color w:val="0070C0"/>
+        </w:rPr>
+        <w:t>IsDefined</w:t>
+      </w:r>
+      <w:proofErr w:type="spellEnd"/>
+      <w:r>
+        <w:rPr>
+          <w:color w:val="0070C0"/>
+        </w:rPr>
+        <w:t>( String key );</w:t>
+      </w:r>
+    </w:p>
+    <w:p>
+      <w:pPr>
+        <w:rPr>
+          <w:color w:val="000000" w:themeColor="text1"/>
+        </w:rPr>
+      </w:pPr>
+      <w:r>
+        <w:rPr>
+          <w:color w:val="000000" w:themeColor="text1"/>
+        </w:rPr>
+        <w:t>This method</w:t>
+      </w:r>
+      <w:r>
+        <w:rPr>
+          <w:color w:val="000000" w:themeColor="text1"/>
+        </w:rPr>
+        <w:t xml:space="preserve"> is used to check if the specified key is defined in the schema for the associated collection.</w:t>
+      </w:r>
+    </w:p>
+    <w:p>
+      <w:pPr>
+        <w:rPr>
+          <w:color w:val="0070C0"/>
+        </w:rPr>
+      </w:pPr>
+      <w:proofErr w:type="gramStart"/>
+      <w:r>
+        <w:rPr>
+          <w:color w:val="0070C0"/>
+        </w:rPr>
+        <w:t>public</w:t>
+      </w:r>
+      <w:proofErr w:type="gramEnd"/>
+      <w:r>
+        <w:rPr>
+          <w:color w:val="0070C0"/>
+        </w:rPr>
+        <w:t xml:space="preserve"> </w:t>
+      </w:r>
+      <w:proofErr w:type="spellStart"/>
+      <w:r>
+        <w:rPr>
+          <w:color w:val="0070C0"/>
+        </w:rPr>
+        <w:t>boolean</w:t>
+      </w:r>
+      <w:proofErr w:type="spellEnd"/>
+      <w:r>
+        <w:rPr>
+          <w:color w:val="0070C0"/>
+        </w:rPr>
+        <w:t xml:space="preserve"> </w:t>
+      </w:r>
+      <w:proofErr w:type="spellStart"/>
+      <w:r>
+        <w:rPr>
+          <w:color w:val="0070C0"/>
+        </w:rPr>
+        <w:t>IsValid</w:t>
+      </w:r>
+      <w:proofErr w:type="spellEnd"/>
+      <w:r>
+        <w:rPr>
+          <w:color w:val="0070C0"/>
+        </w:rPr>
+        <w:t>( String key, Integer type );</w:t>
+      </w:r>
+    </w:p>
+    <w:p>
+      <w:pPr>
+        <w:rPr>
+          <w:color w:val="000000" w:themeColor="text1"/>
+        </w:rPr>
+      </w:pPr>
+      <w:r>
+        <w:rPr>
+          <w:color w:val="000000" w:themeColor="text1"/>
+        </w:rPr>
+        <w:t>This method is used to check if the specified type is valid for the corresponding key in the schema for the associated collection.</w:t>
+      </w:r>
+    </w:p>
+    <w:p>
+      <w:pPr>
+        <w:rPr>
+          <w:color w:val="0070C0"/>
+        </w:rPr>
+      </w:pPr>
+      <w:proofErr w:type="gramStart"/>
+      <w:r>
+        <w:rPr>
+          <w:color w:val="0070C0"/>
+        </w:rPr>
+        <w:t>public</w:t>
+      </w:r>
+      <w:proofErr w:type="gramEnd"/>
+      <w:r>
+        <w:rPr>
+          <w:color w:val="0070C0"/>
+        </w:rPr>
+        <w:t xml:space="preserve"> integer </w:t>
+      </w:r>
+      <w:proofErr w:type="spellStart"/>
+      <w:r>
+        <w:rPr>
+          <w:color w:val="0070C0"/>
+        </w:rPr>
+        <w:t>ColumnPos</w:t>
+      </w:r>
+      <w:proofErr w:type="spellEnd"/>
+      <w:r>
+        <w:rPr>
+          <w:color w:val="0070C0"/>
+        </w:rPr>
+        <w:t>( String key );</w:t>
+      </w:r>
+    </w:p>
+    <w:p>
+      <w:pPr>
+        <w:rPr>
+          <w:color w:val="000000" w:themeColor="text1"/>
+        </w:rPr>
+      </w:pPr>
+      <w:r>
+        <w:rPr>
+          <w:color w:val="000000" w:themeColor="text1"/>
+        </w:rPr>
+        <w:t>This method is used to return the column position (ordinal ordering starting at one)</w:t>
+      </w:r>
+      <w:r>
+        <w:rPr>
+          <w:color w:val="000000" w:themeColor="text1"/>
+        </w:rPr>
+        <w:t xml:space="preserve"> of the key</w:t>
+      </w:r>
+      <w:r>
+        <w:rPr>
+          <w:color w:val="000000" w:themeColor="text1"/>
+        </w:rPr>
+        <w:t xml:space="preserve"> for </w:t>
+      </w:r>
+      <w:r>
+        <w:rPr>
+          <w:color w:val="000000" w:themeColor="text1"/>
+        </w:rPr>
+        <w:t>the</w:t>
+      </w:r>
+      <w:r>
+        <w:rPr>
+          <w:color w:val="000000" w:themeColor="text1"/>
+        </w:rPr>
+        <w:t xml:space="preserve"> table based schema.</w:t>
+      </w:r>
     </w:p>
     <w:p>
       <w:pPr>

</xml_diff>

<commit_message>
adding more support for fixed length strings
</commit_message>
<xml_diff>
--- a/specs/modules/Schema.docx
+++ b/specs/modules/Schema.docx
@@ -1172,12 +1172,6 @@
         <w:rPr>
           <w:color w:val="0070C0"/>
         </w:rPr>
-        <w:t>|</w:t>
-      </w:r>
-      <w:r>
-        <w:rPr>
-          <w:color w:val="0070C0"/>
-        </w:rPr>
         <w:br/>
         <w:t xml:space="preserve"> </w:t>
       </w:r>
@@ -1323,12 +1317,6 @@
         <w:rPr>
           <w:color w:val="0070C0"/>
         </w:rPr>
-        <w:t xml:space="preserve"> </w:t>
-      </w:r>
-      <w:r>
-        <w:rPr>
-          <w:color w:val="0070C0"/>
-        </w:rPr>
         <w:t>CHAR</w:t>
       </w:r>
       <w:r>
@@ -1355,8 +1343,379 @@
           <w:color w:val="0070C0"/>
         </w:rPr>
         <w:tab/>
-        <w:t>(byte)56);</w:t>
-      </w:r>
+        <w:t>(byte)56),</w:t>
+      </w:r>
+      <w:r>
+        <w:rPr>
+          <w:color w:val="0070C0"/>
+        </w:rPr>
+        <w:br/>
+        <w:t xml:space="preserve"> </w:t>
+      </w:r>
+      <w:r>
+        <w:rPr>
+          <w:color w:val="0070C0"/>
+        </w:rPr>
+        <w:tab/>
+        <w:t>STRING16</w:t>
+      </w:r>
+      <w:r>
+        <w:rPr>
+          <w:color w:val="0070C0"/>
+        </w:rPr>
+        <w:tab/>
+      </w:r>
+      <w:r>
+        <w:rPr>
+          <w:color w:val="0070C0"/>
+        </w:rPr>
+        <w:t>("</w:t>
+      </w:r>
+      <w:r>
+        <w:rPr>
+          <w:color w:val="0070C0"/>
+        </w:rPr>
+        <w:t>string16</w:t>
+      </w:r>
+      <w:r>
+        <w:rPr>
+          <w:color w:val="0070C0"/>
+        </w:rPr>
+        <w:t xml:space="preserve">",  </w:t>
+      </w:r>
+      <w:r>
+        <w:rPr>
+          <w:color w:val="0070C0"/>
+        </w:rPr>
+        <w:tab/>
+      </w:r>
+      <w:r>
+        <w:rPr>
+          <w:color w:val="0070C0"/>
+        </w:rPr>
+        <w:tab/>
+        <w:t>(byte)5</w:t>
+      </w:r>
+      <w:r>
+        <w:rPr>
+          <w:color w:val="0070C0"/>
+        </w:rPr>
+        <w:t>7),</w:t>
+      </w:r>
+      <w:r>
+        <w:rPr>
+          <w:color w:val="0070C0"/>
+        </w:rPr>
+        <w:br/>
+        <w:t xml:space="preserve"> </w:t>
+      </w:r>
+      <w:r>
+        <w:rPr>
+          <w:color w:val="0070C0"/>
+        </w:rPr>
+        <w:tab/>
+        <w:t>STRING</w:t>
+      </w:r>
+      <w:r>
+        <w:rPr>
+          <w:color w:val="0070C0"/>
+        </w:rPr>
+        <w:t>32</w:t>
+      </w:r>
+      <w:r>
+        <w:rPr>
+          <w:color w:val="0070C0"/>
+        </w:rPr>
+        <w:tab/>
+      </w:r>
+      <w:r>
+        <w:rPr>
+          <w:color w:val="0070C0"/>
+        </w:rPr>
+        <w:t>("</w:t>
+      </w:r>
+      <w:r>
+        <w:rPr>
+          <w:color w:val="0070C0"/>
+        </w:rPr>
+        <w:t>string32”,</w:t>
+      </w:r>
+      <w:r>
+        <w:rPr>
+          <w:color w:val="0070C0"/>
+        </w:rPr>
+        <w:tab/>
+      </w:r>
+      <w:r>
+        <w:rPr>
+          <w:color w:val="0070C0"/>
+        </w:rPr>
+        <w:tab/>
+        <w:t>(byte)5</w:t>
+      </w:r>
+      <w:r>
+        <w:rPr>
+          <w:color w:val="0070C0"/>
+        </w:rPr>
+        <w:t>8</w:t>
+      </w:r>
+      <w:r>
+        <w:rPr>
+          <w:color w:val="0070C0"/>
+        </w:rPr>
+        <w:t>)</w:t>
+      </w:r>
+      <w:r>
+        <w:rPr>
+          <w:color w:val="0070C0"/>
+        </w:rPr>
+        <w:t>,</w:t>
+      </w:r>
+      <w:r>
+        <w:rPr>
+          <w:color w:val="0070C0"/>
+        </w:rPr>
+        <w:br/>
+        <w:t xml:space="preserve"> </w:t>
+      </w:r>
+      <w:r>
+        <w:rPr>
+          <w:color w:val="0070C0"/>
+        </w:rPr>
+        <w:tab/>
+        <w:t>STRING</w:t>
+      </w:r>
+      <w:r>
+        <w:rPr>
+          <w:color w:val="0070C0"/>
+        </w:rPr>
+        <w:t>64</w:t>
+      </w:r>
+      <w:r>
+        <w:rPr>
+          <w:color w:val="0070C0"/>
+        </w:rPr>
+        <w:tab/>
+      </w:r>
+      <w:r>
+        <w:rPr>
+          <w:color w:val="0070C0"/>
+        </w:rPr>
+        <w:t>("</w:t>
+      </w:r>
+      <w:r>
+        <w:rPr>
+          <w:color w:val="0070C0"/>
+        </w:rPr>
+        <w:t>string</w:t>
+      </w:r>
+      <w:r>
+        <w:rPr>
+          <w:color w:val="0070C0"/>
+        </w:rPr>
+        <w:t>64</w:t>
+      </w:r>
+      <w:r>
+        <w:rPr>
+          <w:color w:val="0070C0"/>
+        </w:rPr>
+        <w:t xml:space="preserve">",  </w:t>
+      </w:r>
+      <w:r>
+        <w:rPr>
+          <w:color w:val="0070C0"/>
+        </w:rPr>
+        <w:tab/>
+      </w:r>
+      <w:r>
+        <w:rPr>
+          <w:color w:val="0070C0"/>
+        </w:rPr>
+        <w:tab/>
+        <w:t>(byte)5</w:t>
+      </w:r>
+      <w:r>
+        <w:rPr>
+          <w:color w:val="0070C0"/>
+        </w:rPr>
+        <w:t>9</w:t>
+      </w:r>
+      <w:r>
+        <w:rPr>
+          <w:color w:val="0070C0"/>
+        </w:rPr>
+        <w:t>),</w:t>
+      </w:r>
+      <w:r>
+        <w:rPr>
+          <w:color w:val="0070C0"/>
+        </w:rPr>
+        <w:t xml:space="preserve"> </w:t>
+      </w:r>
+      <w:r>
+        <w:rPr>
+          <w:color w:val="0070C0"/>
+        </w:rPr>
+        <w:br/>
+        <w:t xml:space="preserve"> </w:t>
+      </w:r>
+      <w:r>
+        <w:rPr>
+          <w:color w:val="0070C0"/>
+        </w:rPr>
+        <w:tab/>
+        <w:t>STRING</w:t>
+      </w:r>
+      <w:r>
+        <w:rPr>
+          <w:color w:val="0070C0"/>
+        </w:rPr>
+        <w:t>128</w:t>
+      </w:r>
+      <w:r>
+        <w:rPr>
+          <w:color w:val="0070C0"/>
+        </w:rPr>
+        <w:tab/>
+      </w:r>
+      <w:r>
+        <w:rPr>
+          <w:color w:val="0070C0"/>
+        </w:rPr>
+        <w:t>("</w:t>
+      </w:r>
+      <w:r>
+        <w:rPr>
+          <w:color w:val="0070C0"/>
+        </w:rPr>
+        <w:t>string</w:t>
+      </w:r>
+      <w:r>
+        <w:rPr>
+          <w:color w:val="0070C0"/>
+        </w:rPr>
+        <w:t>128</w:t>
+      </w:r>
+      <w:r>
+        <w:rPr>
+          <w:color w:val="0070C0"/>
+        </w:rPr>
+        <w:t xml:space="preserve">",  </w:t>
+      </w:r>
+      <w:r>
+        <w:rPr>
+          <w:color w:val="0070C0"/>
+        </w:rPr>
+        <w:tab/>
+      </w:r>
+      <w:r>
+        <w:rPr>
+          <w:color w:val="0070C0"/>
+        </w:rPr>
+        <w:tab/>
+        <w:t>(byte)</w:t>
+      </w:r>
+      <w:r>
+        <w:rPr>
+          <w:color w:val="0070C0"/>
+        </w:rPr>
+        <w:t>60</w:t>
+      </w:r>
+      <w:r>
+        <w:rPr>
+          <w:color w:val="0070C0"/>
+        </w:rPr>
+        <w:t>),</w:t>
+      </w:r>
+      <w:r>
+        <w:rPr>
+          <w:color w:val="0070C0"/>
+        </w:rPr>
+        <w:t xml:space="preserve"> </w:t>
+      </w:r>
+      <w:r>
+        <w:rPr>
+          <w:color w:val="0070C0"/>
+        </w:rPr>
+        <w:br/>
+        <w:t xml:space="preserve"> </w:t>
+      </w:r>
+      <w:r>
+        <w:rPr>
+          <w:color w:val="0070C0"/>
+        </w:rPr>
+        <w:tab/>
+        <w:t>STRING</w:t>
+      </w:r>
+      <w:r>
+        <w:rPr>
+          <w:color w:val="0070C0"/>
+        </w:rPr>
+        <w:t>256</w:t>
+      </w:r>
+      <w:r>
+        <w:rPr>
+          <w:color w:val="0070C0"/>
+        </w:rPr>
+        <w:tab/>
+      </w:r>
+      <w:r>
+        <w:rPr>
+          <w:color w:val="0070C0"/>
+        </w:rPr>
+        <w:t>("</w:t>
+      </w:r>
+      <w:r>
+        <w:rPr>
+          <w:color w:val="0070C0"/>
+        </w:rPr>
+        <w:t>string</w:t>
+      </w:r>
+      <w:r>
+        <w:rPr>
+          <w:color w:val="0070C0"/>
+        </w:rPr>
+        <w:t>256</w:t>
+      </w:r>
+      <w:r>
+        <w:rPr>
+          <w:color w:val="0070C0"/>
+        </w:rPr>
+        <w:t xml:space="preserve">",  </w:t>
+      </w:r>
+      <w:r>
+        <w:rPr>
+          <w:color w:val="0070C0"/>
+        </w:rPr>
+        <w:tab/>
+      </w:r>
+      <w:r>
+        <w:rPr>
+          <w:color w:val="0070C0"/>
+        </w:rPr>
+        <w:tab/>
+        <w:t>(byte)</w:t>
+      </w:r>
+      <w:r>
+        <w:rPr>
+          <w:color w:val="0070C0"/>
+        </w:rPr>
+        <w:t>61</w:t>
+      </w:r>
+      <w:r>
+        <w:rPr>
+          <w:color w:val="0070C0"/>
+        </w:rPr>
+        <w:t>)</w:t>
+      </w:r>
+      <w:r>
+        <w:rPr>
+          <w:color w:val="0070C0"/>
+        </w:rPr>
+        <w:t>;</w:t>
+      </w:r>
+      <w:bookmarkStart w:id="0" w:name="_GoBack"/>
+      <w:bookmarkEnd w:id="0"/>
       <w:r>
         <w:rPr>
           <w:color w:val="0070C0"/>
@@ -1911,19 +2270,7 @@
         <w:rPr>
           <w:color w:val="0070C0"/>
         </w:rPr>
-        <w:t xml:space="preserve">void </w:t>
-      </w:r>
-      <w:r>
-        <w:rPr>
-          <w:color w:val="0070C0"/>
-        </w:rPr>
-        <w:t>Type</w:t>
-      </w:r>
-      <w:r>
-        <w:rPr>
-          <w:color w:val="0070C0"/>
-        </w:rPr>
-        <w:t xml:space="preserve">( </w:t>
+        <w:t xml:space="preserve">void Type( </w:t>
       </w:r>
       <w:proofErr w:type="spellStart"/>
       <w:r>
@@ -1937,19 +2284,7 @@
         <w:rPr>
           <w:color w:val="0070C0"/>
         </w:rPr>
-        <w:t>&lt;</w:t>
-      </w:r>
-      <w:r>
-        <w:rPr>
-          <w:color w:val="0070C0"/>
-        </w:rPr>
-        <w:t xml:space="preserve"> String</w:t>
-      </w:r>
-      <w:r>
-        <w:rPr>
-          <w:color w:val="0070C0"/>
-        </w:rPr>
-        <w:t xml:space="preserve">&gt;) throws </w:t>
+        <w:t xml:space="preserve">&lt; String&gt;) throws </w:t>
       </w:r>
       <w:proofErr w:type="spellStart"/>
       <w:r>
@@ -1968,13 +2303,11 @@
     </w:p>
     <w:p>
       <w:r>
+        <w:lastRenderedPageBreak/>
         <w:t>This method updates the data types, where the data types are in string representation, of an existing schema.</w:t>
       </w:r>
       <w:r>
-        <w:t xml:space="preserve">  This method is generally used on a semantically linked data. </w:t>
-      </w:r>
-      <w:r>
-        <w:t xml:space="preserve">If an error occurs, a </w:t>
+        <w:t xml:space="preserve">  This method is generally used on a semantically linked data. If an error occurs, a </w:t>
       </w:r>
       <w:proofErr w:type="spellStart"/>
       <w:r>
@@ -2064,7 +2397,6 @@
         <w:rPr>
           <w:color w:val="0070C0"/>
         </w:rPr>
-        <w:lastRenderedPageBreak/>
         <w:t>public</w:t>
       </w:r>
       <w:proofErr w:type="gramEnd"/>
@@ -2517,6 +2849,7 @@
         </w:rPr>
       </w:pPr>
       <w:r>
+        <w:lastRenderedPageBreak/>
         <w:br/>
       </w:r>
     </w:p>
@@ -3344,8 +3677,6 @@
       <w:r>
         <w:t xml:space="preserve"> is thrown.</w:t>
       </w:r>
-      <w:bookmarkStart w:id="0" w:name="_GoBack"/>
-      <w:bookmarkEnd w:id="0"/>
     </w:p>
     <w:p>
       <w:pPr>

</xml_diff>

<commit_message>
support for default sizes of strings
</commit_message>
<xml_diff>
--- a/specs/modules/Schema.docx
+++ b/specs/modules/Schema.docx
@@ -87,7 +87,7 @@
         <w:rPr>
           <w:b/>
         </w:rPr>
-        <w:t>6</w:t>
+        <w:t>8</w:t>
       </w:r>
       <w:r>
         <w:rPr>
@@ -1414,13 +1414,7 @@
           <w:color w:val="0070C0"/>
         </w:rPr>
         <w:tab/>
-        <w:t>STRING</w:t>
-      </w:r>
-      <w:r>
-        <w:rPr>
-          <w:color w:val="0070C0"/>
-        </w:rPr>
-        <w:t>32</w:t>
+        <w:t>STRING32</w:t>
       </w:r>
       <w:r>
         <w:rPr>
@@ -1483,13 +1477,7 @@
           <w:color w:val="0070C0"/>
         </w:rPr>
         <w:tab/>
-        <w:t>STRING</w:t>
-      </w:r>
-      <w:r>
-        <w:rPr>
-          <w:color w:val="0070C0"/>
-        </w:rPr>
-        <w:t>64</w:t>
+        <w:t>STRING64</w:t>
       </w:r>
       <w:r>
         <w:rPr>
@@ -1507,13 +1495,7 @@
         <w:rPr>
           <w:color w:val="0070C0"/>
         </w:rPr>
-        <w:t>string</w:t>
-      </w:r>
-      <w:r>
-        <w:rPr>
-          <w:color w:val="0070C0"/>
-        </w:rPr>
-        <w:t>64</w:t>
+        <w:t>string64</w:t>
       </w:r>
       <w:r>
         <w:rPr>
@@ -1538,13 +1520,7 @@
         <w:rPr>
           <w:color w:val="0070C0"/>
         </w:rPr>
-        <w:t>9</w:t>
-      </w:r>
-      <w:r>
-        <w:rPr>
-          <w:color w:val="0070C0"/>
-        </w:rPr>
-        <w:t>),</w:t>
+        <w:t>9),</w:t>
       </w:r>
       <w:r>
         <w:rPr>
@@ -1564,13 +1540,7 @@
           <w:color w:val="0070C0"/>
         </w:rPr>
         <w:tab/>
-        <w:t>STRING</w:t>
-      </w:r>
-      <w:r>
-        <w:rPr>
-          <w:color w:val="0070C0"/>
-        </w:rPr>
-        <w:t>128</w:t>
+        <w:t>STRING128</w:t>
       </w:r>
       <w:r>
         <w:rPr>
@@ -1588,13 +1558,7 @@
         <w:rPr>
           <w:color w:val="0070C0"/>
         </w:rPr>
-        <w:t>string</w:t>
-      </w:r>
-      <w:r>
-        <w:rPr>
-          <w:color w:val="0070C0"/>
-        </w:rPr>
-        <w:t>128</w:t>
+        <w:t>string128</w:t>
       </w:r>
       <w:r>
         <w:rPr>
@@ -1619,13 +1583,7 @@
         <w:rPr>
           <w:color w:val="0070C0"/>
         </w:rPr>
-        <w:t>60</w:t>
-      </w:r>
-      <w:r>
-        <w:rPr>
-          <w:color w:val="0070C0"/>
-        </w:rPr>
-        <w:t>),</w:t>
+        <w:t>60),</w:t>
       </w:r>
       <w:r>
         <w:rPr>
@@ -1645,13 +1603,7 @@
           <w:color w:val="0070C0"/>
         </w:rPr>
         <w:tab/>
-        <w:t>STRING</w:t>
-      </w:r>
-      <w:r>
-        <w:rPr>
-          <w:color w:val="0070C0"/>
-        </w:rPr>
-        <w:t>256</w:t>
+        <w:t>STRING256</w:t>
       </w:r>
       <w:r>
         <w:rPr>
@@ -1669,13 +1621,7 @@
         <w:rPr>
           <w:color w:val="0070C0"/>
         </w:rPr>
-        <w:t>string</w:t>
-      </w:r>
-      <w:r>
-        <w:rPr>
-          <w:color w:val="0070C0"/>
-        </w:rPr>
-        <w:t>256</w:t>
+        <w:t>string256</w:t>
       </w:r>
       <w:r>
         <w:rPr>
@@ -1700,22 +1646,8 @@
         <w:rPr>
           <w:color w:val="0070C0"/>
         </w:rPr>
-        <w:t>61</w:t>
-      </w:r>
-      <w:r>
-        <w:rPr>
-          <w:color w:val="0070C0"/>
-        </w:rPr>
-        <w:t>)</w:t>
-      </w:r>
-      <w:r>
-        <w:rPr>
-          <w:color w:val="0070C0"/>
-        </w:rPr>
-        <w:t>;</w:t>
-      </w:r>
-      <w:bookmarkStart w:id="0" w:name="_GoBack"/>
-      <w:bookmarkEnd w:id="0"/>
+        <w:t>61);</w:t>
+      </w:r>
       <w:r>
         <w:rPr>
           <w:color w:val="0070C0"/>
@@ -2674,13 +2606,13 @@
     <w:p>
       <w:pPr>
         <w:rPr>
-          <w:color w:val="0070C0"/>
-        </w:rPr>
-      </w:pPr>
-      <w:r>
-        <w:rPr>
           <w:color w:val="000000" w:themeColor="text1"/>
         </w:rPr>
+      </w:pPr>
+      <w:r>
+        <w:rPr>
+          <w:color w:val="000000" w:themeColor="text1"/>
+        </w:rPr>
         <w:t>This method is</w:t>
       </w:r>
       <w:r>
@@ -2688,6 +2620,52 @@
           <w:color w:val="000000" w:themeColor="text1"/>
         </w:rPr>
         <w:t xml:space="preserve"> used to return the BSON data type value for a column at the specified position for a table based schema.</w:t>
+      </w:r>
+    </w:p>
+    <w:p>
+      <w:pPr>
+        <w:rPr>
+          <w:color w:val="0070C0"/>
+        </w:rPr>
+      </w:pPr>
+      <w:proofErr w:type="gramStart"/>
+      <w:r>
+        <w:rPr>
+          <w:color w:val="0070C0"/>
+        </w:rPr>
+        <w:t>public</w:t>
+      </w:r>
+      <w:proofErr w:type="gramEnd"/>
+      <w:r>
+        <w:rPr>
+          <w:color w:val="0070C0"/>
+        </w:rPr>
+        <w:t xml:space="preserve"> </w:t>
+      </w:r>
+      <w:r>
+        <w:rPr>
+          <w:color w:val="0070C0"/>
+        </w:rPr>
+        <w:t xml:space="preserve">void </w:t>
+      </w:r>
+      <w:proofErr w:type="spellStart"/>
+      <w:r>
+        <w:rPr>
+          <w:color w:val="0070C0"/>
+        </w:rPr>
+        <w:t>FixedString</w:t>
+      </w:r>
+      <w:proofErr w:type="spellEnd"/>
+      <w:r>
+        <w:rPr>
+          <w:color w:val="0070C0"/>
+        </w:rPr>
+        <w:t>( Integer length );</w:t>
+      </w:r>
+    </w:p>
+    <w:p>
+      <w:r>
+        <w:t>This method is used to set the default length of strings (fixed string) for input strings. When not set, strings are variable length.</w:t>
       </w:r>
     </w:p>
     <w:p>
@@ -2810,6 +2788,7 @@
     </w:p>
     <w:p>
       <w:r>
+        <w:lastRenderedPageBreak/>
         <w:t xml:space="preserve">If an error occurs a </w:t>
       </w:r>
       <w:proofErr w:type="spellStart"/>
@@ -2839,31 +2818,9 @@
     </w:p>
     <w:p>
       <w:pPr>
-        <w:rPr>
-          <w:rFonts w:asciiTheme="majorHAnsi" w:eastAsiaTheme="majorEastAsia" w:hAnsiTheme="majorHAnsi" w:cstheme="majorBidi"/>
-          <w:b/>
-          <w:bCs/>
-          <w:color w:val="365F91" w:themeColor="accent1" w:themeShade="BF"/>
-          <w:sz w:val="28"/>
-          <w:szCs w:val="28"/>
-        </w:rPr>
-      </w:pPr>
-      <w:r>
-        <w:lastRenderedPageBreak/>
-        <w:br/>
-      </w:r>
-    </w:p>
-    <w:p>
-      <w:r>
-        <w:br w:type="page"/>
-      </w:r>
-    </w:p>
-    <w:p>
-      <w:pPr>
         <w:pStyle w:val="Heading1"/>
       </w:pPr>
       <w:r>
-        <w:lastRenderedPageBreak/>
         <w:t>2</w:t>
       </w:r>
       <w:r>
@@ -3393,6 +3350,7 @@
     </w:p>
     <w:p>
       <w:r>
+        <w:lastRenderedPageBreak/>
         <w:t>This method sets a schema for a collection, where the data type is in represented as a BSON integer value of the data type. This method is used on table</w:t>
       </w:r>
       <w:r>
@@ -3524,7 +3482,6 @@
         <w:rPr>
           <w:color w:val="0070C0"/>
         </w:rPr>
-        <w:lastRenderedPageBreak/>
         <w:t>public</w:t>
       </w:r>
       <w:proofErr w:type="gramEnd"/>
@@ -4065,15 +4022,42 @@
     <w:p>
       <w:pPr>
         <w:rPr>
-          <w:rFonts w:asciiTheme="majorHAnsi" w:eastAsiaTheme="majorEastAsia" w:hAnsiTheme="majorHAnsi" w:cstheme="majorBidi"/>
-          <w:b/>
-          <w:bCs/>
-          <w:i/>
-          <w:color w:val="365F91" w:themeColor="accent1" w:themeShade="BF"/>
-          <w:sz w:val="28"/>
-          <w:szCs w:val="28"/>
-        </w:rPr>
-      </w:pPr>
+          <w:color w:val="0070C0"/>
+        </w:rPr>
+      </w:pPr>
+      <w:proofErr w:type="gramStart"/>
+      <w:r>
+        <w:rPr>
+          <w:color w:val="0070C0"/>
+        </w:rPr>
+        <w:t>public</w:t>
+      </w:r>
+      <w:proofErr w:type="gramEnd"/>
+      <w:r>
+        <w:rPr>
+          <w:color w:val="0070C0"/>
+        </w:rPr>
+        <w:t xml:space="preserve"> void </w:t>
+      </w:r>
+      <w:proofErr w:type="spellStart"/>
+      <w:r>
+        <w:rPr>
+          <w:color w:val="0070C0"/>
+        </w:rPr>
+        <w:t>FixedString</w:t>
+      </w:r>
+      <w:proofErr w:type="spellEnd"/>
+      <w:r>
+        <w:rPr>
+          <w:color w:val="0070C0"/>
+        </w:rPr>
+        <w:t>( Integer length );</w:t>
+      </w:r>
+    </w:p>
+    <w:p>
+      <w:r>
+        <w:t>This method is used to set the default length of strings (fixed string) for input strings. When not set, strings are variable length.</w:t>
+      </w:r>
       <w:r>
         <w:rPr>
           <w:b/>
@@ -4096,6 +4080,8 @@
       <w:r>
         <w:tab/>
       </w:r>
+      <w:bookmarkStart w:id="0" w:name="_GoBack"/>
+      <w:bookmarkEnd w:id="0"/>
       <w:proofErr w:type="spellStart"/>
       <w:r>
         <w:t>SchemaDynamic</w:t>

</xml_diff>

<commit_message>
implement Insert() for Binary Store
</commit_message>
<xml_diff>
--- a/specs/modules/Schema.docx
+++ b/specs/modules/Schema.docx
@@ -2532,13 +2532,13 @@
     <w:p>
       <w:pPr>
         <w:rPr>
-          <w:color w:val="0070C0"/>
-        </w:rPr>
-      </w:pPr>
-      <w:r>
-        <w:rPr>
           <w:color w:val="000000" w:themeColor="text1"/>
         </w:rPr>
+      </w:pPr>
+      <w:r>
+        <w:rPr>
+          <w:color w:val="000000" w:themeColor="text1"/>
+        </w:rPr>
         <w:t>This method is</w:t>
       </w:r>
       <w:r>
@@ -2554,11 +2554,93 @@
           <w:color w:val="0070C0"/>
         </w:rPr>
       </w:pPr>
-      <w:r>
-        <w:rPr>
-          <w:color w:val="0070C0"/>
-        </w:rPr>
-        <w:t xml:space="preserve">public Integer </w:t>
+      <w:proofErr w:type="gramStart"/>
+      <w:r>
+        <w:rPr>
+          <w:color w:val="0070C0"/>
+        </w:rPr>
+        <w:t>public</w:t>
+      </w:r>
+      <w:proofErr w:type="gramEnd"/>
+      <w:r>
+        <w:rPr>
+          <w:color w:val="0070C0"/>
+        </w:rPr>
+        <w:t xml:space="preserve"> </w:t>
+      </w:r>
+      <w:proofErr w:type="spellStart"/>
+      <w:r>
+        <w:rPr>
+          <w:color w:val="0070C0"/>
+        </w:rPr>
+        <w:t>ArrayL</w:t>
+      </w:r>
+      <w:r>
+        <w:rPr>
+          <w:color w:val="0070C0"/>
+        </w:rPr>
+        <w:t>ist</w:t>
+      </w:r>
+      <w:proofErr w:type="spellEnd"/>
+      <w:r>
+        <w:rPr>
+          <w:color w:val="0070C0"/>
+        </w:rPr>
+        <w:t>&lt;Pair&lt;</w:t>
+      </w:r>
+      <w:proofErr w:type="spellStart"/>
+      <w:r>
+        <w:rPr>
+          <w:color w:val="0070C0"/>
+        </w:rPr>
+        <w:t>String,Integer</w:t>
+      </w:r>
+      <w:proofErr w:type="spellEnd"/>
+      <w:r>
+        <w:rPr>
+          <w:color w:val="0070C0"/>
+        </w:rPr>
+        <w:t>&gt;&gt; Key</w:t>
+      </w:r>
+      <w:r>
+        <w:rPr>
+          <w:color w:val="0070C0"/>
+        </w:rPr>
+        <w:t>s();</w:t>
+      </w:r>
+    </w:p>
+    <w:p>
+      <w:pPr>
+        <w:rPr>
+          <w:color w:val="000000" w:themeColor="text1"/>
+        </w:rPr>
+      </w:pPr>
+      <w:r>
+        <w:rPr>
+          <w:color w:val="000000" w:themeColor="text1"/>
+        </w:rPr>
+        <w:t>This method is used to return the column names and data types and order for a table based schema.</w:t>
+      </w:r>
+    </w:p>
+    <w:p>
+      <w:pPr>
+        <w:rPr>
+          <w:color w:val="0070C0"/>
+        </w:rPr>
+      </w:pPr>
+      <w:proofErr w:type="gramStart"/>
+      <w:r>
+        <w:rPr>
+          <w:color w:val="0070C0"/>
+        </w:rPr>
+        <w:t>public</w:t>
+      </w:r>
+      <w:proofErr w:type="gramEnd"/>
+      <w:r>
+        <w:rPr>
+          <w:color w:val="0070C0"/>
+        </w:rPr>
+        <w:t xml:space="preserve"> Integer </w:t>
       </w:r>
       <w:proofErr w:type="spellStart"/>
       <w:r>
@@ -2606,8 +2688,6 @@
         </w:rPr>
         <w:t>);</w:t>
       </w:r>
-      <w:bookmarkStart w:id="0" w:name="_GoBack"/>
-      <w:bookmarkEnd w:id="0"/>
     </w:p>
     <w:p>
       <w:pPr>
@@ -2765,7 +2845,11 @@
       </w:r>
       <w:r>
         <w:br/>
-        <w:t>This method converts a schema in string representation into the internal representation. The string representation must be in the form, where field is the field name and type is a supported data type (e.g., string, date):</w:t>
+        <w:t xml:space="preserve">This method converts a schema in string representation into the internal representation. The string </w:t>
+      </w:r>
+      <w:r>
+        <w:lastRenderedPageBreak/>
+        <w:t>representation must be in the form, where field is the field name and type is a supported data type (e.g., string, date):</w:t>
       </w:r>
     </w:p>
     <w:p>
@@ -2788,7 +2872,6 @@
     </w:p>
     <w:p>
       <w:r>
-        <w:lastRenderedPageBreak/>
         <w:t>If the ‘</w:t>
       </w:r>
       <w:proofErr w:type="gramStart"/>
@@ -3243,6 +3326,7 @@
     </w:p>
     <w:p>
       <w:r>
+        <w:lastRenderedPageBreak/>
         <w:t xml:space="preserve">This method sets a schema for a collection, where the data </w:t>
       </w:r>
       <w:r>
@@ -3363,618 +3447,686 @@
     </w:p>
     <w:p>
       <w:r>
+        <w:t>This method sets a schema for a collection, where the data type is in represented as a BSON integer value of the data type. This method is used on table</w:t>
+      </w:r>
+      <w:r>
+        <w:t xml:space="preserve"> </w:t>
+      </w:r>
+      <w:r>
+        <w:t>based collections that once set cannot be changed. If an error occurs</w:t>
+      </w:r>
+      <w:r>
+        <w:t xml:space="preserve"> (e.g., duplicate key, invalid type)</w:t>
+      </w:r>
+      <w:proofErr w:type="gramStart"/>
+      <w:r>
+        <w:t xml:space="preserve">, </w:t>
+      </w:r>
+      <w:r>
+        <w:t xml:space="preserve"> a</w:t>
+      </w:r>
+      <w:proofErr w:type="gramEnd"/>
+      <w:r>
+        <w:t xml:space="preserve"> </w:t>
+      </w:r>
+      <w:proofErr w:type="spellStart"/>
+      <w:r>
+        <w:t>DataException</w:t>
+      </w:r>
+      <w:proofErr w:type="spellEnd"/>
+      <w:r>
+        <w:t xml:space="preserve"> is thrown.</w:t>
+      </w:r>
+    </w:p>
+    <w:p>
+      <w:pPr>
+        <w:rPr>
+          <w:color w:val="0070C0"/>
+        </w:rPr>
+      </w:pPr>
+      <w:proofErr w:type="gramStart"/>
+      <w:r>
+        <w:rPr>
+          <w:color w:val="0070C0"/>
+        </w:rPr>
+        <w:t>public</w:t>
+      </w:r>
+      <w:proofErr w:type="gramEnd"/>
+      <w:r>
+        <w:rPr>
+          <w:color w:val="0070C0"/>
+        </w:rPr>
+        <w:t xml:space="preserve"> </w:t>
+      </w:r>
+      <w:r>
+        <w:rPr>
+          <w:color w:val="0070C0"/>
+        </w:rPr>
+        <w:t>void Extend</w:t>
+      </w:r>
+      <w:r>
+        <w:rPr>
+          <w:color w:val="0070C0"/>
+        </w:rPr>
+        <w:t xml:space="preserve">( </w:t>
+      </w:r>
+      <w:proofErr w:type="spellStart"/>
+      <w:r>
+        <w:rPr>
+          <w:color w:val="0070C0"/>
+        </w:rPr>
+        <w:t>ArrayList</w:t>
+      </w:r>
+      <w:proofErr w:type="spellEnd"/>
+      <w:r>
+        <w:rPr>
+          <w:color w:val="0070C0"/>
+        </w:rPr>
+        <w:t>&lt;</w:t>
+      </w:r>
+      <w:r>
+        <w:rPr>
+          <w:color w:val="0070C0"/>
+        </w:rPr>
+        <w:t>String</w:t>
+      </w:r>
+      <w:r>
+        <w:rPr>
+          <w:color w:val="0070C0"/>
+        </w:rPr>
+        <w:t xml:space="preserve">&gt;) throws </w:t>
+      </w:r>
+      <w:proofErr w:type="spellStart"/>
+      <w:r>
+        <w:rPr>
+          <w:color w:val="0070C0"/>
+        </w:rPr>
+        <w:t>DataException</w:t>
+      </w:r>
+      <w:proofErr w:type="spellEnd"/>
+      <w:r>
+        <w:rPr>
+          <w:color w:val="0070C0"/>
+        </w:rPr>
+        <w:t>;</w:t>
+      </w:r>
+    </w:p>
+    <w:p>
+      <w:r>
+        <w:t xml:space="preserve">This </w:t>
+      </w:r>
+      <w:r>
+        <w:t xml:space="preserve">method is not supported. If it is called, a </w:t>
+      </w:r>
+      <w:proofErr w:type="spellStart"/>
+      <w:r>
+        <w:t>DataException</w:t>
+      </w:r>
+      <w:proofErr w:type="spellEnd"/>
+      <w:r>
+        <w:t xml:space="preserve"> is thrown.</w:t>
+      </w:r>
+    </w:p>
+    <w:p>
+      <w:pPr>
+        <w:rPr>
+          <w:color w:val="0070C0"/>
+        </w:rPr>
+      </w:pPr>
+      <w:proofErr w:type="gramStart"/>
+      <w:r>
+        <w:rPr>
+          <w:color w:val="0070C0"/>
+        </w:rPr>
+        <w:t>public</w:t>
+      </w:r>
+      <w:proofErr w:type="gramEnd"/>
+      <w:r>
+        <w:rPr>
+          <w:color w:val="0070C0"/>
+        </w:rPr>
+        <w:t xml:space="preserve"> </w:t>
+      </w:r>
+      <w:r>
+        <w:rPr>
+          <w:color w:val="0070C0"/>
+        </w:rPr>
+        <w:t xml:space="preserve">void </w:t>
+      </w:r>
+      <w:proofErr w:type="spellStart"/>
+      <w:r>
+        <w:rPr>
+          <w:color w:val="0070C0"/>
+        </w:rPr>
+        <w:t>ExtendI</w:t>
+      </w:r>
+      <w:proofErr w:type="spellEnd"/>
+      <w:r>
+        <w:rPr>
+          <w:color w:val="0070C0"/>
+        </w:rPr>
+        <w:t xml:space="preserve">( </w:t>
+      </w:r>
+      <w:proofErr w:type="spellStart"/>
+      <w:r>
+        <w:rPr>
+          <w:color w:val="0070C0"/>
+        </w:rPr>
+        <w:t>ArrayList</w:t>
+      </w:r>
+      <w:proofErr w:type="spellEnd"/>
+      <w:r>
+        <w:rPr>
+          <w:color w:val="0070C0"/>
+        </w:rPr>
+        <w:t>&lt;Pair&lt;</w:t>
+      </w:r>
+      <w:proofErr w:type="spellStart"/>
+      <w:r>
+        <w:rPr>
+          <w:color w:val="0070C0"/>
+        </w:rPr>
+        <w:t>String,String</w:t>
+      </w:r>
+      <w:proofErr w:type="spellEnd"/>
+      <w:r>
+        <w:rPr>
+          <w:color w:val="0070C0"/>
+        </w:rPr>
+        <w:t xml:space="preserve">&gt;&gt;) throws </w:t>
+      </w:r>
+      <w:proofErr w:type="spellStart"/>
+      <w:r>
+        <w:rPr>
+          <w:color w:val="0070C0"/>
+        </w:rPr>
+        <w:t>DataException</w:t>
+      </w:r>
+      <w:proofErr w:type="spellEnd"/>
+      <w:r>
+        <w:rPr>
+          <w:color w:val="0070C0"/>
+        </w:rPr>
+        <w:t>;</w:t>
+      </w:r>
+    </w:p>
+    <w:p>
+      <w:r>
+        <w:t xml:space="preserve">This method is not supported. If it is called, a </w:t>
+      </w:r>
+      <w:proofErr w:type="spellStart"/>
+      <w:r>
+        <w:t>DataException</w:t>
+      </w:r>
+      <w:proofErr w:type="spellEnd"/>
+      <w:r>
+        <w:t xml:space="preserve"> is thrown.</w:t>
+      </w:r>
+    </w:p>
+    <w:p>
+      <w:pPr>
+        <w:rPr>
+          <w:color w:val="0070C0"/>
+        </w:rPr>
+      </w:pPr>
+      <w:proofErr w:type="gramStart"/>
+      <w:r>
+        <w:rPr>
+          <w:color w:val="0070C0"/>
+        </w:rPr>
+        <w:t>public</w:t>
+      </w:r>
+      <w:proofErr w:type="gramEnd"/>
+      <w:r>
+        <w:rPr>
+          <w:color w:val="0070C0"/>
+        </w:rPr>
+        <w:t xml:space="preserve"> </w:t>
+      </w:r>
+      <w:r>
+        <w:rPr>
+          <w:color w:val="0070C0"/>
+        </w:rPr>
+        <w:t xml:space="preserve">void Type( </w:t>
+      </w:r>
+      <w:proofErr w:type="spellStart"/>
+      <w:r>
+        <w:rPr>
+          <w:color w:val="0070C0"/>
+        </w:rPr>
+        <w:t>ArrayList</w:t>
+      </w:r>
+      <w:proofErr w:type="spellEnd"/>
+      <w:r>
+        <w:rPr>
+          <w:color w:val="0070C0"/>
+        </w:rPr>
+        <w:t xml:space="preserve">&lt; String&gt;) throws </w:t>
+      </w:r>
+      <w:proofErr w:type="spellStart"/>
+      <w:r>
+        <w:rPr>
+          <w:color w:val="0070C0"/>
+        </w:rPr>
+        <w:t>DataException</w:t>
+      </w:r>
+      <w:proofErr w:type="spellEnd"/>
+      <w:r>
+        <w:rPr>
+          <w:color w:val="0070C0"/>
+        </w:rPr>
+        <w:t>;</w:t>
+      </w:r>
+    </w:p>
+    <w:p>
+      <w:r>
+        <w:t xml:space="preserve">This method updates the data types, where the data types are in string representation, of an existing schema.  This method is generally used on a semantically linked data. If an error occurs, a </w:t>
+      </w:r>
+      <w:proofErr w:type="spellStart"/>
+      <w:r>
+        <w:t>DataException</w:t>
+      </w:r>
+      <w:proofErr w:type="spellEnd"/>
+      <w:r>
+        <w:t xml:space="preserve"> is thrown.</w:t>
+      </w:r>
+    </w:p>
+    <w:p>
+      <w:pPr>
+        <w:rPr>
+          <w:color w:val="0070C0"/>
+        </w:rPr>
+      </w:pPr>
+      <w:proofErr w:type="gramStart"/>
+      <w:r>
+        <w:rPr>
+          <w:color w:val="0070C0"/>
+        </w:rPr>
+        <w:t>public</w:t>
+      </w:r>
+      <w:proofErr w:type="gramEnd"/>
+      <w:r>
+        <w:rPr>
+          <w:color w:val="0070C0"/>
+        </w:rPr>
+        <w:t xml:space="preserve"> </w:t>
+      </w:r>
+      <w:proofErr w:type="spellStart"/>
+      <w:r>
+        <w:rPr>
+          <w:color w:val="0070C0"/>
+        </w:rPr>
+        <w:t>boolean</w:t>
+      </w:r>
+      <w:proofErr w:type="spellEnd"/>
+      <w:r>
+        <w:rPr>
+          <w:color w:val="0070C0"/>
+        </w:rPr>
+        <w:t xml:space="preserve"> </w:t>
+      </w:r>
+      <w:proofErr w:type="spellStart"/>
+      <w:r>
+        <w:rPr>
+          <w:color w:val="0070C0"/>
+        </w:rPr>
+        <w:t>IsDefined</w:t>
+      </w:r>
+      <w:proofErr w:type="spellEnd"/>
+      <w:r>
+        <w:rPr>
+          <w:color w:val="0070C0"/>
+        </w:rPr>
+        <w:t>( String key );</w:t>
+      </w:r>
+    </w:p>
+    <w:p>
+      <w:pPr>
+        <w:rPr>
+          <w:color w:val="000000" w:themeColor="text1"/>
+        </w:rPr>
+      </w:pPr>
+      <w:r>
+        <w:rPr>
+          <w:color w:val="000000" w:themeColor="text1"/>
+        </w:rPr>
+        <w:t>This method</w:t>
+      </w:r>
+      <w:r>
+        <w:rPr>
+          <w:color w:val="000000" w:themeColor="text1"/>
+        </w:rPr>
+        <w:t xml:space="preserve"> is used to check if the specified key is defined in the schema for the associated collection.</w:t>
+      </w:r>
+    </w:p>
+    <w:p>
+      <w:pPr>
+        <w:rPr>
+          <w:color w:val="0070C0"/>
+        </w:rPr>
+      </w:pPr>
+      <w:proofErr w:type="gramStart"/>
+      <w:r>
+        <w:rPr>
+          <w:color w:val="0070C0"/>
+        </w:rPr>
+        <w:t>public</w:t>
+      </w:r>
+      <w:proofErr w:type="gramEnd"/>
+      <w:r>
+        <w:rPr>
+          <w:color w:val="0070C0"/>
+        </w:rPr>
+        <w:t xml:space="preserve"> </w:t>
+      </w:r>
+      <w:proofErr w:type="spellStart"/>
+      <w:r>
+        <w:rPr>
+          <w:color w:val="0070C0"/>
+        </w:rPr>
+        <w:t>boolean</w:t>
+      </w:r>
+      <w:proofErr w:type="spellEnd"/>
+      <w:r>
+        <w:rPr>
+          <w:color w:val="0070C0"/>
+        </w:rPr>
+        <w:t xml:space="preserve"> </w:t>
+      </w:r>
+      <w:proofErr w:type="spellStart"/>
+      <w:r>
+        <w:rPr>
+          <w:color w:val="0070C0"/>
+        </w:rPr>
+        <w:t>IsValid</w:t>
+      </w:r>
+      <w:proofErr w:type="spellEnd"/>
+      <w:r>
+        <w:rPr>
+          <w:color w:val="0070C0"/>
+        </w:rPr>
+        <w:t>( String key, Integer type );</w:t>
+      </w:r>
+    </w:p>
+    <w:p>
+      <w:pPr>
+        <w:rPr>
+          <w:color w:val="000000" w:themeColor="text1"/>
+        </w:rPr>
+      </w:pPr>
+      <w:r>
+        <w:rPr>
+          <w:color w:val="000000" w:themeColor="text1"/>
+        </w:rPr>
+        <w:t>This method is used to check if the specified type is valid for the corresponding key in the schema for the associated collection.</w:t>
+      </w:r>
+    </w:p>
+    <w:p>
+      <w:pPr>
+        <w:rPr>
+          <w:color w:val="0070C0"/>
+        </w:rPr>
+      </w:pPr>
+      <w:proofErr w:type="gramStart"/>
+      <w:r>
+        <w:rPr>
+          <w:color w:val="0070C0"/>
+        </w:rPr>
+        <w:t>public</w:t>
+      </w:r>
+      <w:proofErr w:type="gramEnd"/>
+      <w:r>
+        <w:rPr>
+          <w:color w:val="0070C0"/>
+        </w:rPr>
+        <w:t xml:space="preserve"> integer </w:t>
+      </w:r>
+      <w:proofErr w:type="spellStart"/>
+      <w:r>
+        <w:rPr>
+          <w:color w:val="0070C0"/>
+        </w:rPr>
+        <w:t>ColumnPos</w:t>
+      </w:r>
+      <w:proofErr w:type="spellEnd"/>
+      <w:r>
+        <w:rPr>
+          <w:color w:val="0070C0"/>
+        </w:rPr>
+        <w:t>( String key );</w:t>
+      </w:r>
+    </w:p>
+    <w:p>
+      <w:pPr>
+        <w:rPr>
+          <w:color w:val="000000" w:themeColor="text1"/>
+        </w:rPr>
+      </w:pPr>
+      <w:r>
+        <w:rPr>
+          <w:color w:val="000000" w:themeColor="text1"/>
+        </w:rPr>
+        <w:t>This method is used to return the column position (ordinal ordering starting at one)</w:t>
+      </w:r>
+      <w:r>
+        <w:rPr>
+          <w:color w:val="000000" w:themeColor="text1"/>
+        </w:rPr>
+        <w:t xml:space="preserve"> of the key</w:t>
+      </w:r>
+      <w:r>
+        <w:rPr>
+          <w:color w:val="000000" w:themeColor="text1"/>
+        </w:rPr>
+        <w:t xml:space="preserve"> for </w:t>
+      </w:r>
+      <w:r>
+        <w:rPr>
+          <w:color w:val="000000" w:themeColor="text1"/>
+        </w:rPr>
+        <w:t>the</w:t>
+      </w:r>
+      <w:r>
+        <w:rPr>
+          <w:color w:val="000000" w:themeColor="text1"/>
+        </w:rPr>
+        <w:t xml:space="preserve"> table based schema.</w:t>
+      </w:r>
+    </w:p>
+    <w:p>
+      <w:pPr>
+        <w:rPr>
+          <w:color w:val="0070C0"/>
+        </w:rPr>
+      </w:pPr>
+      <w:proofErr w:type="gramStart"/>
+      <w:r>
+        <w:rPr>
+          <w:color w:val="0070C0"/>
+        </w:rPr>
+        <w:t>public</w:t>
+      </w:r>
+      <w:proofErr w:type="gramEnd"/>
+      <w:r>
+        <w:rPr>
+          <w:color w:val="0070C0"/>
+        </w:rPr>
+        <w:t xml:space="preserve"> integer </w:t>
+      </w:r>
+      <w:proofErr w:type="spellStart"/>
+      <w:r>
+        <w:rPr>
+          <w:color w:val="0070C0"/>
+        </w:rPr>
+        <w:t>NCols</w:t>
+      </w:r>
+      <w:proofErr w:type="spellEnd"/>
+      <w:r>
+        <w:rPr>
+          <w:color w:val="0070C0"/>
+        </w:rPr>
+        <w:t>();</w:t>
+      </w:r>
+    </w:p>
+    <w:p>
+      <w:pPr>
+        <w:rPr>
+          <w:color w:val="0070C0"/>
+        </w:rPr>
+      </w:pPr>
+      <w:r>
+        <w:rPr>
+          <w:color w:val="000000" w:themeColor="text1"/>
+        </w:rPr>
+        <w:t>This method is</w:t>
+      </w:r>
+      <w:r>
+        <w:rPr>
+          <w:color w:val="000000" w:themeColor="text1"/>
+        </w:rPr>
+        <w:t xml:space="preserve"> used to return the number of columns for a table based schema.</w:t>
+      </w:r>
+    </w:p>
+    <w:p>
+      <w:pPr>
+        <w:rPr>
+          <w:color w:val="0070C0"/>
+        </w:rPr>
+      </w:pPr>
+      <w:proofErr w:type="gramStart"/>
+      <w:r>
+        <w:rPr>
+          <w:color w:val="0070C0"/>
+        </w:rPr>
+        <w:t>public</w:t>
+      </w:r>
+      <w:proofErr w:type="gramEnd"/>
+      <w:r>
+        <w:rPr>
+          <w:color w:val="0070C0"/>
+        </w:rPr>
+        <w:t xml:space="preserve"> </w:t>
+      </w:r>
+      <w:proofErr w:type="spellStart"/>
+      <w:r>
+        <w:rPr>
+          <w:color w:val="0070C0"/>
+        </w:rPr>
+        <w:t>ArrayList</w:t>
+      </w:r>
+      <w:proofErr w:type="spellEnd"/>
+      <w:r>
+        <w:rPr>
+          <w:color w:val="0070C0"/>
+        </w:rPr>
+        <w:t>&lt;String&gt; Columns();</w:t>
+      </w:r>
+      <w:r>
+        <w:rPr>
+          <w:color w:val="0070C0"/>
+        </w:rPr>
+        <w:tab/>
+      </w:r>
+    </w:p>
+    <w:p>
+      <w:pPr>
+        <w:rPr>
+          <w:color w:val="000000" w:themeColor="text1"/>
+        </w:rPr>
+      </w:pPr>
+      <w:r>
+        <w:rPr>
+          <w:color w:val="000000" w:themeColor="text1"/>
+        </w:rPr>
+        <w:t>This method is</w:t>
+      </w:r>
+      <w:r>
+        <w:rPr>
+          <w:color w:val="000000" w:themeColor="text1"/>
+        </w:rPr>
+        <w:t xml:space="preserve"> used to return the column names and order for a table based schema.</w:t>
+      </w:r>
+    </w:p>
+    <w:p>
+      <w:pPr>
+        <w:rPr>
+          <w:color w:val="0070C0"/>
+        </w:rPr>
+      </w:pPr>
+      <w:r>
+        <w:rPr>
+          <w:color w:val="0070C0"/>
+        </w:rPr>
+        <w:t xml:space="preserve">public </w:t>
+      </w:r>
+      <w:proofErr w:type="spellStart"/>
+      <w:r>
+        <w:rPr>
+          <w:color w:val="0070C0"/>
+        </w:rPr>
+        <w:t>ArrayL</w:t>
+      </w:r>
+      <w:r>
+        <w:rPr>
+          <w:color w:val="0070C0"/>
+        </w:rPr>
+        <w:t>ist</w:t>
+      </w:r>
+      <w:proofErr w:type="spellEnd"/>
+      <w:r>
+        <w:rPr>
+          <w:color w:val="0070C0"/>
+        </w:rPr>
+        <w:t>&lt;Pair&lt;</w:t>
+      </w:r>
+      <w:proofErr w:type="spellStart"/>
+      <w:r>
+        <w:rPr>
+          <w:color w:val="0070C0"/>
+        </w:rPr>
+        <w:t>String,Integer</w:t>
+      </w:r>
+      <w:proofErr w:type="spellEnd"/>
+      <w:r>
+        <w:rPr>
+          <w:color w:val="0070C0"/>
+        </w:rPr>
+        <w:t>&gt;&gt; Key</w:t>
+      </w:r>
+      <w:bookmarkStart w:id="0" w:name="_GoBack"/>
+      <w:bookmarkEnd w:id="0"/>
+      <w:r>
+        <w:rPr>
+          <w:color w:val="0070C0"/>
+        </w:rPr>
+        <w:t>s();</w:t>
+      </w:r>
+    </w:p>
+    <w:p>
+      <w:pPr>
+        <w:rPr>
+          <w:color w:val="000000" w:themeColor="text1"/>
+        </w:rPr>
+      </w:pPr>
+      <w:r>
+        <w:rPr>
+          <w:color w:val="000000" w:themeColor="text1"/>
+        </w:rPr>
+        <w:t>This method is used to return the column names and data types and order for a table based schema.</w:t>
+      </w:r>
+    </w:p>
+    <w:p>
+      <w:pPr>
+        <w:rPr>
+          <w:color w:val="0070C0"/>
+        </w:rPr>
+      </w:pPr>
+      <w:proofErr w:type="gramStart"/>
+      <w:r>
+        <w:rPr>
+          <w:color w:val="0070C0"/>
+        </w:rPr>
         <w:lastRenderedPageBreak/>
-        <w:t>This method sets a schema for a collection, where the data type is in represented as a BSON integer value of the data type. This method is used on table</w:t>
-      </w:r>
-      <w:r>
-        <w:t xml:space="preserve"> </w:t>
-      </w:r>
-      <w:r>
-        <w:t>based collections that once set cannot be changed. If an error occurs</w:t>
-      </w:r>
-      <w:r>
-        <w:t xml:space="preserve"> (e.g., duplicate key, invalid type)</w:t>
-      </w:r>
-      <w:proofErr w:type="gramStart"/>
-      <w:r>
-        <w:t xml:space="preserve">, </w:t>
-      </w:r>
-      <w:r>
-        <w:t xml:space="preserve"> a</w:t>
-      </w:r>
-      <w:proofErr w:type="gramEnd"/>
-      <w:r>
-        <w:t xml:space="preserve"> </w:t>
-      </w:r>
-      <w:proofErr w:type="spellStart"/>
-      <w:r>
-        <w:t>DataException</w:t>
-      </w:r>
-      <w:proofErr w:type="spellEnd"/>
-      <w:r>
-        <w:t xml:space="preserve"> is thrown.</w:t>
-      </w:r>
-    </w:p>
-    <w:p>
-      <w:pPr>
-        <w:rPr>
-          <w:color w:val="0070C0"/>
-        </w:rPr>
-      </w:pPr>
-      <w:proofErr w:type="gramStart"/>
-      <w:r>
-        <w:rPr>
-          <w:color w:val="0070C0"/>
-        </w:rPr>
-        <w:t>public</w:t>
-      </w:r>
-      <w:proofErr w:type="gramEnd"/>
-      <w:r>
-        <w:rPr>
-          <w:color w:val="0070C0"/>
-        </w:rPr>
-        <w:t xml:space="preserve"> </w:t>
-      </w:r>
-      <w:r>
-        <w:rPr>
-          <w:color w:val="0070C0"/>
-        </w:rPr>
-        <w:t>void Extend</w:t>
-      </w:r>
-      <w:r>
-        <w:rPr>
-          <w:color w:val="0070C0"/>
-        </w:rPr>
-        <w:t xml:space="preserve">( </w:t>
-      </w:r>
-      <w:proofErr w:type="spellStart"/>
-      <w:r>
-        <w:rPr>
-          <w:color w:val="0070C0"/>
-        </w:rPr>
-        <w:t>ArrayList</w:t>
-      </w:r>
-      <w:proofErr w:type="spellEnd"/>
-      <w:r>
-        <w:rPr>
-          <w:color w:val="0070C0"/>
-        </w:rPr>
-        <w:t>&lt;</w:t>
-      </w:r>
-      <w:r>
-        <w:rPr>
-          <w:color w:val="0070C0"/>
-        </w:rPr>
-        <w:t>String</w:t>
-      </w:r>
-      <w:r>
-        <w:rPr>
-          <w:color w:val="0070C0"/>
-        </w:rPr>
-        <w:t xml:space="preserve">&gt;) throws </w:t>
-      </w:r>
-      <w:proofErr w:type="spellStart"/>
-      <w:r>
-        <w:rPr>
-          <w:color w:val="0070C0"/>
-        </w:rPr>
-        <w:t>DataException</w:t>
-      </w:r>
-      <w:proofErr w:type="spellEnd"/>
-      <w:r>
-        <w:rPr>
-          <w:color w:val="0070C0"/>
-        </w:rPr>
-        <w:t>;</w:t>
-      </w:r>
-    </w:p>
-    <w:p>
-      <w:r>
-        <w:t xml:space="preserve">This </w:t>
-      </w:r>
-      <w:r>
-        <w:t xml:space="preserve">method is not supported. If it is called, a </w:t>
-      </w:r>
-      <w:proofErr w:type="spellStart"/>
-      <w:r>
-        <w:t>DataException</w:t>
-      </w:r>
-      <w:proofErr w:type="spellEnd"/>
-      <w:r>
-        <w:t xml:space="preserve"> is thrown.</w:t>
-      </w:r>
-    </w:p>
-    <w:p>
-      <w:pPr>
-        <w:rPr>
-          <w:color w:val="0070C0"/>
-        </w:rPr>
-      </w:pPr>
-      <w:proofErr w:type="gramStart"/>
-      <w:r>
-        <w:rPr>
-          <w:color w:val="0070C0"/>
-        </w:rPr>
-        <w:t>public</w:t>
-      </w:r>
-      <w:proofErr w:type="gramEnd"/>
-      <w:r>
-        <w:rPr>
-          <w:color w:val="0070C0"/>
-        </w:rPr>
-        <w:t xml:space="preserve"> </w:t>
-      </w:r>
-      <w:r>
-        <w:rPr>
-          <w:color w:val="0070C0"/>
-        </w:rPr>
-        <w:t xml:space="preserve">void </w:t>
-      </w:r>
-      <w:proofErr w:type="spellStart"/>
-      <w:r>
-        <w:rPr>
-          <w:color w:val="0070C0"/>
-        </w:rPr>
-        <w:t>ExtendI</w:t>
-      </w:r>
-      <w:proofErr w:type="spellEnd"/>
-      <w:r>
-        <w:rPr>
-          <w:color w:val="0070C0"/>
-        </w:rPr>
-        <w:t xml:space="preserve">( </w:t>
-      </w:r>
-      <w:proofErr w:type="spellStart"/>
-      <w:r>
-        <w:rPr>
-          <w:color w:val="0070C0"/>
-        </w:rPr>
-        <w:t>ArrayList</w:t>
-      </w:r>
-      <w:proofErr w:type="spellEnd"/>
-      <w:r>
-        <w:rPr>
-          <w:color w:val="0070C0"/>
-        </w:rPr>
-        <w:t>&lt;Pair&lt;</w:t>
-      </w:r>
-      <w:proofErr w:type="spellStart"/>
-      <w:r>
-        <w:rPr>
-          <w:color w:val="0070C0"/>
-        </w:rPr>
-        <w:t>String,String</w:t>
-      </w:r>
-      <w:proofErr w:type="spellEnd"/>
-      <w:r>
-        <w:rPr>
-          <w:color w:val="0070C0"/>
-        </w:rPr>
-        <w:t xml:space="preserve">&gt;&gt;) throws </w:t>
-      </w:r>
-      <w:proofErr w:type="spellStart"/>
-      <w:r>
-        <w:rPr>
-          <w:color w:val="0070C0"/>
-        </w:rPr>
-        <w:t>DataException</w:t>
-      </w:r>
-      <w:proofErr w:type="spellEnd"/>
-      <w:r>
-        <w:rPr>
-          <w:color w:val="0070C0"/>
-        </w:rPr>
-        <w:t>;</w:t>
-      </w:r>
-    </w:p>
-    <w:p>
-      <w:r>
-        <w:t xml:space="preserve">This method is not supported. If it is called, a </w:t>
-      </w:r>
-      <w:proofErr w:type="spellStart"/>
-      <w:r>
-        <w:t>DataException</w:t>
-      </w:r>
-      <w:proofErr w:type="spellEnd"/>
-      <w:r>
-        <w:t xml:space="preserve"> is thrown.</w:t>
-      </w:r>
-    </w:p>
-    <w:p>
-      <w:pPr>
-        <w:rPr>
-          <w:color w:val="0070C0"/>
-        </w:rPr>
-      </w:pPr>
-      <w:proofErr w:type="gramStart"/>
-      <w:r>
-        <w:rPr>
-          <w:color w:val="0070C0"/>
-        </w:rPr>
-        <w:t>public</w:t>
-      </w:r>
-      <w:proofErr w:type="gramEnd"/>
-      <w:r>
-        <w:rPr>
-          <w:color w:val="0070C0"/>
-        </w:rPr>
-        <w:t xml:space="preserve"> </w:t>
-      </w:r>
-      <w:r>
-        <w:rPr>
-          <w:color w:val="0070C0"/>
-        </w:rPr>
-        <w:t xml:space="preserve">void Type( </w:t>
-      </w:r>
-      <w:proofErr w:type="spellStart"/>
-      <w:r>
-        <w:rPr>
-          <w:color w:val="0070C0"/>
-        </w:rPr>
-        <w:t>ArrayList</w:t>
-      </w:r>
-      <w:proofErr w:type="spellEnd"/>
-      <w:r>
-        <w:rPr>
-          <w:color w:val="0070C0"/>
-        </w:rPr>
-        <w:t xml:space="preserve">&lt; String&gt;) throws </w:t>
-      </w:r>
-      <w:proofErr w:type="spellStart"/>
-      <w:r>
-        <w:rPr>
-          <w:color w:val="0070C0"/>
-        </w:rPr>
-        <w:t>DataException</w:t>
-      </w:r>
-      <w:proofErr w:type="spellEnd"/>
-      <w:r>
-        <w:rPr>
-          <w:color w:val="0070C0"/>
-        </w:rPr>
-        <w:t>;</w:t>
-      </w:r>
-    </w:p>
-    <w:p>
-      <w:r>
-        <w:t xml:space="preserve">This method updates the data types, where the data types are in string representation, of an existing schema.  This method is generally used on a semantically linked data. If an error occurs, a </w:t>
-      </w:r>
-      <w:proofErr w:type="spellStart"/>
-      <w:r>
-        <w:t>DataException</w:t>
-      </w:r>
-      <w:proofErr w:type="spellEnd"/>
-      <w:r>
-        <w:t xml:space="preserve"> is thrown.</w:t>
-      </w:r>
-    </w:p>
-    <w:p>
-      <w:pPr>
-        <w:rPr>
-          <w:color w:val="0070C0"/>
-        </w:rPr>
-      </w:pPr>
-      <w:proofErr w:type="gramStart"/>
-      <w:r>
-        <w:rPr>
-          <w:color w:val="0070C0"/>
-        </w:rPr>
-        <w:t>public</w:t>
-      </w:r>
-      <w:proofErr w:type="gramEnd"/>
-      <w:r>
-        <w:rPr>
-          <w:color w:val="0070C0"/>
-        </w:rPr>
-        <w:t xml:space="preserve"> </w:t>
-      </w:r>
-      <w:proofErr w:type="spellStart"/>
-      <w:r>
-        <w:rPr>
-          <w:color w:val="0070C0"/>
-        </w:rPr>
-        <w:t>boolean</w:t>
-      </w:r>
-      <w:proofErr w:type="spellEnd"/>
-      <w:r>
-        <w:rPr>
-          <w:color w:val="0070C0"/>
-        </w:rPr>
-        <w:t xml:space="preserve"> </w:t>
-      </w:r>
-      <w:proofErr w:type="spellStart"/>
-      <w:r>
-        <w:rPr>
-          <w:color w:val="0070C0"/>
-        </w:rPr>
-        <w:t>IsDefined</w:t>
-      </w:r>
-      <w:proofErr w:type="spellEnd"/>
-      <w:r>
-        <w:rPr>
-          <w:color w:val="0070C0"/>
-        </w:rPr>
-        <w:t>( String key );</w:t>
-      </w:r>
-    </w:p>
-    <w:p>
-      <w:pPr>
-        <w:rPr>
-          <w:color w:val="000000" w:themeColor="text1"/>
-        </w:rPr>
-      </w:pPr>
-      <w:r>
-        <w:rPr>
-          <w:color w:val="000000" w:themeColor="text1"/>
-        </w:rPr>
-        <w:t>This method</w:t>
-      </w:r>
-      <w:r>
-        <w:rPr>
-          <w:color w:val="000000" w:themeColor="text1"/>
-        </w:rPr>
-        <w:t xml:space="preserve"> is used to check if the specified key is defined in the schema for the associated collection.</w:t>
-      </w:r>
-    </w:p>
-    <w:p>
-      <w:pPr>
-        <w:rPr>
-          <w:color w:val="0070C0"/>
-        </w:rPr>
-      </w:pPr>
-      <w:proofErr w:type="gramStart"/>
-      <w:r>
-        <w:rPr>
-          <w:color w:val="0070C0"/>
-        </w:rPr>
-        <w:t>public</w:t>
-      </w:r>
-      <w:proofErr w:type="gramEnd"/>
-      <w:r>
-        <w:rPr>
-          <w:color w:val="0070C0"/>
-        </w:rPr>
-        <w:t xml:space="preserve"> </w:t>
-      </w:r>
-      <w:proofErr w:type="spellStart"/>
-      <w:r>
-        <w:rPr>
-          <w:color w:val="0070C0"/>
-        </w:rPr>
-        <w:t>boolean</w:t>
-      </w:r>
-      <w:proofErr w:type="spellEnd"/>
-      <w:r>
-        <w:rPr>
-          <w:color w:val="0070C0"/>
-        </w:rPr>
-        <w:t xml:space="preserve"> </w:t>
-      </w:r>
-      <w:proofErr w:type="spellStart"/>
-      <w:r>
-        <w:rPr>
-          <w:color w:val="0070C0"/>
-        </w:rPr>
-        <w:t>IsValid</w:t>
-      </w:r>
-      <w:proofErr w:type="spellEnd"/>
-      <w:r>
-        <w:rPr>
-          <w:color w:val="0070C0"/>
-        </w:rPr>
-        <w:t>( String key, Integer type );</w:t>
-      </w:r>
-    </w:p>
-    <w:p>
-      <w:pPr>
-        <w:rPr>
-          <w:color w:val="000000" w:themeColor="text1"/>
-        </w:rPr>
-      </w:pPr>
-      <w:r>
-        <w:rPr>
-          <w:color w:val="000000" w:themeColor="text1"/>
-        </w:rPr>
-        <w:t>This method is used to check if the specified type is valid for the corresponding key in the schema for the associated collection.</w:t>
-      </w:r>
-    </w:p>
-    <w:p>
-      <w:pPr>
-        <w:rPr>
-          <w:color w:val="0070C0"/>
-        </w:rPr>
-      </w:pPr>
-      <w:proofErr w:type="gramStart"/>
-      <w:r>
-        <w:rPr>
-          <w:color w:val="0070C0"/>
-        </w:rPr>
-        <w:t>public</w:t>
-      </w:r>
-      <w:proofErr w:type="gramEnd"/>
-      <w:r>
-        <w:rPr>
-          <w:color w:val="0070C0"/>
-        </w:rPr>
-        <w:t xml:space="preserve"> integer </w:t>
-      </w:r>
-      <w:proofErr w:type="spellStart"/>
-      <w:r>
-        <w:rPr>
-          <w:color w:val="0070C0"/>
-        </w:rPr>
-        <w:t>ColumnPos</w:t>
-      </w:r>
-      <w:proofErr w:type="spellEnd"/>
-      <w:r>
-        <w:rPr>
-          <w:color w:val="0070C0"/>
-        </w:rPr>
-        <w:t>( String key );</w:t>
-      </w:r>
-    </w:p>
-    <w:p>
-      <w:pPr>
-        <w:rPr>
-          <w:color w:val="000000" w:themeColor="text1"/>
-        </w:rPr>
-      </w:pPr>
-      <w:r>
-        <w:rPr>
-          <w:color w:val="000000" w:themeColor="text1"/>
-        </w:rPr>
-        <w:t>This method is used to return the column position (ordinal ordering starting at one)</w:t>
-      </w:r>
-      <w:r>
-        <w:rPr>
-          <w:color w:val="000000" w:themeColor="text1"/>
-        </w:rPr>
-        <w:t xml:space="preserve"> of the key</w:t>
-      </w:r>
-      <w:r>
-        <w:rPr>
-          <w:color w:val="000000" w:themeColor="text1"/>
-        </w:rPr>
-        <w:t xml:space="preserve"> for </w:t>
-      </w:r>
-      <w:r>
-        <w:rPr>
-          <w:color w:val="000000" w:themeColor="text1"/>
-        </w:rPr>
-        <w:t>the</w:t>
-      </w:r>
-      <w:r>
-        <w:rPr>
-          <w:color w:val="000000" w:themeColor="text1"/>
-        </w:rPr>
-        <w:t xml:space="preserve"> table based schema.</w:t>
-      </w:r>
-    </w:p>
-    <w:p>
-      <w:pPr>
-        <w:rPr>
-          <w:color w:val="0070C0"/>
-        </w:rPr>
-      </w:pPr>
-      <w:proofErr w:type="gramStart"/>
-      <w:r>
-        <w:rPr>
-          <w:color w:val="0070C0"/>
-        </w:rPr>
-        <w:t>public</w:t>
-      </w:r>
-      <w:proofErr w:type="gramEnd"/>
-      <w:r>
-        <w:rPr>
-          <w:color w:val="0070C0"/>
-        </w:rPr>
-        <w:t xml:space="preserve"> integer </w:t>
-      </w:r>
-      <w:proofErr w:type="spellStart"/>
-      <w:r>
-        <w:rPr>
-          <w:color w:val="0070C0"/>
-        </w:rPr>
-        <w:t>NCols</w:t>
-      </w:r>
-      <w:proofErr w:type="spellEnd"/>
-      <w:r>
-        <w:rPr>
-          <w:color w:val="0070C0"/>
-        </w:rPr>
-        <w:t>();</w:t>
-      </w:r>
-    </w:p>
-    <w:p>
-      <w:pPr>
-        <w:rPr>
-          <w:color w:val="0070C0"/>
-        </w:rPr>
-      </w:pPr>
-      <w:r>
-        <w:rPr>
-          <w:color w:val="000000" w:themeColor="text1"/>
-        </w:rPr>
-        <w:t>This method is</w:t>
-      </w:r>
-      <w:r>
-        <w:rPr>
-          <w:color w:val="000000" w:themeColor="text1"/>
-        </w:rPr>
-        <w:t xml:space="preserve"> used to return the number of columns for a table based schema.</w:t>
-      </w:r>
-    </w:p>
-    <w:p>
-      <w:pPr>
-        <w:rPr>
-          <w:color w:val="0070C0"/>
-        </w:rPr>
-      </w:pPr>
-      <w:proofErr w:type="gramStart"/>
-      <w:r>
-        <w:rPr>
-          <w:color w:val="0070C0"/>
-        </w:rPr>
-        <w:t>public</w:t>
-      </w:r>
-      <w:proofErr w:type="gramEnd"/>
-      <w:r>
-        <w:rPr>
-          <w:color w:val="0070C0"/>
-        </w:rPr>
-        <w:t xml:space="preserve"> </w:t>
-      </w:r>
-      <w:proofErr w:type="spellStart"/>
-      <w:r>
-        <w:rPr>
-          <w:color w:val="0070C0"/>
-        </w:rPr>
-        <w:t>ArrayList</w:t>
-      </w:r>
-      <w:proofErr w:type="spellEnd"/>
-      <w:r>
-        <w:rPr>
-          <w:color w:val="0070C0"/>
-        </w:rPr>
-        <w:t>&lt;String&gt; Columns();</w:t>
-      </w:r>
-      <w:r>
-        <w:rPr>
-          <w:color w:val="0070C0"/>
-        </w:rPr>
-        <w:tab/>
-      </w:r>
-    </w:p>
-    <w:p>
-      <w:pPr>
-        <w:rPr>
-          <w:color w:val="0070C0"/>
-        </w:rPr>
-      </w:pPr>
-      <w:r>
-        <w:rPr>
-          <w:color w:val="000000" w:themeColor="text1"/>
-        </w:rPr>
-        <w:t>This method is</w:t>
-      </w:r>
-      <w:r>
-        <w:rPr>
-          <w:color w:val="000000" w:themeColor="text1"/>
-        </w:rPr>
-        <w:t xml:space="preserve"> used to return the column names and order for a table based schema.</w:t>
-      </w:r>
-    </w:p>
-    <w:p>
-      <w:pPr>
-        <w:rPr>
-          <w:color w:val="0070C0"/>
-        </w:rPr>
-      </w:pPr>
-      <w:proofErr w:type="gramStart"/>
-      <w:r>
-        <w:rPr>
-          <w:color w:val="0070C0"/>
-        </w:rPr>
         <w:t>public</w:t>
       </w:r>
       <w:proofErr w:type="gramEnd"/>

</xml_diff>

<commit_message>
JSON updates for Select
</commit_message>
<xml_diff>
--- a/specs/modules/Schema.docx
+++ b/specs/modules/Schema.docx
@@ -81,8 +81,16 @@
         <w:rPr>
           <w:b/>
         </w:rPr>
-        <w:t>22</w:t>
-      </w:r>
+        <w:t>2</w:t>
+      </w:r>
+      <w:r>
+        <w:rPr>
+          <w:b/>
+        </w:rPr>
+        <w:t>3</w:t>
+      </w:r>
+      <w:bookmarkStart w:id="0" w:name="_GoBack"/>
+      <w:bookmarkEnd w:id="0"/>
       <w:r>
         <w:rPr>
           <w:b/>
@@ -2640,6 +2648,86 @@
         <w:rPr>
           <w:color w:val="0070C0"/>
         </w:rPr>
+        <w:t xml:space="preserve"> String </w:t>
+      </w:r>
+      <w:proofErr w:type="spellStart"/>
+      <w:r>
+        <w:rPr>
+          <w:color w:val="0070C0"/>
+        </w:rPr>
+        <w:t>GetName</w:t>
+      </w:r>
+      <w:proofErr w:type="spellEnd"/>
+      <w:r>
+        <w:rPr>
+          <w:color w:val="0070C0"/>
+        </w:rPr>
+        <w:t xml:space="preserve">( Integer </w:t>
+      </w:r>
+      <w:proofErr w:type="spellStart"/>
+      <w:r>
+        <w:rPr>
+          <w:color w:val="0070C0"/>
+        </w:rPr>
+        <w:t>pos</w:t>
+      </w:r>
+      <w:proofErr w:type="spellEnd"/>
+      <w:r>
+        <w:rPr>
+          <w:color w:val="0070C0"/>
+        </w:rPr>
+        <w:t xml:space="preserve"> );</w:t>
+      </w:r>
+    </w:p>
+    <w:p>
+      <w:pPr>
+        <w:rPr>
+          <w:color w:val="000000" w:themeColor="text1"/>
+        </w:rPr>
+      </w:pPr>
+      <w:r>
+        <w:rPr>
+          <w:color w:val="000000" w:themeColor="text1"/>
+        </w:rPr>
+        <w:t>This method is</w:t>
+      </w:r>
+      <w:r>
+        <w:rPr>
+          <w:color w:val="000000" w:themeColor="text1"/>
+        </w:rPr>
+        <w:t xml:space="preserve"> used to return the column name</w:t>
+      </w:r>
+      <w:r>
+        <w:rPr>
+          <w:color w:val="000000" w:themeColor="text1"/>
+        </w:rPr>
+        <w:t xml:space="preserve"> </w:t>
+      </w:r>
+      <w:r>
+        <w:rPr>
+          <w:color w:val="000000" w:themeColor="text1"/>
+        </w:rPr>
+        <w:t>for a column at the specified position for a table based schema.</w:t>
+      </w:r>
+    </w:p>
+    <w:p>
+      <w:pPr>
+        <w:rPr>
+          <w:color w:val="0070C0"/>
+        </w:rPr>
+      </w:pPr>
+      <w:proofErr w:type="gramStart"/>
+      <w:r>
+        <w:rPr>
+          <w:color w:val="0070C0"/>
+        </w:rPr>
+        <w:t>public</w:t>
+      </w:r>
+      <w:proofErr w:type="gramEnd"/>
+      <w:r>
+        <w:rPr>
+          <w:color w:val="0070C0"/>
+        </w:rPr>
         <w:t xml:space="preserve"> Integer </w:t>
       </w:r>
       <w:proofErr w:type="spellStart"/>
@@ -2757,6 +2845,7 @@
         </w:numPr>
       </w:pPr>
       <w:r>
+        <w:lastRenderedPageBreak/>
         <w:t>Static Methods</w:t>
       </w:r>
       <w:r>
@@ -2845,11 +2934,7 @@
       </w:r>
       <w:r>
         <w:br/>
-        <w:t xml:space="preserve">This method converts a schema in string representation into the internal representation. The string </w:t>
-      </w:r>
-      <w:r>
-        <w:lastRenderedPageBreak/>
-        <w:t>representation must be in the form, where field is the field name and type is a supported data type (e.g., string, date):</w:t>
+        <w:t>This method converts a schema in string representation into the internal representation. The string representation must be in the form, where field is the field name and type is a supported data type (e.g., string, date):</w:t>
       </w:r>
     </w:p>
     <w:p>
@@ -3242,6 +3327,7 @@
         <w:rPr>
           <w:color w:val="000000" w:themeColor="text1"/>
         </w:rPr>
+        <w:lastRenderedPageBreak/>
         <w:t>This constructor instantiates the schema object.</w:t>
       </w:r>
       <w:proofErr w:type="gramEnd"/>
@@ -3326,40 +3412,791 @@
     </w:p>
     <w:p>
       <w:r>
+        <w:t xml:space="preserve">This method sets a schema for a collection, where the data </w:t>
+      </w:r>
+      <w:r>
+        <w:t>defaults to string</w:t>
+      </w:r>
+      <w:r>
+        <w:t>.</w:t>
+      </w:r>
+      <w:r>
+        <w:t xml:space="preserve"> </w:t>
+      </w:r>
+      <w:r>
+        <w:t>This method is used on table</w:t>
+      </w:r>
+      <w:r>
+        <w:t xml:space="preserve"> </w:t>
+      </w:r>
+      <w:r>
+        <w:t>based collections that once set cannot be changed.  If an error occurs</w:t>
+      </w:r>
+      <w:r>
+        <w:t xml:space="preserve"> (e.g., duplicate key, invalid type)</w:t>
+      </w:r>
+      <w:r>
+        <w:t xml:space="preserve">, a </w:t>
+      </w:r>
+      <w:proofErr w:type="spellStart"/>
+      <w:r>
+        <w:t>DataException</w:t>
+      </w:r>
+      <w:proofErr w:type="spellEnd"/>
+      <w:r>
+        <w:t xml:space="preserve"> is thrown.</w:t>
+      </w:r>
+    </w:p>
+    <w:p>
+      <w:pPr>
+        <w:rPr>
+          <w:color w:val="0070C0"/>
+        </w:rPr>
+      </w:pPr>
+      <w:proofErr w:type="gramStart"/>
+      <w:r>
+        <w:rPr>
+          <w:color w:val="0070C0"/>
+        </w:rPr>
+        <w:t>public</w:t>
+      </w:r>
+      <w:proofErr w:type="gramEnd"/>
+      <w:r>
+        <w:rPr>
+          <w:color w:val="0070C0"/>
+        </w:rPr>
+        <w:t xml:space="preserve"> </w:t>
+      </w:r>
+      <w:r>
+        <w:rPr>
+          <w:color w:val="0070C0"/>
+        </w:rPr>
+        <w:t xml:space="preserve">void </w:t>
+      </w:r>
+      <w:proofErr w:type="spellStart"/>
+      <w:r>
+        <w:rPr>
+          <w:color w:val="0070C0"/>
+        </w:rPr>
+        <w:t>SetI</w:t>
+      </w:r>
+      <w:proofErr w:type="spellEnd"/>
+      <w:r>
+        <w:rPr>
+          <w:color w:val="0070C0"/>
+        </w:rPr>
+        <w:t xml:space="preserve">( </w:t>
+      </w:r>
+      <w:proofErr w:type="spellStart"/>
+      <w:r>
+        <w:rPr>
+          <w:color w:val="0070C0"/>
+        </w:rPr>
+        <w:t>ArrayList</w:t>
+      </w:r>
+      <w:proofErr w:type="spellEnd"/>
+      <w:r>
+        <w:rPr>
+          <w:color w:val="0070C0"/>
+        </w:rPr>
+        <w:t>&lt;Pair&lt;</w:t>
+      </w:r>
+      <w:proofErr w:type="spellStart"/>
+      <w:r>
+        <w:rPr>
+          <w:color w:val="0070C0"/>
+        </w:rPr>
+        <w:t>String,String</w:t>
+      </w:r>
+      <w:proofErr w:type="spellEnd"/>
+      <w:r>
+        <w:rPr>
+          <w:color w:val="0070C0"/>
+        </w:rPr>
+        <w:t xml:space="preserve">&gt;&gt;) throws </w:t>
+      </w:r>
+      <w:proofErr w:type="spellStart"/>
+      <w:r>
+        <w:rPr>
+          <w:color w:val="0070C0"/>
+        </w:rPr>
+        <w:t>DataException</w:t>
+      </w:r>
+      <w:proofErr w:type="spellEnd"/>
+      <w:r>
+        <w:rPr>
+          <w:color w:val="0070C0"/>
+        </w:rPr>
+        <w:t>;</w:t>
+      </w:r>
+    </w:p>
+    <w:p>
+      <w:r>
+        <w:t>This method sets a schema for a collection, where the data type is in represented as a BSON integer value of the data type. This method is used on table</w:t>
+      </w:r>
+      <w:r>
+        <w:t xml:space="preserve"> </w:t>
+      </w:r>
+      <w:r>
+        <w:t>based collections that once set cannot be changed. If an error occurs</w:t>
+      </w:r>
+      <w:r>
+        <w:t xml:space="preserve"> (e.g., duplicate key, invalid type)</w:t>
+      </w:r>
+      <w:proofErr w:type="gramStart"/>
+      <w:r>
+        <w:t xml:space="preserve">, </w:t>
+      </w:r>
+      <w:r>
+        <w:t xml:space="preserve"> a</w:t>
+      </w:r>
+      <w:proofErr w:type="gramEnd"/>
+      <w:r>
+        <w:t xml:space="preserve"> </w:t>
+      </w:r>
+      <w:proofErr w:type="spellStart"/>
+      <w:r>
+        <w:t>DataException</w:t>
+      </w:r>
+      <w:proofErr w:type="spellEnd"/>
+      <w:r>
+        <w:t xml:space="preserve"> is thrown.</w:t>
+      </w:r>
+    </w:p>
+    <w:p>
+      <w:pPr>
+        <w:rPr>
+          <w:color w:val="0070C0"/>
+        </w:rPr>
+      </w:pPr>
+      <w:proofErr w:type="gramStart"/>
+      <w:r>
+        <w:rPr>
+          <w:color w:val="0070C0"/>
+        </w:rPr>
+        <w:t>public</w:t>
+      </w:r>
+      <w:proofErr w:type="gramEnd"/>
+      <w:r>
+        <w:rPr>
+          <w:color w:val="0070C0"/>
+        </w:rPr>
+        <w:t xml:space="preserve"> </w:t>
+      </w:r>
+      <w:r>
+        <w:rPr>
+          <w:color w:val="0070C0"/>
+        </w:rPr>
+        <w:t>void Extend</w:t>
+      </w:r>
+      <w:r>
+        <w:rPr>
+          <w:color w:val="0070C0"/>
+        </w:rPr>
+        <w:t xml:space="preserve">( </w:t>
+      </w:r>
+      <w:proofErr w:type="spellStart"/>
+      <w:r>
+        <w:rPr>
+          <w:color w:val="0070C0"/>
+        </w:rPr>
+        <w:t>ArrayList</w:t>
+      </w:r>
+      <w:proofErr w:type="spellEnd"/>
+      <w:r>
+        <w:rPr>
+          <w:color w:val="0070C0"/>
+        </w:rPr>
+        <w:t>&lt;</w:t>
+      </w:r>
+      <w:r>
+        <w:rPr>
+          <w:color w:val="0070C0"/>
+        </w:rPr>
+        <w:t>String</w:t>
+      </w:r>
+      <w:r>
+        <w:rPr>
+          <w:color w:val="0070C0"/>
+        </w:rPr>
+        <w:t xml:space="preserve">&gt;) throws </w:t>
+      </w:r>
+      <w:proofErr w:type="spellStart"/>
+      <w:r>
+        <w:rPr>
+          <w:color w:val="0070C0"/>
+        </w:rPr>
+        <w:t>DataException</w:t>
+      </w:r>
+      <w:proofErr w:type="spellEnd"/>
+      <w:r>
+        <w:rPr>
+          <w:color w:val="0070C0"/>
+        </w:rPr>
+        <w:t>;</w:t>
+      </w:r>
+    </w:p>
+    <w:p>
+      <w:r>
+        <w:t xml:space="preserve">This </w:t>
+      </w:r>
+      <w:r>
+        <w:t xml:space="preserve">method is not supported. If it is called, a </w:t>
+      </w:r>
+      <w:proofErr w:type="spellStart"/>
+      <w:r>
+        <w:t>DataException</w:t>
+      </w:r>
+      <w:proofErr w:type="spellEnd"/>
+      <w:r>
+        <w:t xml:space="preserve"> is thrown.</w:t>
+      </w:r>
+    </w:p>
+    <w:p>
+      <w:pPr>
+        <w:rPr>
+          <w:color w:val="0070C0"/>
+        </w:rPr>
+      </w:pPr>
+      <w:proofErr w:type="gramStart"/>
+      <w:r>
+        <w:rPr>
+          <w:color w:val="0070C0"/>
+        </w:rPr>
+        <w:t>public</w:t>
+      </w:r>
+      <w:proofErr w:type="gramEnd"/>
+      <w:r>
+        <w:rPr>
+          <w:color w:val="0070C0"/>
+        </w:rPr>
+        <w:t xml:space="preserve"> </w:t>
+      </w:r>
+      <w:r>
+        <w:rPr>
+          <w:color w:val="0070C0"/>
+        </w:rPr>
+        <w:t xml:space="preserve">void </w:t>
+      </w:r>
+      <w:proofErr w:type="spellStart"/>
+      <w:r>
+        <w:rPr>
+          <w:color w:val="0070C0"/>
+        </w:rPr>
+        <w:t>ExtendI</w:t>
+      </w:r>
+      <w:proofErr w:type="spellEnd"/>
+      <w:r>
+        <w:rPr>
+          <w:color w:val="0070C0"/>
+        </w:rPr>
+        <w:t xml:space="preserve">( </w:t>
+      </w:r>
+      <w:proofErr w:type="spellStart"/>
+      <w:r>
+        <w:rPr>
+          <w:color w:val="0070C0"/>
+        </w:rPr>
+        <w:t>ArrayList</w:t>
+      </w:r>
+      <w:proofErr w:type="spellEnd"/>
+      <w:r>
+        <w:rPr>
+          <w:color w:val="0070C0"/>
+        </w:rPr>
+        <w:t>&lt;Pair&lt;</w:t>
+      </w:r>
+      <w:proofErr w:type="spellStart"/>
+      <w:r>
+        <w:rPr>
+          <w:color w:val="0070C0"/>
+        </w:rPr>
+        <w:t>String,String</w:t>
+      </w:r>
+      <w:proofErr w:type="spellEnd"/>
+      <w:r>
+        <w:rPr>
+          <w:color w:val="0070C0"/>
+        </w:rPr>
+        <w:t xml:space="preserve">&gt;&gt;) throws </w:t>
+      </w:r>
+      <w:proofErr w:type="spellStart"/>
+      <w:r>
+        <w:rPr>
+          <w:color w:val="0070C0"/>
+        </w:rPr>
+        <w:t>DataException</w:t>
+      </w:r>
+      <w:proofErr w:type="spellEnd"/>
+      <w:r>
+        <w:rPr>
+          <w:color w:val="0070C0"/>
+        </w:rPr>
+        <w:t>;</w:t>
+      </w:r>
+    </w:p>
+    <w:p>
+      <w:r>
+        <w:t xml:space="preserve">This method is not supported. If it is called, a </w:t>
+      </w:r>
+      <w:proofErr w:type="spellStart"/>
+      <w:r>
+        <w:t>DataException</w:t>
+      </w:r>
+      <w:proofErr w:type="spellEnd"/>
+      <w:r>
+        <w:t xml:space="preserve"> is thrown.</w:t>
+      </w:r>
+    </w:p>
+    <w:p>
+      <w:pPr>
+        <w:rPr>
+          <w:color w:val="0070C0"/>
+        </w:rPr>
+      </w:pPr>
+      <w:proofErr w:type="gramStart"/>
+      <w:r>
+        <w:rPr>
+          <w:color w:val="0070C0"/>
+        </w:rPr>
+        <w:t>public</w:t>
+      </w:r>
+      <w:proofErr w:type="gramEnd"/>
+      <w:r>
+        <w:rPr>
+          <w:color w:val="0070C0"/>
+        </w:rPr>
+        <w:t xml:space="preserve"> </w:t>
+      </w:r>
+      <w:r>
+        <w:rPr>
+          <w:color w:val="0070C0"/>
+        </w:rPr>
+        <w:t xml:space="preserve">void Type( </w:t>
+      </w:r>
+      <w:proofErr w:type="spellStart"/>
+      <w:r>
+        <w:rPr>
+          <w:color w:val="0070C0"/>
+        </w:rPr>
+        <w:t>ArrayList</w:t>
+      </w:r>
+      <w:proofErr w:type="spellEnd"/>
+      <w:r>
+        <w:rPr>
+          <w:color w:val="0070C0"/>
+        </w:rPr>
+        <w:t xml:space="preserve">&lt; String&gt;) throws </w:t>
+      </w:r>
+      <w:proofErr w:type="spellStart"/>
+      <w:r>
+        <w:rPr>
+          <w:color w:val="0070C0"/>
+        </w:rPr>
+        <w:t>DataException</w:t>
+      </w:r>
+      <w:proofErr w:type="spellEnd"/>
+      <w:r>
+        <w:rPr>
+          <w:color w:val="0070C0"/>
+        </w:rPr>
+        <w:t>;</w:t>
+      </w:r>
+    </w:p>
+    <w:p>
+      <w:r>
+        <w:t xml:space="preserve">This method updates the data types, where the data types are in string representation, of an existing schema.  This method is generally used on a semantically linked data. If an error occurs, a </w:t>
+      </w:r>
+      <w:proofErr w:type="spellStart"/>
+      <w:r>
+        <w:t>DataException</w:t>
+      </w:r>
+      <w:proofErr w:type="spellEnd"/>
+      <w:r>
+        <w:t xml:space="preserve"> is thrown.</w:t>
+      </w:r>
+    </w:p>
+    <w:p>
+      <w:pPr>
+        <w:rPr>
+          <w:color w:val="0070C0"/>
+        </w:rPr>
+      </w:pPr>
+      <w:proofErr w:type="gramStart"/>
+      <w:r>
+        <w:rPr>
+          <w:color w:val="0070C0"/>
+        </w:rPr>
+        <w:t>public</w:t>
+      </w:r>
+      <w:proofErr w:type="gramEnd"/>
+      <w:r>
+        <w:rPr>
+          <w:color w:val="0070C0"/>
+        </w:rPr>
+        <w:t xml:space="preserve"> </w:t>
+      </w:r>
+      <w:proofErr w:type="spellStart"/>
+      <w:r>
+        <w:rPr>
+          <w:color w:val="0070C0"/>
+        </w:rPr>
+        <w:t>boolean</w:t>
+      </w:r>
+      <w:proofErr w:type="spellEnd"/>
+      <w:r>
+        <w:rPr>
+          <w:color w:val="0070C0"/>
+        </w:rPr>
+        <w:t xml:space="preserve"> </w:t>
+      </w:r>
+      <w:proofErr w:type="spellStart"/>
+      <w:r>
+        <w:rPr>
+          <w:color w:val="0070C0"/>
+        </w:rPr>
+        <w:t>IsDefined</w:t>
+      </w:r>
+      <w:proofErr w:type="spellEnd"/>
+      <w:r>
+        <w:rPr>
+          <w:color w:val="0070C0"/>
+        </w:rPr>
+        <w:t>( String key );</w:t>
+      </w:r>
+    </w:p>
+    <w:p>
+      <w:pPr>
+        <w:rPr>
+          <w:color w:val="000000" w:themeColor="text1"/>
+        </w:rPr>
+      </w:pPr>
+      <w:r>
+        <w:rPr>
+          <w:color w:val="000000" w:themeColor="text1"/>
+        </w:rPr>
+        <w:t>This method</w:t>
+      </w:r>
+      <w:r>
+        <w:rPr>
+          <w:color w:val="000000" w:themeColor="text1"/>
+        </w:rPr>
+        <w:t xml:space="preserve"> is used to check if the specified key is defined in the schema for the associated collection.</w:t>
+      </w:r>
+    </w:p>
+    <w:p>
+      <w:pPr>
+        <w:rPr>
+          <w:color w:val="0070C0"/>
+        </w:rPr>
+      </w:pPr>
+      <w:proofErr w:type="gramStart"/>
+      <w:r>
+        <w:rPr>
+          <w:color w:val="0070C0"/>
+        </w:rPr>
+        <w:t>public</w:t>
+      </w:r>
+      <w:proofErr w:type="gramEnd"/>
+      <w:r>
+        <w:rPr>
+          <w:color w:val="0070C0"/>
+        </w:rPr>
+        <w:t xml:space="preserve"> </w:t>
+      </w:r>
+      <w:proofErr w:type="spellStart"/>
+      <w:r>
+        <w:rPr>
+          <w:color w:val="0070C0"/>
+        </w:rPr>
+        <w:t>boolean</w:t>
+      </w:r>
+      <w:proofErr w:type="spellEnd"/>
+      <w:r>
+        <w:rPr>
+          <w:color w:val="0070C0"/>
+        </w:rPr>
+        <w:t xml:space="preserve"> </w:t>
+      </w:r>
+      <w:proofErr w:type="spellStart"/>
+      <w:r>
+        <w:rPr>
+          <w:color w:val="0070C0"/>
+        </w:rPr>
+        <w:t>IsValid</w:t>
+      </w:r>
+      <w:proofErr w:type="spellEnd"/>
+      <w:r>
+        <w:rPr>
+          <w:color w:val="0070C0"/>
+        </w:rPr>
+        <w:t>( String key, Integer type );</w:t>
+      </w:r>
+    </w:p>
+    <w:p>
+      <w:pPr>
+        <w:rPr>
+          <w:color w:val="000000" w:themeColor="text1"/>
+        </w:rPr>
+      </w:pPr>
+      <w:r>
+        <w:rPr>
+          <w:color w:val="000000" w:themeColor="text1"/>
+        </w:rPr>
+        <w:t>This method is used to check if the specified type is valid for the corresponding key in the schema for the associated collection.</w:t>
+      </w:r>
+    </w:p>
+    <w:p>
+      <w:pPr>
+        <w:rPr>
+          <w:color w:val="0070C0"/>
+        </w:rPr>
+      </w:pPr>
+      <w:proofErr w:type="gramStart"/>
+      <w:r>
+        <w:rPr>
+          <w:color w:val="0070C0"/>
+        </w:rPr>
+        <w:t>public</w:t>
+      </w:r>
+      <w:proofErr w:type="gramEnd"/>
+      <w:r>
+        <w:rPr>
+          <w:color w:val="0070C0"/>
+        </w:rPr>
+        <w:t xml:space="preserve"> integer </w:t>
+      </w:r>
+      <w:proofErr w:type="spellStart"/>
+      <w:r>
+        <w:rPr>
+          <w:color w:val="0070C0"/>
+        </w:rPr>
+        <w:t>ColumnPos</w:t>
+      </w:r>
+      <w:proofErr w:type="spellEnd"/>
+      <w:r>
+        <w:rPr>
+          <w:color w:val="0070C0"/>
+        </w:rPr>
+        <w:t>( String key );</w:t>
+      </w:r>
+    </w:p>
+    <w:p>
+      <w:pPr>
+        <w:rPr>
+          <w:color w:val="000000" w:themeColor="text1"/>
+        </w:rPr>
+      </w:pPr>
+      <w:r>
+        <w:rPr>
+          <w:color w:val="000000" w:themeColor="text1"/>
+        </w:rPr>
+        <w:t>This method is used to return the column position (ordinal ordering starting at one)</w:t>
+      </w:r>
+      <w:r>
+        <w:rPr>
+          <w:color w:val="000000" w:themeColor="text1"/>
+        </w:rPr>
+        <w:t xml:space="preserve"> of the key</w:t>
+      </w:r>
+      <w:r>
+        <w:rPr>
+          <w:color w:val="000000" w:themeColor="text1"/>
+        </w:rPr>
+        <w:t xml:space="preserve"> for </w:t>
+      </w:r>
+      <w:r>
+        <w:rPr>
+          <w:color w:val="000000" w:themeColor="text1"/>
+        </w:rPr>
+        <w:t>the</w:t>
+      </w:r>
+      <w:r>
+        <w:rPr>
+          <w:color w:val="000000" w:themeColor="text1"/>
+        </w:rPr>
+        <w:t xml:space="preserve"> table based schema.</w:t>
+      </w:r>
+    </w:p>
+    <w:p>
+      <w:pPr>
+        <w:rPr>
+          <w:color w:val="0070C0"/>
+        </w:rPr>
+      </w:pPr>
+      <w:proofErr w:type="gramStart"/>
+      <w:r>
+        <w:rPr>
+          <w:color w:val="0070C0"/>
+        </w:rPr>
+        <w:t>public</w:t>
+      </w:r>
+      <w:proofErr w:type="gramEnd"/>
+      <w:r>
+        <w:rPr>
+          <w:color w:val="0070C0"/>
+        </w:rPr>
+        <w:t xml:space="preserve"> integer </w:t>
+      </w:r>
+      <w:proofErr w:type="spellStart"/>
+      <w:r>
+        <w:rPr>
+          <w:color w:val="0070C0"/>
+        </w:rPr>
+        <w:t>NCols</w:t>
+      </w:r>
+      <w:proofErr w:type="spellEnd"/>
+      <w:r>
+        <w:rPr>
+          <w:color w:val="0070C0"/>
+        </w:rPr>
+        <w:t>();</w:t>
+      </w:r>
+    </w:p>
+    <w:p>
+      <w:pPr>
+        <w:rPr>
+          <w:color w:val="0070C0"/>
+        </w:rPr>
+      </w:pPr>
+      <w:r>
+        <w:rPr>
+          <w:color w:val="000000" w:themeColor="text1"/>
+        </w:rPr>
+        <w:t>This method is</w:t>
+      </w:r>
+      <w:r>
+        <w:rPr>
+          <w:color w:val="000000" w:themeColor="text1"/>
+        </w:rPr>
+        <w:t xml:space="preserve"> used to return the number of columns for a table based schema.</w:t>
+      </w:r>
+    </w:p>
+    <w:p>
+      <w:pPr>
+        <w:rPr>
+          <w:color w:val="0070C0"/>
+        </w:rPr>
+      </w:pPr>
+      <w:proofErr w:type="gramStart"/>
+      <w:r>
+        <w:rPr>
+          <w:color w:val="0070C0"/>
+        </w:rPr>
+        <w:t>public</w:t>
+      </w:r>
+      <w:proofErr w:type="gramEnd"/>
+      <w:r>
+        <w:rPr>
+          <w:color w:val="0070C0"/>
+        </w:rPr>
+        <w:t xml:space="preserve"> </w:t>
+      </w:r>
+      <w:proofErr w:type="spellStart"/>
+      <w:r>
+        <w:rPr>
+          <w:color w:val="0070C0"/>
+        </w:rPr>
+        <w:t>ArrayList</w:t>
+      </w:r>
+      <w:proofErr w:type="spellEnd"/>
+      <w:r>
+        <w:rPr>
+          <w:color w:val="0070C0"/>
+        </w:rPr>
+        <w:t>&lt;String&gt; Columns();</w:t>
+      </w:r>
+      <w:r>
+        <w:rPr>
+          <w:color w:val="0070C0"/>
+        </w:rPr>
+        <w:tab/>
+      </w:r>
+    </w:p>
+    <w:p>
+      <w:pPr>
+        <w:rPr>
+          <w:color w:val="000000" w:themeColor="text1"/>
+        </w:rPr>
+      </w:pPr>
+      <w:r>
+        <w:rPr>
+          <w:color w:val="000000" w:themeColor="text1"/>
+        </w:rPr>
         <w:lastRenderedPageBreak/>
-        <w:t xml:space="preserve">This method sets a schema for a collection, where the data </w:t>
-      </w:r>
-      <w:r>
-        <w:t>defaults to string</w:t>
-      </w:r>
-      <w:r>
-        <w:t>.</w:t>
-      </w:r>
-      <w:r>
-        <w:t xml:space="preserve"> </w:t>
-      </w:r>
-      <w:r>
-        <w:t>This method is used on table</w:t>
-      </w:r>
-      <w:r>
-        <w:t xml:space="preserve"> </w:t>
-      </w:r>
-      <w:r>
-        <w:t>based collections that once set cannot be changed.  If an error occurs</w:t>
-      </w:r>
-      <w:r>
-        <w:t xml:space="preserve"> (e.g., duplicate key, invalid type)</w:t>
-      </w:r>
-      <w:r>
-        <w:t xml:space="preserve">, a </w:t>
-      </w:r>
-      <w:proofErr w:type="spellStart"/>
-      <w:r>
-        <w:t>DataException</w:t>
-      </w:r>
-      <w:proofErr w:type="spellEnd"/>
-      <w:r>
-        <w:t xml:space="preserve"> is thrown.</w:t>
+        <w:t>This method is</w:t>
+      </w:r>
+      <w:r>
+        <w:rPr>
+          <w:color w:val="000000" w:themeColor="text1"/>
+        </w:rPr>
+        <w:t xml:space="preserve"> used to return the column names and order for a table based schema.</w:t>
+      </w:r>
+    </w:p>
+    <w:p>
+      <w:pPr>
+        <w:rPr>
+          <w:color w:val="0070C0"/>
+        </w:rPr>
+      </w:pPr>
+      <w:r>
+        <w:rPr>
+          <w:color w:val="0070C0"/>
+        </w:rPr>
+        <w:t xml:space="preserve">public </w:t>
+      </w:r>
+      <w:proofErr w:type="spellStart"/>
+      <w:r>
+        <w:rPr>
+          <w:color w:val="0070C0"/>
+        </w:rPr>
+        <w:t>ArrayL</w:t>
+      </w:r>
+      <w:r>
+        <w:rPr>
+          <w:color w:val="0070C0"/>
+        </w:rPr>
+        <w:t>ist</w:t>
+      </w:r>
+      <w:proofErr w:type="spellEnd"/>
+      <w:r>
+        <w:rPr>
+          <w:color w:val="0070C0"/>
+        </w:rPr>
+        <w:t>&lt;Pair&lt;</w:t>
+      </w:r>
+      <w:proofErr w:type="spellStart"/>
+      <w:r>
+        <w:rPr>
+          <w:color w:val="0070C0"/>
+        </w:rPr>
+        <w:t>String,Integer</w:t>
+      </w:r>
+      <w:proofErr w:type="spellEnd"/>
+      <w:r>
+        <w:rPr>
+          <w:color w:val="0070C0"/>
+        </w:rPr>
+        <w:t>&gt;&gt; Key</w:t>
+      </w:r>
+      <w:r>
+        <w:rPr>
+          <w:color w:val="0070C0"/>
+        </w:rPr>
+        <w:t>s();</w:t>
+      </w:r>
+    </w:p>
+    <w:p>
+      <w:pPr>
+        <w:rPr>
+          <w:color w:val="000000" w:themeColor="text1"/>
+        </w:rPr>
+      </w:pPr>
+      <w:r>
+        <w:rPr>
+          <w:color w:val="000000" w:themeColor="text1"/>
+        </w:rPr>
+        <w:t>This method is used to return the column names and data types and order for a table based schema.</w:t>
       </w:r>
     </w:p>
     <w:p>
@@ -3380,753 +4217,61 @@
         <w:rPr>
           <w:color w:val="0070C0"/>
         </w:rPr>
-        <w:t xml:space="preserve"> </w:t>
-      </w:r>
-      <w:r>
-        <w:rPr>
-          <w:color w:val="0070C0"/>
-        </w:rPr>
-        <w:t xml:space="preserve">void </w:t>
-      </w:r>
-      <w:proofErr w:type="spellStart"/>
-      <w:r>
-        <w:rPr>
-          <w:color w:val="0070C0"/>
-        </w:rPr>
-        <w:t>SetI</w:t>
-      </w:r>
-      <w:proofErr w:type="spellEnd"/>
-      <w:r>
-        <w:rPr>
-          <w:color w:val="0070C0"/>
-        </w:rPr>
-        <w:t xml:space="preserve">( </w:t>
-      </w:r>
-      <w:proofErr w:type="spellStart"/>
-      <w:r>
-        <w:rPr>
-          <w:color w:val="0070C0"/>
-        </w:rPr>
-        <w:t>ArrayList</w:t>
-      </w:r>
-      <w:proofErr w:type="spellEnd"/>
-      <w:r>
-        <w:rPr>
-          <w:color w:val="0070C0"/>
-        </w:rPr>
-        <w:t>&lt;Pair&lt;</w:t>
-      </w:r>
-      <w:proofErr w:type="spellStart"/>
-      <w:r>
-        <w:rPr>
-          <w:color w:val="0070C0"/>
-        </w:rPr>
-        <w:t>String,String</w:t>
-      </w:r>
-      <w:proofErr w:type="spellEnd"/>
-      <w:r>
-        <w:rPr>
-          <w:color w:val="0070C0"/>
-        </w:rPr>
-        <w:t xml:space="preserve">&gt;&gt;) throws </w:t>
-      </w:r>
-      <w:proofErr w:type="spellStart"/>
-      <w:r>
-        <w:rPr>
-          <w:color w:val="0070C0"/>
-        </w:rPr>
-        <w:t>DataException</w:t>
-      </w:r>
-      <w:proofErr w:type="spellEnd"/>
-      <w:r>
-        <w:rPr>
-          <w:color w:val="0070C0"/>
-        </w:rPr>
-        <w:t>;</w:t>
-      </w:r>
-    </w:p>
-    <w:p>
-      <w:r>
-        <w:t>This method sets a schema for a collection, where the data type is in represented as a BSON integer value of the data type. This method is used on table</w:t>
-      </w:r>
-      <w:r>
-        <w:t xml:space="preserve"> </w:t>
-      </w:r>
-      <w:r>
-        <w:t>based collections that once set cannot be changed. If an error occurs</w:t>
-      </w:r>
-      <w:r>
-        <w:t xml:space="preserve"> (e.g., duplicate key, invalid type)</w:t>
-      </w:r>
+        <w:t xml:space="preserve"> String </w:t>
+      </w:r>
+      <w:proofErr w:type="spellStart"/>
+      <w:r>
+        <w:rPr>
+          <w:color w:val="0070C0"/>
+        </w:rPr>
+        <w:t>GetName</w:t>
+      </w:r>
+      <w:proofErr w:type="spellEnd"/>
+      <w:r>
+        <w:rPr>
+          <w:color w:val="0070C0"/>
+        </w:rPr>
+        <w:t xml:space="preserve">( Integer </w:t>
+      </w:r>
+      <w:proofErr w:type="spellStart"/>
+      <w:r>
+        <w:rPr>
+          <w:color w:val="0070C0"/>
+        </w:rPr>
+        <w:t>pos</w:t>
+      </w:r>
+      <w:proofErr w:type="spellEnd"/>
+      <w:r>
+        <w:rPr>
+          <w:color w:val="0070C0"/>
+        </w:rPr>
+        <w:t xml:space="preserve"> );</w:t>
+      </w:r>
+    </w:p>
+    <w:p>
+      <w:pPr>
+        <w:rPr>
+          <w:color w:val="000000" w:themeColor="text1"/>
+        </w:rPr>
+      </w:pPr>
+      <w:r>
+        <w:rPr>
+          <w:color w:val="000000" w:themeColor="text1"/>
+        </w:rPr>
+        <w:t>This method is used to return the column name for a column at the specified position for a table based schema.</w:t>
+      </w:r>
+    </w:p>
+    <w:p>
+      <w:pPr>
+        <w:rPr>
+          <w:color w:val="0070C0"/>
+        </w:rPr>
+      </w:pPr>
       <w:proofErr w:type="gramStart"/>
       <w:r>
-        <w:t xml:space="preserve">, </w:t>
-      </w:r>
-      <w:r>
-        <w:t xml:space="preserve"> a</w:t>
-      </w:r>
-      <w:proofErr w:type="gramEnd"/>
-      <w:r>
-        <w:t xml:space="preserve"> </w:t>
-      </w:r>
-      <w:proofErr w:type="spellStart"/>
-      <w:r>
-        <w:t>DataException</w:t>
-      </w:r>
-      <w:proofErr w:type="spellEnd"/>
-      <w:r>
-        <w:t xml:space="preserve"> is thrown.</w:t>
-      </w:r>
-    </w:p>
-    <w:p>
-      <w:pPr>
-        <w:rPr>
-          <w:color w:val="0070C0"/>
-        </w:rPr>
-      </w:pPr>
-      <w:proofErr w:type="gramStart"/>
-      <w:r>
-        <w:rPr>
-          <w:color w:val="0070C0"/>
-        </w:rPr>
-        <w:t>public</w:t>
-      </w:r>
-      <w:proofErr w:type="gramEnd"/>
-      <w:r>
-        <w:rPr>
-          <w:color w:val="0070C0"/>
-        </w:rPr>
-        <w:t xml:space="preserve"> </w:t>
-      </w:r>
-      <w:r>
-        <w:rPr>
-          <w:color w:val="0070C0"/>
-        </w:rPr>
-        <w:t>void Extend</w:t>
-      </w:r>
-      <w:r>
-        <w:rPr>
-          <w:color w:val="0070C0"/>
-        </w:rPr>
-        <w:t xml:space="preserve">( </w:t>
-      </w:r>
-      <w:proofErr w:type="spellStart"/>
-      <w:r>
-        <w:rPr>
-          <w:color w:val="0070C0"/>
-        </w:rPr>
-        <w:t>ArrayList</w:t>
-      </w:r>
-      <w:proofErr w:type="spellEnd"/>
-      <w:r>
-        <w:rPr>
-          <w:color w:val="0070C0"/>
-        </w:rPr>
-        <w:t>&lt;</w:t>
-      </w:r>
-      <w:r>
-        <w:rPr>
-          <w:color w:val="0070C0"/>
-        </w:rPr>
-        <w:t>String</w:t>
-      </w:r>
-      <w:r>
-        <w:rPr>
-          <w:color w:val="0070C0"/>
-        </w:rPr>
-        <w:t xml:space="preserve">&gt;) throws </w:t>
-      </w:r>
-      <w:proofErr w:type="spellStart"/>
-      <w:r>
-        <w:rPr>
-          <w:color w:val="0070C0"/>
-        </w:rPr>
-        <w:t>DataException</w:t>
-      </w:r>
-      <w:proofErr w:type="spellEnd"/>
-      <w:r>
-        <w:rPr>
-          <w:color w:val="0070C0"/>
-        </w:rPr>
-        <w:t>;</w:t>
-      </w:r>
-    </w:p>
-    <w:p>
-      <w:r>
-        <w:t xml:space="preserve">This </w:t>
-      </w:r>
-      <w:r>
-        <w:t xml:space="preserve">method is not supported. If it is called, a </w:t>
-      </w:r>
-      <w:proofErr w:type="spellStart"/>
-      <w:r>
-        <w:t>DataException</w:t>
-      </w:r>
-      <w:proofErr w:type="spellEnd"/>
-      <w:r>
-        <w:t xml:space="preserve"> is thrown.</w:t>
-      </w:r>
-    </w:p>
-    <w:p>
-      <w:pPr>
-        <w:rPr>
-          <w:color w:val="0070C0"/>
-        </w:rPr>
-      </w:pPr>
-      <w:proofErr w:type="gramStart"/>
-      <w:r>
-        <w:rPr>
-          <w:color w:val="0070C0"/>
-        </w:rPr>
-        <w:t>public</w:t>
-      </w:r>
-      <w:proofErr w:type="gramEnd"/>
-      <w:r>
-        <w:rPr>
-          <w:color w:val="0070C0"/>
-        </w:rPr>
-        <w:t xml:space="preserve"> </w:t>
-      </w:r>
-      <w:r>
-        <w:rPr>
-          <w:color w:val="0070C0"/>
-        </w:rPr>
-        <w:t xml:space="preserve">void </w:t>
-      </w:r>
-      <w:proofErr w:type="spellStart"/>
-      <w:r>
-        <w:rPr>
-          <w:color w:val="0070C0"/>
-        </w:rPr>
-        <w:t>ExtendI</w:t>
-      </w:r>
-      <w:proofErr w:type="spellEnd"/>
-      <w:r>
-        <w:rPr>
-          <w:color w:val="0070C0"/>
-        </w:rPr>
-        <w:t xml:space="preserve">( </w:t>
-      </w:r>
-      <w:proofErr w:type="spellStart"/>
-      <w:r>
-        <w:rPr>
-          <w:color w:val="0070C0"/>
-        </w:rPr>
-        <w:t>ArrayList</w:t>
-      </w:r>
-      <w:proofErr w:type="spellEnd"/>
-      <w:r>
-        <w:rPr>
-          <w:color w:val="0070C0"/>
-        </w:rPr>
-        <w:t>&lt;Pair&lt;</w:t>
-      </w:r>
-      <w:proofErr w:type="spellStart"/>
-      <w:r>
-        <w:rPr>
-          <w:color w:val="0070C0"/>
-        </w:rPr>
-        <w:t>String,String</w:t>
-      </w:r>
-      <w:proofErr w:type="spellEnd"/>
-      <w:r>
-        <w:rPr>
-          <w:color w:val="0070C0"/>
-        </w:rPr>
-        <w:t xml:space="preserve">&gt;&gt;) throws </w:t>
-      </w:r>
-      <w:proofErr w:type="spellStart"/>
-      <w:r>
-        <w:rPr>
-          <w:color w:val="0070C0"/>
-        </w:rPr>
-        <w:t>DataException</w:t>
-      </w:r>
-      <w:proofErr w:type="spellEnd"/>
-      <w:r>
-        <w:rPr>
-          <w:color w:val="0070C0"/>
-        </w:rPr>
-        <w:t>;</w:t>
-      </w:r>
-    </w:p>
-    <w:p>
-      <w:r>
-        <w:t xml:space="preserve">This method is not supported. If it is called, a </w:t>
-      </w:r>
-      <w:proofErr w:type="spellStart"/>
-      <w:r>
-        <w:t>DataException</w:t>
-      </w:r>
-      <w:proofErr w:type="spellEnd"/>
-      <w:r>
-        <w:t xml:space="preserve"> is thrown.</w:t>
-      </w:r>
-    </w:p>
-    <w:p>
-      <w:pPr>
-        <w:rPr>
-          <w:color w:val="0070C0"/>
-        </w:rPr>
-      </w:pPr>
-      <w:proofErr w:type="gramStart"/>
-      <w:r>
-        <w:rPr>
-          <w:color w:val="0070C0"/>
-        </w:rPr>
-        <w:t>public</w:t>
-      </w:r>
-      <w:proofErr w:type="gramEnd"/>
-      <w:r>
-        <w:rPr>
-          <w:color w:val="0070C0"/>
-        </w:rPr>
-        <w:t xml:space="preserve"> </w:t>
-      </w:r>
-      <w:r>
-        <w:rPr>
-          <w:color w:val="0070C0"/>
-        </w:rPr>
-        <w:t xml:space="preserve">void Type( </w:t>
-      </w:r>
-      <w:proofErr w:type="spellStart"/>
-      <w:r>
-        <w:rPr>
-          <w:color w:val="0070C0"/>
-        </w:rPr>
-        <w:t>ArrayList</w:t>
-      </w:r>
-      <w:proofErr w:type="spellEnd"/>
-      <w:r>
-        <w:rPr>
-          <w:color w:val="0070C0"/>
-        </w:rPr>
-        <w:t xml:space="preserve">&lt; String&gt;) throws </w:t>
-      </w:r>
-      <w:proofErr w:type="spellStart"/>
-      <w:r>
-        <w:rPr>
-          <w:color w:val="0070C0"/>
-        </w:rPr>
-        <w:t>DataException</w:t>
-      </w:r>
-      <w:proofErr w:type="spellEnd"/>
-      <w:r>
-        <w:rPr>
-          <w:color w:val="0070C0"/>
-        </w:rPr>
-        <w:t>;</w:t>
-      </w:r>
-    </w:p>
-    <w:p>
-      <w:r>
-        <w:t xml:space="preserve">This method updates the data types, where the data types are in string representation, of an existing schema.  This method is generally used on a semantically linked data. If an error occurs, a </w:t>
-      </w:r>
-      <w:proofErr w:type="spellStart"/>
-      <w:r>
-        <w:t>DataException</w:t>
-      </w:r>
-      <w:proofErr w:type="spellEnd"/>
-      <w:r>
-        <w:t xml:space="preserve"> is thrown.</w:t>
-      </w:r>
-    </w:p>
-    <w:p>
-      <w:pPr>
-        <w:rPr>
-          <w:color w:val="0070C0"/>
-        </w:rPr>
-      </w:pPr>
-      <w:proofErr w:type="gramStart"/>
-      <w:r>
-        <w:rPr>
-          <w:color w:val="0070C0"/>
-        </w:rPr>
-        <w:t>public</w:t>
-      </w:r>
-      <w:proofErr w:type="gramEnd"/>
-      <w:r>
-        <w:rPr>
-          <w:color w:val="0070C0"/>
-        </w:rPr>
-        <w:t xml:space="preserve"> </w:t>
-      </w:r>
-      <w:proofErr w:type="spellStart"/>
-      <w:r>
-        <w:rPr>
-          <w:color w:val="0070C0"/>
-        </w:rPr>
-        <w:t>boolean</w:t>
-      </w:r>
-      <w:proofErr w:type="spellEnd"/>
-      <w:r>
-        <w:rPr>
-          <w:color w:val="0070C0"/>
-        </w:rPr>
-        <w:t xml:space="preserve"> </w:t>
-      </w:r>
-      <w:proofErr w:type="spellStart"/>
-      <w:r>
-        <w:rPr>
-          <w:color w:val="0070C0"/>
-        </w:rPr>
-        <w:t>IsDefined</w:t>
-      </w:r>
-      <w:proofErr w:type="spellEnd"/>
-      <w:r>
-        <w:rPr>
-          <w:color w:val="0070C0"/>
-        </w:rPr>
-        <w:t>( String key );</w:t>
-      </w:r>
-    </w:p>
-    <w:p>
-      <w:pPr>
-        <w:rPr>
-          <w:color w:val="000000" w:themeColor="text1"/>
-        </w:rPr>
-      </w:pPr>
-      <w:r>
-        <w:rPr>
-          <w:color w:val="000000" w:themeColor="text1"/>
-        </w:rPr>
-        <w:t>This method</w:t>
-      </w:r>
-      <w:r>
-        <w:rPr>
-          <w:color w:val="000000" w:themeColor="text1"/>
-        </w:rPr>
-        <w:t xml:space="preserve"> is used to check if the specified key is defined in the schema for the associated collection.</w:t>
-      </w:r>
-    </w:p>
-    <w:p>
-      <w:pPr>
-        <w:rPr>
-          <w:color w:val="0070C0"/>
-        </w:rPr>
-      </w:pPr>
-      <w:proofErr w:type="gramStart"/>
-      <w:r>
-        <w:rPr>
-          <w:color w:val="0070C0"/>
-        </w:rPr>
-        <w:t>public</w:t>
-      </w:r>
-      <w:proofErr w:type="gramEnd"/>
-      <w:r>
-        <w:rPr>
-          <w:color w:val="0070C0"/>
-        </w:rPr>
-        <w:t xml:space="preserve"> </w:t>
-      </w:r>
-      <w:proofErr w:type="spellStart"/>
-      <w:r>
-        <w:rPr>
-          <w:color w:val="0070C0"/>
-        </w:rPr>
-        <w:t>boolean</w:t>
-      </w:r>
-      <w:proofErr w:type="spellEnd"/>
-      <w:r>
-        <w:rPr>
-          <w:color w:val="0070C0"/>
-        </w:rPr>
-        <w:t xml:space="preserve"> </w:t>
-      </w:r>
-      <w:proofErr w:type="spellStart"/>
-      <w:r>
-        <w:rPr>
-          <w:color w:val="0070C0"/>
-        </w:rPr>
-        <w:t>IsValid</w:t>
-      </w:r>
-      <w:proofErr w:type="spellEnd"/>
-      <w:r>
-        <w:rPr>
-          <w:color w:val="0070C0"/>
-        </w:rPr>
-        <w:t>( String key, Integer type );</w:t>
-      </w:r>
-    </w:p>
-    <w:p>
-      <w:pPr>
-        <w:rPr>
-          <w:color w:val="000000" w:themeColor="text1"/>
-        </w:rPr>
-      </w:pPr>
-      <w:r>
-        <w:rPr>
-          <w:color w:val="000000" w:themeColor="text1"/>
-        </w:rPr>
-        <w:t>This method is used to check if the specified type is valid for the corresponding key in the schema for the associated collection.</w:t>
-      </w:r>
-    </w:p>
-    <w:p>
-      <w:pPr>
-        <w:rPr>
-          <w:color w:val="0070C0"/>
-        </w:rPr>
-      </w:pPr>
-      <w:proofErr w:type="gramStart"/>
-      <w:r>
-        <w:rPr>
-          <w:color w:val="0070C0"/>
-        </w:rPr>
-        <w:t>public</w:t>
-      </w:r>
-      <w:proofErr w:type="gramEnd"/>
-      <w:r>
-        <w:rPr>
-          <w:color w:val="0070C0"/>
-        </w:rPr>
-        <w:t xml:space="preserve"> integer </w:t>
-      </w:r>
-      <w:proofErr w:type="spellStart"/>
-      <w:r>
-        <w:rPr>
-          <w:color w:val="0070C0"/>
-        </w:rPr>
-        <w:t>ColumnPos</w:t>
-      </w:r>
-      <w:proofErr w:type="spellEnd"/>
-      <w:r>
-        <w:rPr>
-          <w:color w:val="0070C0"/>
-        </w:rPr>
-        <w:t>( String key );</w:t>
-      </w:r>
-    </w:p>
-    <w:p>
-      <w:pPr>
-        <w:rPr>
-          <w:color w:val="000000" w:themeColor="text1"/>
-        </w:rPr>
-      </w:pPr>
-      <w:r>
-        <w:rPr>
-          <w:color w:val="000000" w:themeColor="text1"/>
-        </w:rPr>
-        <w:t>This method is used to return the column position (ordinal ordering starting at one)</w:t>
-      </w:r>
-      <w:r>
-        <w:rPr>
-          <w:color w:val="000000" w:themeColor="text1"/>
-        </w:rPr>
-        <w:t xml:space="preserve"> of the key</w:t>
-      </w:r>
-      <w:r>
-        <w:rPr>
-          <w:color w:val="000000" w:themeColor="text1"/>
-        </w:rPr>
-        <w:t xml:space="preserve"> for </w:t>
-      </w:r>
-      <w:r>
-        <w:rPr>
-          <w:color w:val="000000" w:themeColor="text1"/>
-        </w:rPr>
-        <w:t>the</w:t>
-      </w:r>
-      <w:r>
-        <w:rPr>
-          <w:color w:val="000000" w:themeColor="text1"/>
-        </w:rPr>
-        <w:t xml:space="preserve"> table based schema.</w:t>
-      </w:r>
-    </w:p>
-    <w:p>
-      <w:pPr>
-        <w:rPr>
-          <w:color w:val="0070C0"/>
-        </w:rPr>
-      </w:pPr>
-      <w:proofErr w:type="gramStart"/>
-      <w:r>
-        <w:rPr>
-          <w:color w:val="0070C0"/>
-        </w:rPr>
-        <w:t>public</w:t>
-      </w:r>
-      <w:proofErr w:type="gramEnd"/>
-      <w:r>
-        <w:rPr>
-          <w:color w:val="0070C0"/>
-        </w:rPr>
-        <w:t xml:space="preserve"> integer </w:t>
-      </w:r>
-      <w:proofErr w:type="spellStart"/>
-      <w:r>
-        <w:rPr>
-          <w:color w:val="0070C0"/>
-        </w:rPr>
-        <w:t>NCols</w:t>
-      </w:r>
-      <w:proofErr w:type="spellEnd"/>
-      <w:r>
-        <w:rPr>
-          <w:color w:val="0070C0"/>
-        </w:rPr>
-        <w:t>();</w:t>
-      </w:r>
-    </w:p>
-    <w:p>
-      <w:pPr>
-        <w:rPr>
-          <w:color w:val="0070C0"/>
-        </w:rPr>
-      </w:pPr>
-      <w:r>
-        <w:rPr>
-          <w:color w:val="000000" w:themeColor="text1"/>
-        </w:rPr>
-        <w:t>This method is</w:t>
-      </w:r>
-      <w:r>
-        <w:rPr>
-          <w:color w:val="000000" w:themeColor="text1"/>
-        </w:rPr>
-        <w:t xml:space="preserve"> used to return the number of columns for a table based schema.</w:t>
-      </w:r>
-    </w:p>
-    <w:p>
-      <w:pPr>
-        <w:rPr>
-          <w:color w:val="0070C0"/>
-        </w:rPr>
-      </w:pPr>
-      <w:proofErr w:type="gramStart"/>
-      <w:r>
-        <w:rPr>
-          <w:color w:val="0070C0"/>
-        </w:rPr>
-        <w:t>public</w:t>
-      </w:r>
-      <w:proofErr w:type="gramEnd"/>
-      <w:r>
-        <w:rPr>
-          <w:color w:val="0070C0"/>
-        </w:rPr>
-        <w:t xml:space="preserve"> </w:t>
-      </w:r>
-      <w:proofErr w:type="spellStart"/>
-      <w:r>
-        <w:rPr>
-          <w:color w:val="0070C0"/>
-        </w:rPr>
-        <w:t>ArrayList</w:t>
-      </w:r>
-      <w:proofErr w:type="spellEnd"/>
-      <w:r>
-        <w:rPr>
-          <w:color w:val="0070C0"/>
-        </w:rPr>
-        <w:t>&lt;String&gt; Columns();</w:t>
-      </w:r>
-      <w:r>
-        <w:rPr>
-          <w:color w:val="0070C0"/>
-        </w:rPr>
-        <w:tab/>
-      </w:r>
-    </w:p>
-    <w:p>
-      <w:pPr>
-        <w:rPr>
-          <w:color w:val="000000" w:themeColor="text1"/>
-        </w:rPr>
-      </w:pPr>
-      <w:r>
-        <w:rPr>
-          <w:color w:val="000000" w:themeColor="text1"/>
-        </w:rPr>
-        <w:t>This method is</w:t>
-      </w:r>
-      <w:r>
-        <w:rPr>
-          <w:color w:val="000000" w:themeColor="text1"/>
-        </w:rPr>
-        <w:t xml:space="preserve"> used to return the column names and order for a table based schema.</w:t>
-      </w:r>
-    </w:p>
-    <w:p>
-      <w:pPr>
-        <w:rPr>
-          <w:color w:val="0070C0"/>
-        </w:rPr>
-      </w:pPr>
-      <w:r>
-        <w:rPr>
-          <w:color w:val="0070C0"/>
-        </w:rPr>
-        <w:t xml:space="preserve">public </w:t>
-      </w:r>
-      <w:proofErr w:type="spellStart"/>
-      <w:r>
-        <w:rPr>
-          <w:color w:val="0070C0"/>
-        </w:rPr>
-        <w:t>ArrayL</w:t>
-      </w:r>
-      <w:r>
-        <w:rPr>
-          <w:color w:val="0070C0"/>
-        </w:rPr>
-        <w:t>ist</w:t>
-      </w:r>
-      <w:proofErr w:type="spellEnd"/>
-      <w:r>
-        <w:rPr>
-          <w:color w:val="0070C0"/>
-        </w:rPr>
-        <w:t>&lt;Pair&lt;</w:t>
-      </w:r>
-      <w:proofErr w:type="spellStart"/>
-      <w:r>
-        <w:rPr>
-          <w:color w:val="0070C0"/>
-        </w:rPr>
-        <w:t>String,Integer</w:t>
-      </w:r>
-      <w:proofErr w:type="spellEnd"/>
-      <w:r>
-        <w:rPr>
-          <w:color w:val="0070C0"/>
-        </w:rPr>
-        <w:t>&gt;&gt; Key</w:t>
-      </w:r>
-      <w:bookmarkStart w:id="0" w:name="_GoBack"/>
-      <w:bookmarkEnd w:id="0"/>
-      <w:r>
-        <w:rPr>
-          <w:color w:val="0070C0"/>
-        </w:rPr>
-        <w:t>s();</w:t>
-      </w:r>
-    </w:p>
-    <w:p>
-      <w:pPr>
-        <w:rPr>
-          <w:color w:val="000000" w:themeColor="text1"/>
-        </w:rPr>
-      </w:pPr>
-      <w:r>
-        <w:rPr>
-          <w:color w:val="000000" w:themeColor="text1"/>
-        </w:rPr>
-        <w:t>This method is used to return the column names and data types and order for a table based schema.</w:t>
-      </w:r>
-    </w:p>
-    <w:p>
-      <w:pPr>
-        <w:rPr>
-          <w:color w:val="0070C0"/>
-        </w:rPr>
-      </w:pPr>
-      <w:proofErr w:type="gramStart"/>
-      <w:r>
-        <w:rPr>
-          <w:color w:val="0070C0"/>
-        </w:rPr>
-        <w:lastRenderedPageBreak/>
+        <w:rPr>
+          <w:color w:val="0070C0"/>
+        </w:rPr>
         <w:t>public</w:t>
       </w:r>
       <w:proofErr w:type="gramEnd"/>

</xml_diff>